<commit_message>
completed sequence diagram. had to modify sos10 slightly.
</commit_message>
<xml_diff>
--- a/specifications/deliv1/Sect. 4 - Requirements Elicitation.docx
+++ b/specifications/deliv1/Sect. 4 - Requirements Elicitation.docx
@@ -14319,6 +14319,7 @@
           <w:noProof w:val="0"/>
           <w:sz w:val="24"/>
         </w:rPr>
+        <w:lastRenderedPageBreak/>
         <w:t>Pre-conditions:</w:t>
       </w:r>
       <w:r>
@@ -14498,7 +14499,21 @@
           <w:noProof w:val="0"/>
           <w:sz w:val="24"/>
         </w:rPr>
-        <w:t xml:space="preserve">The system </w:t>
+        <w:t xml:space="preserve">The </w:t>
+      </w:r>
+      <w:r>
+        <w:rPr>
+          <w:noProof w:val="0"/>
+          <w:sz w:val="24"/>
+        </w:rPr>
+        <w:t>webpage</w:t>
+      </w:r>
+      <w:r>
+        <w:rPr>
+          <w:noProof w:val="0"/>
+          <w:sz w:val="24"/>
+        </w:rPr>
+        <w:t xml:space="preserve"> </w:t>
       </w:r>
       <w:r>
         <w:rPr>
@@ -14542,6 +14557,8 @@
         </w:rPr>
         <w:t xml:space="preserve">ser by GPS. </w:t>
       </w:r>
+      <w:bookmarkStart w:id="3" w:name="_GoBack"/>
+      <w:bookmarkEnd w:id="3"/>
     </w:p>
     <w:p>
       <w:pPr>
@@ -15125,6 +15142,7 @@
           <w:noProof w:val="0"/>
           <w:sz w:val="24"/>
         </w:rPr>
+        <w:lastRenderedPageBreak/>
         <w:t>Concurrent Uses:</w:t>
       </w:r>
       <w:r>
@@ -15820,6 +15838,7 @@
           <w:color w:val="000000"/>
           <w:szCs w:val="20"/>
         </w:rPr>
+        <w:lastRenderedPageBreak/>
         <w:t xml:space="preserve">Use Case Level: </w:t>
       </w:r>
       <w:r>
@@ -15875,7 +15894,6 @@
           <w:color w:val="000000"/>
           <w:szCs w:val="20"/>
         </w:rPr>
-        <w:lastRenderedPageBreak/>
         <w:t xml:space="preserve">Actor: </w:t>
       </w:r>
       <w:r>
@@ -16581,8 +16599,6 @@
           <w:sz w:val="24"/>
         </w:rPr>
       </w:pPr>
-      <w:bookmarkStart w:id="3" w:name="_GoBack"/>
-      <w:bookmarkEnd w:id="3"/>
       <w:r>
         <w:rPr>
           <w:b/>
@@ -16671,7 +16687,6 @@
           <w:color w:val="000000"/>
           <w:szCs w:val="24"/>
         </w:rPr>
-        <w:lastRenderedPageBreak/>
         <w:t>Constraints:</w:t>
       </w:r>
     </w:p>
@@ -32196,6 +32211,7 @@
           <w:noProof w:val="0"/>
           <w:sz w:val="24"/>
         </w:rPr>
+        <w:lastRenderedPageBreak/>
         <w:t xml:space="preserve">Alternative Courses of </w:t>
       </w:r>
       <w:r>
@@ -32893,6 +32909,7 @@
           <w:color w:val="000000"/>
           <w:szCs w:val="24"/>
         </w:rPr>
+        <w:lastRenderedPageBreak/>
         <w:t xml:space="preserve">The Event Creation should be supported by Chrome, Mozilla, and IE. </w:t>
       </w:r>
     </w:p>
@@ -33650,6 +33667,7 @@
           <w:noProof w:val="0"/>
           <w:sz w:val="24"/>
         </w:rPr>
+        <w:lastRenderedPageBreak/>
         <w:tab/>
       </w:r>
       <w:r>
@@ -33784,7 +33802,6 @@
           <w:noProof w:val="0"/>
           <w:sz w:val="24"/>
         </w:rPr>
-        <w:lastRenderedPageBreak/>
         <w:t>In step D.</w:t>
       </w:r>
       <w:r>
@@ -34304,6 +34321,7 @@
           <w:sz w:val="24"/>
           <w:szCs w:val="24"/>
         </w:rPr>
+        <w:lastRenderedPageBreak/>
         <w:t xml:space="preserve">Downtime for Maintenance – 1 hour in a 2 weeks period. </w:t>
       </w:r>
     </w:p>
@@ -34412,7 +34430,6 @@
           <w:sz w:val="24"/>
           <w:szCs w:val="24"/>
         </w:rPr>
-        <w:lastRenderedPageBreak/>
         <w:t>Supportability</w:t>
       </w:r>
     </w:p>
@@ -35006,6 +35023,7 @@
           <w:noProof w:val="0"/>
           <w:sz w:val="24"/>
         </w:rPr>
+        <w:lastRenderedPageBreak/>
         <w:t>The system shall delete the Event from the Events and Organization page.</w:t>
       </w:r>
     </w:p>
@@ -35071,7 +35089,6 @@
           <w:sz w:val="24"/>
           <w:u w:val="single"/>
         </w:rPr>
-        <w:lastRenderedPageBreak/>
         <w:t>The Use Case</w:t>
       </w:r>
       <w:r>
@@ -35705,6 +35722,7 @@
           <w:sz w:val="24"/>
           <w:szCs w:val="24"/>
         </w:rPr>
+        <w:lastRenderedPageBreak/>
         <w:t>Constraints:</w:t>
       </w:r>
     </w:p>
@@ -35797,7 +35815,6 @@
           <w:sz w:val="24"/>
           <w:szCs w:val="24"/>
         </w:rPr>
-        <w:lastRenderedPageBreak/>
         <w:t xml:space="preserve">One or two help frames explaining the Quarantine and Inquire process should be provided. </w:t>
       </w:r>
     </w:p>
@@ -36429,6 +36446,7 @@
           <w:noProof w:val="0"/>
           <w:sz w:val="24"/>
         </w:rPr>
+        <w:lastRenderedPageBreak/>
         <w:t>Description:</w:t>
       </w:r>
       <w:r>
@@ -36515,7 +36533,6 @@
           <w:noProof w:val="0"/>
           <w:sz w:val="24"/>
         </w:rPr>
-        <w:lastRenderedPageBreak/>
         <w:t xml:space="preserve">The system shall present the Administrator with privilege views over those pages, </w:t>
       </w:r>
       <w:r>
@@ -37203,6 +37220,7 @@
           <w:sz w:val="24"/>
           <w:szCs w:val="24"/>
         </w:rPr>
+        <w:lastRenderedPageBreak/>
         <w:t>Reliability</w:t>
       </w:r>
     </w:p>
@@ -37276,7 +37294,6 @@
           <w:sz w:val="24"/>
           <w:szCs w:val="24"/>
         </w:rPr>
-        <w:lastRenderedPageBreak/>
         <w:t>Downtime for Login Back-up – 30 minutes in a 24-hour period.</w:t>
       </w:r>
     </w:p>
@@ -37933,6 +37950,7 @@
           <w:sz w:val="24"/>
           <w:u w:val="single"/>
         </w:rPr>
+        <w:lastRenderedPageBreak/>
         <w:t>Use case ends</w:t>
       </w:r>
       <w:r>
@@ -38028,7 +38046,6 @@
           <w:noProof w:val="0"/>
           <w:sz w:val="24"/>
         </w:rPr>
-        <w:lastRenderedPageBreak/>
         <w:t>Post-conditions:</w:t>
       </w:r>
     </w:p>
@@ -38702,6 +38719,7 @@
           <w:sz w:val="24"/>
           <w:szCs w:val="24"/>
         </w:rPr>
+        <w:lastRenderedPageBreak/>
         <w:t>Supportability</w:t>
       </w:r>
     </w:p>
@@ -38771,7 +38789,6 @@
           <w:color w:val="000000"/>
           <w:szCs w:val="24"/>
         </w:rPr>
-        <w:lastRenderedPageBreak/>
         <w:t>The implementation shall use JS React for front-end, and Java-based software for back-end.</w:t>
       </w:r>
     </w:p>
@@ -39767,6 +39784,7 @@
           <w:noProof w:val="0"/>
           <w:sz w:val="24"/>
         </w:rPr>
+        <w:lastRenderedPageBreak/>
         <w:tab/>
       </w:r>
       <w:r>
@@ -39852,7 +39870,6 @@
           <w:noProof w:val="0"/>
           <w:sz w:val="24"/>
         </w:rPr>
-        <w:lastRenderedPageBreak/>
         <w:t xml:space="preserve">Alternative Courses of </w:t>
       </w:r>
       <w:r>
@@ -40669,6 +40686,7 @@
           <w:sz w:val="24"/>
           <w:szCs w:val="24"/>
         </w:rPr>
+        <w:lastRenderedPageBreak/>
         <w:t>Implementation</w:t>
       </w:r>
     </w:p>
@@ -40726,7 +40744,6 @@
           <w:noProof w:val="0"/>
           <w:sz w:val="24"/>
         </w:rPr>
-        <w:lastRenderedPageBreak/>
         <w:t>Modification History</w:t>
       </w:r>
     </w:p>
@@ -41675,6 +41692,7 @@
           <w:sz w:val="24"/>
           <w:szCs w:val="24"/>
         </w:rPr>
+        <w:lastRenderedPageBreak/>
         <w:t>The relevant events are made viewable.</w:t>
       </w:r>
     </w:p>
@@ -41827,7 +41845,6 @@
           <w:noProof w:val="0"/>
           <w:sz w:val="24"/>
         </w:rPr>
-        <w:lastRenderedPageBreak/>
         <w:t>Incorrect email.</w:t>
       </w:r>
     </w:p>
@@ -42482,6 +42499,7 @@
           <w:color w:val="000000"/>
           <w:szCs w:val="24"/>
         </w:rPr>
+        <w:lastRenderedPageBreak/>
         <w:t>The implementation shall use JS React for front-end, and Java-based software for back-end.</w:t>
       </w:r>
     </w:p>
@@ -42566,7 +42584,6 @@
         <w:rPr>
           <w:b/>
         </w:rPr>
-        <w:lastRenderedPageBreak/>
         <w:t>Initiation date:</w:t>
       </w:r>
       <w:r>
@@ -43424,6 +43441,7 @@
           <w:noProof w:val="0"/>
           <w:sz w:val="24"/>
         </w:rPr>
+        <w:lastRenderedPageBreak/>
         <w:t>Related Use Cases:</w:t>
       </w:r>
     </w:p>
@@ -43508,7 +43526,6 @@
           <w:noProof w:val="0"/>
           <w:sz w:val="24"/>
         </w:rPr>
-        <w:lastRenderedPageBreak/>
         <w:t>Frequency:</w:t>
       </w:r>
       <w:r>
@@ -44135,6 +44152,7 @@
         <w:pStyle w:val="Heading4"/>
       </w:pPr>
       <w:r>
+        <w:lastRenderedPageBreak/>
         <w:t>Unauthorized Organization Management</w:t>
       </w:r>
     </w:p>
@@ -44272,7 +44290,6 @@
           <w:noProof w:val="0"/>
           <w:sz w:val="24"/>
         </w:rPr>
-        <w:lastRenderedPageBreak/>
         <w:t>Pre-conditions:</w:t>
       </w:r>
       <w:r>
@@ -45023,6 +45040,7 @@
           <w:noProof w:val="0"/>
           <w:sz w:val="24"/>
         </w:rPr>
+        <w:lastRenderedPageBreak/>
         <w:t>Risk:</w:t>
       </w:r>
       <w:r>
@@ -45162,7 +45180,6 @@
           <w:sz w:val="24"/>
           <w:szCs w:val="24"/>
         </w:rPr>
-        <w:lastRenderedPageBreak/>
         <w:t xml:space="preserve">On average the user should take </w:t>
       </w:r>
       <w:r>
@@ -45710,6 +45727,7 @@
           <w:noProof w:val="0"/>
           <w:sz w:val="24"/>
         </w:rPr>
+        <w:lastRenderedPageBreak/>
         <w:t xml:space="preserve">The </w:t>
       </w:r>
       <w:r>
@@ -45958,7 +45976,6 @@
           <w:noProof w:val="0"/>
           <w:sz w:val="24"/>
         </w:rPr>
-        <w:lastRenderedPageBreak/>
         <w:t>The user selects their desired organization.</w:t>
       </w:r>
     </w:p>
@@ -46655,6 +46672,7 @@
           <w:sz w:val="24"/>
           <w:szCs w:val="24"/>
         </w:rPr>
+        <w:lastRenderedPageBreak/>
         <w:t>Usability:</w:t>
       </w:r>
     </w:p>
@@ -46748,7 +46766,6 @@
           <w:sz w:val="24"/>
           <w:szCs w:val="24"/>
         </w:rPr>
-        <w:lastRenderedPageBreak/>
         <w:t>Mean time to failure – 1% failures for every month of operation is acceptable.</w:t>
       </w:r>
     </w:p>
@@ -53098,7 +53115,7 @@
       </w:pPr>
     </w:pPrDefault>
   </w:docDefaults>
-  <w:latentStyles w:defLockedState="0" w:defUIPriority="99" w:defSemiHidden="0" w:defUnhideWhenUsed="0" w:defQFormat="0" w:count="375">
+  <w:latentStyles w:defLockedState="0" w:defUIPriority="99" w:defSemiHidden="0" w:defUnhideWhenUsed="0" w:defQFormat="0" w:count="377">
     <w:lsdException w:name="Normal" w:uiPriority="0" w:qFormat="1"/>
     <w:lsdException w:name="heading 1" w:uiPriority="9" w:qFormat="1"/>
     <w:lsdException w:name="heading 2" w:semiHidden="1" w:uiPriority="9" w:unhideWhenUsed="1" w:qFormat="1"/>
@@ -53204,7 +53221,6 @@
     <w:lsdException w:name="HTML Sample" w:semiHidden="1" w:unhideWhenUsed="1"/>
     <w:lsdException w:name="HTML Typewriter" w:semiHidden="1" w:unhideWhenUsed="1"/>
     <w:lsdException w:name="HTML Variable" w:semiHidden="1" w:unhideWhenUsed="1"/>
-    <w:lsdException w:name="Normal Table" w:semiHidden="1" w:unhideWhenUsed="1"/>
     <w:lsdException w:name="annotation subject" w:semiHidden="1" w:unhideWhenUsed="1"/>
     <w:lsdException w:name="No List" w:semiHidden="1" w:unhideWhenUsed="1"/>
     <w:lsdException w:name="Outline List 1" w:semiHidden="1" w:unhideWhenUsed="1"/>
@@ -53250,11 +53266,9 @@
     <w:lsdException w:name="Table Subtle 1" w:semiHidden="1" w:unhideWhenUsed="1"/>
     <w:lsdException w:name="Table Subtle 2" w:semiHidden="1" w:unhideWhenUsed="1"/>
     <w:lsdException w:name="Table Web 1" w:semiHidden="1" w:unhideWhenUsed="1"/>
-    <w:lsdException w:name="Table Web 2" w:semiHidden="1" w:unhideWhenUsed="1"/>
     <w:lsdException w:name="Table Web 3" w:semiHidden="1" w:unhideWhenUsed="1"/>
     <w:lsdException w:name="Balloon Text" w:semiHidden="1" w:unhideWhenUsed="1"/>
     <w:lsdException w:name="Table Grid" w:uiPriority="39"/>
-    <w:lsdException w:name="Table Theme" w:semiHidden="1" w:unhideWhenUsed="1"/>
     <w:lsdException w:name="Placeholder Text" w:semiHidden="1"/>
     <w:lsdException w:name="No Spacing" w:uiPriority="1" w:qFormat="1"/>
     <w:lsdException w:name="Light Shading" w:uiPriority="60"/>
@@ -53474,6 +53488,8 @@
     <w:lsdException w:name="Smart Hyperlink" w:semiHidden="1" w:unhideWhenUsed="1"/>
     <w:lsdException w:name="Hashtag" w:semiHidden="1" w:unhideWhenUsed="1"/>
     <w:lsdException w:name="Unresolved Mention" w:semiHidden="1" w:unhideWhenUsed="1"/>
+    <w:lsdException w:name="Smart Link" w:semiHidden="1" w:unhideWhenUsed="1"/>
+    <w:lsdException w:name="Smart Link Error" w:semiHidden="1" w:unhideWhenUsed="1"/>
   </w:latentStyles>
   <w:style w:type="paragraph" w:default="1" w:styleId="Normal">
     <w:name w:val="Normal"/>
@@ -53719,6 +53735,7 @@
   <w:style w:type="character" w:default="1" w:styleId="DefaultParagraphFont">
     <w:name w:val="Default Paragraph Font"/>
     <w:uiPriority w:val="1"/>
+    <w:semiHidden/>
     <w:unhideWhenUsed/>
   </w:style>
   <w:style w:type="table" w:default="1" w:styleId="TableNormal">

</xml_diff>

<commit_message>
Sequence diagram for SOS7 (updated)
</commit_message>
<xml_diff>
--- a/specifications/deliv1/Sect. 4 - Requirements Elicitation.docx
+++ b/specifications/deliv1/Sect. 4 - Requirements Elicitation.docx
@@ -8901,6 +8901,7 @@
           <w:noProof w:val="0"/>
           <w:sz w:val="24"/>
         </w:rPr>
+        <w:lastRenderedPageBreak/>
         <w:t>Post-conditions:</w:t>
       </w:r>
       <w:r>
@@ -8935,7 +8936,6 @@
           <w:noProof w:val="0"/>
           <w:sz w:val="24"/>
         </w:rPr>
-        <w:lastRenderedPageBreak/>
         <w:t xml:space="preserve">The system has </w:t>
       </w:r>
       <w:r>
@@ -9639,6 +9639,7 @@
           <w:sz w:val="24"/>
           <w:szCs w:val="24"/>
         </w:rPr>
+        <w:lastRenderedPageBreak/>
         <w:t>Performance</w:t>
       </w:r>
     </w:p>
@@ -9662,7 +9663,6 @@
           <w:sz w:val="24"/>
           <w:szCs w:val="24"/>
         </w:rPr>
-        <w:lastRenderedPageBreak/>
         <w:t>Privilege Checks should be done within 2 seconds.</w:t>
       </w:r>
     </w:p>
@@ -10094,13 +10094,21 @@
           <w:color w:val="000000"/>
           <w:szCs w:val="20"/>
         </w:rPr>
-        <w:t>Users have already signed up.</w:t>
-      </w:r>
-    </w:p>
-    <w:p>
-      <w:pPr>
-        <w:numPr>
-          <w:ilvl w:val="0"/>
+        <w:t>User</w:t>
+      </w:r>
+      <w:r>
+        <w:rPr>
+          <w:rFonts w:ascii="Times" w:eastAsia="Times New Roman" w:hAnsi="Times" w:cs="Times New Roman"/>
+          <w:color w:val="000000"/>
+          <w:szCs w:val="20"/>
+        </w:rPr>
+        <w:t xml:space="preserve"> have already signed up.</w:t>
+      </w:r>
+    </w:p>
+    <w:p>
+      <w:pPr>
+        <w:numPr>
+          <w:ilvl w:val="1"/>
           <w:numId w:val="3"/>
         </w:numPr>
         <w:tabs>
@@ -10117,25 +10125,16 @@
       <w:r>
         <w:rPr>
           <w:rFonts w:ascii="Times" w:eastAsia="Times New Roman" w:hAnsi="Times" w:cs="Times New Roman"/>
-          <w:b/>
           <w:color w:val="000000"/>
           <w:szCs w:val="20"/>
         </w:rPr>
-        <w:t>Description:</w:t>
-      </w:r>
-      <w:r>
-        <w:rPr>
-          <w:rFonts w:ascii="Times" w:eastAsia="Times New Roman" w:hAnsi="Times" w:cs="Times New Roman"/>
-          <w:color w:val="000000"/>
-          <w:szCs w:val="20"/>
-        </w:rPr>
-        <w:t xml:space="preserve"> </w:t>
-      </w:r>
-    </w:p>
-    <w:p>
-      <w:pPr>
-        <w:numPr>
-          <w:ilvl w:val="1"/>
+        <w:t>User is currently at their profile page.</w:t>
+      </w:r>
+    </w:p>
+    <w:p>
+      <w:pPr>
+        <w:numPr>
+          <w:ilvl w:val="0"/>
           <w:numId w:val="3"/>
         </w:numPr>
         <w:tabs>
@@ -10152,11 +10151,11 @@
       <w:r>
         <w:rPr>
           <w:rFonts w:ascii="Times" w:eastAsia="Times New Roman" w:hAnsi="Times" w:cs="Times New Roman"/>
+          <w:b/>
           <w:color w:val="000000"/>
           <w:szCs w:val="20"/>
-          <w:u w:val="single"/>
-        </w:rPr>
-        <w:t>Use case begins</w:t>
+        </w:rPr>
+        <w:t>Description:</w:t>
       </w:r>
       <w:r>
         <w:rPr>
@@ -10164,7 +10163,7 @@
           <w:color w:val="000000"/>
           <w:szCs w:val="20"/>
         </w:rPr>
-        <w:t xml:space="preserve"> when a certain profile enables the private profile security feature.</w:t>
+        <w:t xml:space="preserve"> </w:t>
       </w:r>
     </w:p>
     <w:p>
@@ -10189,8 +10188,25 @@
           <w:rFonts w:ascii="Times" w:eastAsia="Times New Roman" w:hAnsi="Times" w:cs="Times New Roman"/>
           <w:color w:val="000000"/>
           <w:szCs w:val="20"/>
-        </w:rPr>
-        <w:t>The system shall provide a security layer which hides a certain account’s private information for other User’s listed under Members or Guests.</w:t>
+          <w:u w:val="single"/>
+        </w:rPr>
+        <w:t>Use case begins</w:t>
+      </w:r>
+      <w:r>
+        <w:rPr>
+          <w:rFonts w:ascii="Times" w:eastAsia="Times New Roman" w:hAnsi="Times" w:cs="Times New Roman"/>
+          <w:color w:val="000000"/>
+          <w:szCs w:val="20"/>
+        </w:rPr>
+        <w:t xml:space="preserve"> when </w:t>
+      </w:r>
+      <w:r>
+        <w:rPr>
+          <w:rFonts w:ascii="Times" w:eastAsia="Times New Roman" w:hAnsi="Times" w:cs="Times New Roman"/>
+          <w:color w:val="000000"/>
+          <w:szCs w:val="20"/>
+        </w:rPr>
+        <w:t>user clicks on the edit profile button.</w:t>
       </w:r>
     </w:p>
     <w:p>
@@ -10216,7 +10232,7 @@
           <w:color w:val="000000"/>
           <w:szCs w:val="20"/>
         </w:rPr>
-        <w:t xml:space="preserve">The system shall whitelist System Administrator and Moderators, so they </w:t>
+        <w:t>The system then will retrieve current user data by contacting the data storage and send</w:t>
       </w:r>
       <w:r>
         <w:rPr>
@@ -10224,15 +10240,7 @@
           <w:color w:val="000000"/>
           <w:szCs w:val="20"/>
         </w:rPr>
-        <w:t>can</w:t>
-      </w:r>
-      <w:r>
-        <w:rPr>
-          <w:rFonts w:ascii="Times" w:eastAsia="Times New Roman" w:hAnsi="Times" w:cs="Times New Roman"/>
-          <w:color w:val="000000"/>
-          <w:szCs w:val="20"/>
-        </w:rPr>
-        <w:t xml:space="preserve"> have access to the private information.</w:t>
+        <w:t xml:space="preserve"> the data back to the front-end.</w:t>
       </w:r>
     </w:p>
     <w:p>
@@ -10258,7 +10266,15 @@
           <w:color w:val="000000"/>
           <w:szCs w:val="20"/>
         </w:rPr>
-        <w:t>The data that will be private contains but not limited to, the club/organization a member is a part of, their email address, and their score (based on the attendance tracker feature).</w:t>
+        <w:t xml:space="preserve">The system shall display the retrieved data in an input form which will allow </w:t>
+      </w:r>
+      <w:r>
+        <w:rPr>
+          <w:rFonts w:ascii="Times" w:eastAsia="Times New Roman" w:hAnsi="Times" w:cs="Times New Roman"/>
+          <w:color w:val="000000"/>
+          <w:szCs w:val="20"/>
+        </w:rPr>
+        <w:t>the user to modify the data in the edit profile form including the private account feature.</w:t>
       </w:r>
     </w:p>
     <w:p>
@@ -10283,9 +10299,8 @@
           <w:rFonts w:ascii="Times" w:eastAsia="Times New Roman" w:hAnsi="Times" w:cs="Times New Roman"/>
           <w:color w:val="000000"/>
           <w:szCs w:val="20"/>
-          <w:u w:val="single"/>
-        </w:rPr>
-        <w:t>The case ends</w:t>
+        </w:rPr>
+        <w:t>The us</w:t>
       </w:r>
       <w:r>
         <w:rPr>
@@ -10293,7 +10308,92 @@
           <w:color w:val="000000"/>
           <w:szCs w:val="20"/>
         </w:rPr>
-        <w:t xml:space="preserve"> when the user disables the private profile feature.</w:t>
+        <w:t>er input the modified data and clicks on the submit button.</w:t>
+      </w:r>
+      <w:r>
+        <w:rPr>
+          <w:rFonts w:ascii="Times" w:eastAsia="Times New Roman" w:hAnsi="Times" w:cs="Times New Roman"/>
+          <w:color w:val="000000"/>
+          <w:szCs w:val="20"/>
+        </w:rPr>
+        <w:t xml:space="preserve"> </w:t>
+      </w:r>
+    </w:p>
+    <w:p>
+      <w:pPr>
+        <w:numPr>
+          <w:ilvl w:val="1"/>
+          <w:numId w:val="3"/>
+        </w:numPr>
+        <w:tabs>
+          <w:tab w:val="left" w:pos="532"/>
+        </w:tabs>
+        <w:spacing w:after="100" w:line="240" w:lineRule="auto"/>
+        <w:jc w:val="both"/>
+        <w:rPr>
+          <w:rFonts w:ascii="Times" w:eastAsia="Times New Roman" w:hAnsi="Times" w:cs="Times New Roman"/>
+          <w:color w:val="000000"/>
+          <w:szCs w:val="20"/>
+        </w:rPr>
+      </w:pPr>
+      <w:r>
+        <w:rPr>
+          <w:rFonts w:ascii="Times" w:eastAsia="Times New Roman" w:hAnsi="Times" w:cs="Times New Roman"/>
+          <w:color w:val="000000"/>
+          <w:szCs w:val="20"/>
+        </w:rPr>
+        <w:t>The system shall transmit the modified data to the data storage</w:t>
+      </w:r>
+      <w:r>
+        <w:rPr>
+          <w:rFonts w:ascii="Times" w:eastAsia="Times New Roman" w:hAnsi="Times" w:cs="Times New Roman"/>
+          <w:color w:val="000000"/>
+          <w:szCs w:val="20"/>
+        </w:rPr>
+        <w:t>.</w:t>
+      </w:r>
+    </w:p>
+    <w:p>
+      <w:pPr>
+        <w:numPr>
+          <w:ilvl w:val="1"/>
+          <w:numId w:val="3"/>
+        </w:numPr>
+        <w:tabs>
+          <w:tab w:val="left" w:pos="532"/>
+        </w:tabs>
+        <w:spacing w:after="100" w:line="240" w:lineRule="auto"/>
+        <w:jc w:val="both"/>
+        <w:rPr>
+          <w:rFonts w:ascii="Times" w:eastAsia="Times New Roman" w:hAnsi="Times" w:cs="Times New Roman"/>
+          <w:color w:val="000000"/>
+          <w:szCs w:val="20"/>
+        </w:rPr>
+      </w:pPr>
+      <w:r>
+        <w:rPr>
+          <w:rFonts w:ascii="Times" w:eastAsia="Times New Roman" w:hAnsi="Times" w:cs="Times New Roman"/>
+          <w:color w:val="000000"/>
+          <w:szCs w:val="20"/>
+          <w:u w:val="single"/>
+        </w:rPr>
+        <w:t>The case ends</w:t>
+      </w:r>
+      <w:r>
+        <w:rPr>
+          <w:rFonts w:ascii="Times" w:eastAsia="Times New Roman" w:hAnsi="Times" w:cs="Times New Roman"/>
+          <w:color w:val="000000"/>
+          <w:szCs w:val="20"/>
+        </w:rPr>
+        <w:t xml:space="preserve"> when </w:t>
+      </w:r>
+      <w:r>
+        <w:rPr>
+          <w:rFonts w:ascii="Times" w:eastAsia="Times New Roman" w:hAnsi="Times" w:cs="Times New Roman"/>
+          <w:color w:val="000000"/>
+          <w:szCs w:val="20"/>
+        </w:rPr>
+        <w:t>there is a confirmation message.</w:t>
       </w:r>
     </w:p>
     <w:p>
@@ -10418,6 +10518,7 @@
           <w:color w:val="000000"/>
           <w:szCs w:val="20"/>
         </w:rPr>
+        <w:lastRenderedPageBreak/>
         <w:tab/>
       </w:r>
       <w:r>
@@ -10471,7 +10572,6 @@
           <w:color w:val="000000"/>
           <w:szCs w:val="20"/>
         </w:rPr>
-        <w:lastRenderedPageBreak/>
         <w:tab/>
       </w:r>
       <w:r>
@@ -10480,7 +10580,7 @@
           <w:color w:val="000000"/>
           <w:szCs w:val="20"/>
         </w:rPr>
-        <w:t>None</w:t>
+        <w:t>In step 4, it is possible that the user closes the input form without clicking the submit button. In that case system shall not change the current user information.</w:t>
       </w:r>
     </w:p>
     <w:p>
@@ -11249,7 +11349,6 @@
           <w:color w:val="000000"/>
           <w:szCs w:val="20"/>
         </w:rPr>
-        <w:lastRenderedPageBreak/>
         <w:t>Initiation date:</w:t>
       </w:r>
       <w:r>
@@ -11302,7 +11401,7 @@
           <w:color w:val="000000"/>
           <w:szCs w:val="20"/>
         </w:rPr>
-        <w:t>2</w:t>
+        <w:t>7</w:t>
       </w:r>
       <w:r>
         <w:rPr>
@@ -11311,7 +11410,18 @@
           <w:color w:val="000000"/>
           <w:szCs w:val="20"/>
         </w:rPr>
-        <w:t xml:space="preserve">/2019 </w:t>
+        <w:t>/2</w:t>
+      </w:r>
+      <w:bookmarkStart w:id="3" w:name="_GoBack"/>
+      <w:bookmarkEnd w:id="3"/>
+      <w:r>
+        <w:rPr>
+          <w:rFonts w:ascii="Times" w:eastAsia="Times New Roman" w:hAnsi="Times" w:cs="Times New Roman"/>
+          <w:noProof/>
+          <w:color w:val="000000"/>
+          <w:szCs w:val="20"/>
+        </w:rPr>
+        <w:t xml:space="preserve">019 </w:t>
       </w:r>
     </w:p>
     <w:p>
@@ -11970,6 +12080,7 @@
           <w:noProof w:val="0"/>
           <w:sz w:val="24"/>
         </w:rPr>
+        <w:lastRenderedPageBreak/>
         <w:t xml:space="preserve">In step D.3, the Member can click on </w:t>
       </w:r>
       <w:r>
@@ -12056,7 +12167,6 @@
           <w:noProof w:val="0"/>
           <w:sz w:val="24"/>
         </w:rPr>
-        <w:lastRenderedPageBreak/>
         <w:tab/>
         <w:t xml:space="preserve">None. </w:t>
       </w:r>
@@ -12720,7 +12830,6 @@
         <w:pStyle w:val="Heading4"/>
       </w:pPr>
       <w:r>
-        <w:lastRenderedPageBreak/>
         <w:t>Member Ranking</w:t>
       </w:r>
     </w:p>
@@ -13445,6 +13554,7 @@
           <w:noProof w:val="0"/>
           <w:sz w:val="24"/>
         </w:rPr>
+        <w:lastRenderedPageBreak/>
         <w:tab/>
         <w:t xml:space="preserve">None. </w:t>
       </w:r>
@@ -13580,7 +13690,6 @@
           <w:noProof w:val="0"/>
           <w:sz w:val="24"/>
         </w:rPr>
-        <w:lastRenderedPageBreak/>
         <w:tab/>
       </w:r>
       <w:r>
@@ -14147,6 +14256,7 @@
           <w:noProof w:val="0"/>
           <w:sz w:val="24"/>
         </w:rPr>
+        <w:lastRenderedPageBreak/>
         <w:t>Date last modified:</w:t>
       </w:r>
       <w:r>
@@ -14319,7 +14429,6 @@
           <w:noProof w:val="0"/>
           <w:sz w:val="24"/>
         </w:rPr>
-        <w:lastRenderedPageBreak/>
         <w:t>Pre-conditions:</w:t>
       </w:r>
       <w:r>
@@ -14557,8 +14666,6 @@
         </w:rPr>
         <w:t xml:space="preserve">ser by GPS. </w:t>
       </w:r>
-      <w:bookmarkStart w:id="3" w:name="_GoBack"/>
-      <w:bookmarkEnd w:id="3"/>
     </w:p>
     <w:p>
       <w:pPr>
@@ -15006,6 +15113,7 @@
           <w:noProof w:val="0"/>
           <w:sz w:val="24"/>
         </w:rPr>
+        <w:lastRenderedPageBreak/>
         <w:t>In step D.4, if location is not enabled, the system shall present all Events of the Organization.</w:t>
       </w:r>
     </w:p>
@@ -15142,7 +15250,6 @@
           <w:noProof w:val="0"/>
           <w:sz w:val="24"/>
         </w:rPr>
-        <w:lastRenderedPageBreak/>
         <w:t>Concurrent Uses:</w:t>
       </w:r>
       <w:r>
@@ -15654,6 +15761,7 @@
           <w:sz w:val="24"/>
           <w:szCs w:val="24"/>
         </w:rPr>
+        <w:lastRenderedPageBreak/>
         <w:t>Using Java-based software for back-end.</w:t>
       </w:r>
     </w:p>
@@ -15838,7 +15946,6 @@
           <w:color w:val="000000"/>
           <w:szCs w:val="20"/>
         </w:rPr>
-        <w:lastRenderedPageBreak/>
         <w:t xml:space="preserve">Use Case Level: </w:t>
       </w:r>
       <w:r>
@@ -16465,6 +16572,7 @@
           <w:color w:val="000000"/>
           <w:szCs w:val="20"/>
         </w:rPr>
+        <w:lastRenderedPageBreak/>
         <w:t>Related Use Cases:</w:t>
       </w:r>
       <w:r>
@@ -17200,6 +17308,7 @@
           <w:noProof w:val="0"/>
           <w:sz w:val="24"/>
         </w:rPr>
+        <w:lastRenderedPageBreak/>
         <w:t xml:space="preserve">Actor: </w:t>
       </w:r>
       <w:r>
@@ -17498,7 +17607,6 @@
           <w:noProof w:val="0"/>
           <w:sz w:val="24"/>
         </w:rPr>
-        <w:lastRenderedPageBreak/>
         <w:t xml:space="preserve">The system checks that authenticator </w:t>
       </w:r>
       <w:r>
@@ -18030,6 +18138,7 @@
           <w:noProof w:val="0"/>
           <w:sz w:val="24"/>
         </w:rPr>
+        <w:lastRenderedPageBreak/>
         <w:t>Decision Support</w:t>
       </w:r>
     </w:p>
@@ -18222,7 +18331,6 @@
           <w:sz w:val="24"/>
           <w:szCs w:val="24"/>
         </w:rPr>
-        <w:lastRenderedPageBreak/>
         <w:t>Reliability</w:t>
       </w:r>
     </w:p>
@@ -18728,6 +18836,7 @@
           <w:noProof w:val="0"/>
           <w:sz w:val="24"/>
         </w:rPr>
+        <w:lastRenderedPageBreak/>
         <w:t>Organizer</w:t>
       </w:r>
       <w:r>
@@ -19056,7 +19165,6 @@
           <w:noProof w:val="0"/>
           <w:sz w:val="24"/>
         </w:rPr>
-        <w:lastRenderedPageBreak/>
         <w:t xml:space="preserve">The </w:t>
       </w:r>
       <w:r>
@@ -19560,6 +19668,7 @@
           <w:noProof w:val="0"/>
           <w:sz w:val="24"/>
         </w:rPr>
+        <w:lastRenderedPageBreak/>
         <w:t>Criticality:</w:t>
       </w:r>
       <w:r>
@@ -19806,7 +19915,6 @@
           <w:sz w:val="24"/>
           <w:szCs w:val="24"/>
         </w:rPr>
-        <w:lastRenderedPageBreak/>
         <w:t>Availability – Down time for Login Back-up 30 minutes in a 24 hour period.</w:t>
       </w:r>
     </w:p>
@@ -20299,6 +20407,7 @@
           <w:noProof w:val="0"/>
           <w:sz w:val="24"/>
         </w:rPr>
+        <w:lastRenderedPageBreak/>
         <w:t>Organizer has successfully logged onto the system.</w:t>
       </w:r>
     </w:p>
@@ -20654,7 +20763,6 @@
           <w:noProof w:val="0"/>
           <w:sz w:val="24"/>
         </w:rPr>
-        <w:lastRenderedPageBreak/>
         <w:t>The Organizer shall enter the following data:</w:t>
       </w:r>
     </w:p>
@@ -21229,6 +21337,7 @@
           <w:noProof w:val="0"/>
           <w:sz w:val="24"/>
         </w:rPr>
+        <w:lastRenderedPageBreak/>
         <w:t xml:space="preserve">In step D.2, the list of roles can be sorted alphabetically or by </w:t>
       </w:r>
       <w:r>
@@ -21518,7 +21627,6 @@
           <w:noProof w:val="0"/>
           <w:sz w:val="24"/>
         </w:rPr>
-        <w:lastRenderedPageBreak/>
         <w:t>Decision Support</w:t>
       </w:r>
     </w:p>
@@ -21999,6 +22107,7 @@
           <w:color w:val="000000"/>
           <w:szCs w:val="24"/>
         </w:rPr>
+        <w:lastRenderedPageBreak/>
         <w:t>The implementation shall use JS React for front-end, and Java-based software for back-end.</w:t>
       </w:r>
     </w:p>
@@ -22239,7 +22348,6 @@
           <w:noProof w:val="0"/>
           <w:sz w:val="24"/>
         </w:rPr>
-        <w:lastRenderedPageBreak/>
         <w:t xml:space="preserve">Actor: </w:t>
       </w:r>
       <w:r>
@@ -22759,6 +22867,7 @@
           <w:noProof w:val="0"/>
           <w:sz w:val="24"/>
         </w:rPr>
+        <w:lastRenderedPageBreak/>
         <w:t>None.</w:t>
       </w:r>
     </w:p>
@@ -23409,6 +23518,7 @@
           <w:noProof w:val="0"/>
           <w:sz w:val="24"/>
         </w:rPr>
+        <w:lastRenderedPageBreak/>
         <w:t>Initiation date:</w:t>
       </w:r>
       <w:r>
@@ -23690,7 +23800,6 @@
           <w:noProof w:val="0"/>
           <w:sz w:val="24"/>
         </w:rPr>
-        <w:lastRenderedPageBreak/>
         <w:t>Description:</w:t>
       </w:r>
       <w:r>
@@ -24462,6 +24571,7 @@
           <w:noProof w:val="0"/>
           <w:sz w:val="24"/>
         </w:rPr>
+        <w:lastRenderedPageBreak/>
         <w:t xml:space="preserve">The User has gained </w:t>
       </w:r>
       <w:r>
@@ -24718,7 +24828,6 @@
           <w:noProof w:val="0"/>
           <w:sz w:val="24"/>
         </w:rPr>
-        <w:lastRenderedPageBreak/>
         <w:t>Related Use Cases:</w:t>
       </w:r>
       <w:r>
@@ -25157,6 +25266,7 @@
           <w:sz w:val="24"/>
           <w:szCs w:val="24"/>
         </w:rPr>
+        <w:lastRenderedPageBreak/>
         <w:t>Supportability</w:t>
       </w:r>
     </w:p>
@@ -25362,7 +25472,6 @@
         <w:pStyle w:val="Heading4"/>
       </w:pPr>
       <w:r>
-        <w:lastRenderedPageBreak/>
         <w:t>Cancel an Event</w:t>
       </w:r>
     </w:p>
@@ -25900,6 +26009,7 @@
           <w:noProof w:val="0"/>
           <w:sz w:val="24"/>
         </w:rPr>
+        <w:lastRenderedPageBreak/>
         <w:t>The cancellation request is saved in the system.</w:t>
       </w:r>
     </w:p>
@@ -26153,7 +26263,6 @@
           <w:noProof w:val="0"/>
           <w:sz w:val="24"/>
         </w:rPr>
-        <w:lastRenderedPageBreak/>
         <w:t>Related Use Cases:</w:t>
       </w:r>
     </w:p>
@@ -26627,6 +26736,7 @@
           <w:sz w:val="24"/>
           <w:szCs w:val="24"/>
         </w:rPr>
+        <w:lastRenderedPageBreak/>
         <w:t>Implementation</w:t>
       </w:r>
     </w:p>
@@ -26872,7 +26982,6 @@
           <w:noProof w:val="0"/>
           <w:sz w:val="24"/>
         </w:rPr>
-        <w:lastRenderedPageBreak/>
         <w:t>Details:</w:t>
       </w:r>
     </w:p>
@@ -27488,6 +27597,7 @@
           <w:noProof w:val="0"/>
           <w:sz w:val="24"/>
         </w:rPr>
+        <w:lastRenderedPageBreak/>
         <w:t>Post-conditions:</w:t>
       </w:r>
     </w:p>
@@ -27787,7 +27897,6 @@
           <w:noProof w:val="0"/>
           <w:sz w:val="24"/>
         </w:rPr>
-        <w:lastRenderedPageBreak/>
         <w:t>Frequency:</w:t>
       </w:r>
       <w:r>
@@ -28265,6 +28374,7 @@
           <w:sz w:val="24"/>
           <w:szCs w:val="24"/>
         </w:rPr>
+        <w:lastRenderedPageBreak/>
         <w:t>Supportability</w:t>
       </w:r>
     </w:p>
@@ -28500,7 +28610,6 @@
         <w:pStyle w:val="Heading4"/>
       </w:pPr>
       <w:r>
-        <w:lastRenderedPageBreak/>
         <w:t>Request Club Information</w:t>
       </w:r>
     </w:p>
@@ -29032,6 +29141,7 @@
           <w:noProof w:val="0"/>
           <w:sz w:val="24"/>
         </w:rPr>
+        <w:lastRenderedPageBreak/>
         <w:t xml:space="preserve">In step D.4, if the User has privileges over the chosen Organization, a privileged view providing access to the Event Creation, Task Creation, and other Organization management tabs will be displayed instead. </w:t>
       </w:r>
     </w:p>
@@ -29231,7 +29341,6 @@
           <w:noProof w:val="0"/>
           <w:sz w:val="24"/>
         </w:rPr>
-        <w:lastRenderedPageBreak/>
         <w:t>Frequency:</w:t>
       </w:r>
       <w:r>
@@ -29738,6 +29847,7 @@
           <w:color w:val="000000"/>
           <w:szCs w:val="24"/>
         </w:rPr>
+        <w:lastRenderedPageBreak/>
         <w:t>The implementation shall use JS React for front-end, and Java-based software for back-end.</w:t>
       </w:r>
     </w:p>
@@ -30006,7 +30116,6 @@
           <w:noProof w:val="0"/>
           <w:sz w:val="24"/>
         </w:rPr>
-        <w:lastRenderedPageBreak/>
         <w:t>Pre-conditions:</w:t>
       </w:r>
       <w:r>
@@ -30416,6 +30525,7 @@
           <w:noProof w:val="0"/>
           <w:sz w:val="24"/>
         </w:rPr>
+        <w:lastRenderedPageBreak/>
         <w:t>The Organization has been deleted from the system and it will no longer appear on the Organization tab.</w:t>
       </w:r>
     </w:p>
@@ -30751,7 +30861,6 @@
           <w:noProof w:val="0"/>
           <w:sz w:val="24"/>
         </w:rPr>
-        <w:lastRenderedPageBreak/>
         <w:t xml:space="preserve"> None.</w:t>
       </w:r>
     </w:p>
@@ -31123,6 +31232,7 @@
           <w:sz w:val="24"/>
           <w:szCs w:val="24"/>
         </w:rPr>
+        <w:lastRenderedPageBreak/>
         <w:t>Availability</w:t>
       </w:r>
     </w:p>
@@ -31403,7 +31513,6 @@
           <w:noProof w:val="0"/>
           <w:sz w:val="24"/>
         </w:rPr>
-        <w:lastRenderedPageBreak/>
         <w:t>Owner:</w:t>
       </w:r>
       <w:r>
@@ -31871,6 +31980,7 @@
           <w:noProof w:val="0"/>
           <w:sz w:val="24"/>
         </w:rPr>
+        <w:lastRenderedPageBreak/>
         <w:t>If a conflicting Event is found, the system shall notify the Organizer of this conflict and present the Organizer with a new form.</w:t>
       </w:r>
     </w:p>
@@ -32211,7 +32321,6 @@
           <w:noProof w:val="0"/>
           <w:sz w:val="24"/>
         </w:rPr>
-        <w:lastRenderedPageBreak/>
         <w:t xml:space="preserve">Alternative Courses of </w:t>
       </w:r>
       <w:r>
@@ -32601,6 +32710,7 @@
           <w:color w:val="000000"/>
           <w:szCs w:val="24"/>
         </w:rPr>
+        <w:lastRenderedPageBreak/>
         <w:t>Constraints:</w:t>
       </w:r>
     </w:p>
@@ -32909,7 +33019,6 @@
           <w:color w:val="000000"/>
           <w:szCs w:val="24"/>
         </w:rPr>
-        <w:lastRenderedPageBreak/>
         <w:t xml:space="preserve">The Event Creation should be supported by Chrome, Mozilla, and IE. </w:t>
       </w:r>
     </w:p>
@@ -33278,6 +33387,7 @@
           <w:noProof w:val="0"/>
           <w:sz w:val="24"/>
         </w:rPr>
+        <w:lastRenderedPageBreak/>
         <w:t>Description:</w:t>
       </w:r>
       <w:r>
@@ -33667,7 +33777,6 @@
           <w:noProof w:val="0"/>
           <w:sz w:val="24"/>
         </w:rPr>
-        <w:lastRenderedPageBreak/>
         <w:tab/>
       </w:r>
       <w:r>
@@ -34039,6 +34148,7 @@
           <w:noProof w:val="0"/>
           <w:sz w:val="24"/>
         </w:rPr>
+        <w:lastRenderedPageBreak/>
         <w:t>Criticality:</w:t>
       </w:r>
       <w:r>
@@ -34321,7 +34431,6 @@
           <w:sz w:val="24"/>
           <w:szCs w:val="24"/>
         </w:rPr>
-        <w:lastRenderedPageBreak/>
         <w:t xml:space="preserve">Downtime for Maintenance – 1 hour in a 2 weeks period. </w:t>
       </w:r>
     </w:p>
@@ -34622,6 +34731,7 @@
         <w:pStyle w:val="Heading4"/>
       </w:pPr>
       <w:r>
+        <w:lastRenderedPageBreak/>
         <w:t>Admin: Manual Deletion of Events</w:t>
       </w:r>
     </w:p>
@@ -35023,7 +35133,6 @@
           <w:noProof w:val="0"/>
           <w:sz w:val="24"/>
         </w:rPr>
-        <w:lastRenderedPageBreak/>
         <w:t>The system shall delete the Event from the Events and Organization page.</w:t>
       </w:r>
     </w:p>
@@ -35334,6 +35443,7 @@
           <w:noProof w:val="0"/>
           <w:sz w:val="24"/>
         </w:rPr>
+        <w:lastRenderedPageBreak/>
         <w:t>In step D.</w:t>
       </w:r>
       <w:r>
@@ -35722,7 +35832,6 @@
           <w:sz w:val="24"/>
           <w:szCs w:val="24"/>
         </w:rPr>
-        <w:lastRenderedPageBreak/>
         <w:t>Constraints:</w:t>
       </w:r>
     </w:p>
@@ -36044,6 +36153,7 @@
           <w:sz w:val="24"/>
           <w:szCs w:val="24"/>
         </w:rPr>
+        <w:lastRenderedPageBreak/>
         <w:t>Supportability</w:t>
       </w:r>
     </w:p>
@@ -36446,7 +36556,6 @@
           <w:noProof w:val="0"/>
           <w:sz w:val="24"/>
         </w:rPr>
-        <w:lastRenderedPageBreak/>
         <w:t>Description:</w:t>
       </w:r>
       <w:r>
@@ -36858,6 +36967,7 @@
           <w:noProof w:val="0"/>
           <w:sz w:val="24"/>
         </w:rPr>
+        <w:lastRenderedPageBreak/>
         <w:tab/>
         <w:t>None</w:t>
       </w:r>
@@ -37220,7 +37330,6 @@
           <w:sz w:val="24"/>
           <w:szCs w:val="24"/>
         </w:rPr>
-        <w:lastRenderedPageBreak/>
         <w:t>Reliability</w:t>
       </w:r>
     </w:p>
@@ -37950,7 +38059,6 @@
           <w:sz w:val="24"/>
           <w:u w:val="single"/>
         </w:rPr>
-        <w:lastRenderedPageBreak/>
         <w:t>Use case ends</w:t>
       </w:r>
       <w:r>
@@ -38278,6 +38386,7 @@
           <w:noProof w:val="0"/>
           <w:sz w:val="24"/>
         </w:rPr>
+        <w:lastRenderedPageBreak/>
         <w:t>Related Use Cases:</w:t>
       </w:r>
     </w:p>
@@ -38719,7 +38828,6 @@
           <w:sz w:val="24"/>
           <w:szCs w:val="24"/>
         </w:rPr>
-        <w:lastRenderedPageBreak/>
         <w:t>Supportability</w:t>
       </w:r>
     </w:p>
@@ -38986,6 +39094,7 @@
           <w:noProof w:val="0"/>
           <w:sz w:val="24"/>
         </w:rPr>
+        <w:lastRenderedPageBreak/>
         <w:t>Use Case Level:</w:t>
       </w:r>
       <w:r>
@@ -39784,7 +39893,6 @@
           <w:noProof w:val="0"/>
           <w:sz w:val="24"/>
         </w:rPr>
-        <w:lastRenderedPageBreak/>
         <w:tab/>
       </w:r>
       <w:r>
@@ -40686,7 +40794,6 @@
           <w:sz w:val="24"/>
           <w:szCs w:val="24"/>
         </w:rPr>
-        <w:lastRenderedPageBreak/>
         <w:t>Implementation</w:t>
       </w:r>
     </w:p>
@@ -40945,6 +41052,7 @@
           <w:noProof w:val="0"/>
           <w:sz w:val="24"/>
         </w:rPr>
+        <w:lastRenderedPageBreak/>
         <w:t xml:space="preserve">Actor: </w:t>
       </w:r>
       <w:r>
@@ -41692,7 +41800,6 @@
           <w:sz w:val="24"/>
           <w:szCs w:val="24"/>
         </w:rPr>
-        <w:lastRenderedPageBreak/>
         <w:t>The relevant events are made viewable.</w:t>
       </w:r>
     </w:p>
@@ -42038,6 +42145,7 @@
           <w:noProof w:val="0"/>
           <w:sz w:val="24"/>
         </w:rPr>
+        <w:lastRenderedPageBreak/>
         <w:t>Decision Support</w:t>
       </w:r>
     </w:p>
@@ -42499,7 +42607,6 @@
           <w:color w:val="000000"/>
           <w:szCs w:val="24"/>
         </w:rPr>
-        <w:lastRenderedPageBreak/>
         <w:t>The implementation shall use JS React for front-end, and Java-based software for back-end.</w:t>
       </w:r>
     </w:p>
@@ -42768,6 +42875,7 @@
           <w:noProof w:val="0"/>
           <w:sz w:val="24"/>
         </w:rPr>
+        <w:lastRenderedPageBreak/>
         <w:t>Pre-conditions:</w:t>
       </w:r>
       <w:r>
@@ -43441,7 +43549,6 @@
           <w:noProof w:val="0"/>
           <w:sz w:val="24"/>
         </w:rPr>
-        <w:lastRenderedPageBreak/>
         <w:t>Related Use Cases:</w:t>
       </w:r>
     </w:p>
@@ -43737,6 +43844,7 @@
           <w:sz w:val="24"/>
           <w:szCs w:val="24"/>
         </w:rPr>
+        <w:lastRenderedPageBreak/>
         <w:t xml:space="preserve">On average the user should take </w:t>
       </w:r>
       <w:r>
@@ -44152,7 +44260,6 @@
         <w:pStyle w:val="Heading4"/>
       </w:pPr>
       <w:r>
-        <w:lastRenderedPageBreak/>
         <w:t>Unauthorized Organization Management</w:t>
       </w:r>
     </w:p>
@@ -44502,6 +44609,7 @@
           <w:sz w:val="24"/>
           <w:u w:val="single"/>
         </w:rPr>
+        <w:lastRenderedPageBreak/>
         <w:t>U</w:t>
       </w:r>
       <w:r>
@@ -45040,7 +45148,6 @@
           <w:noProof w:val="0"/>
           <w:sz w:val="24"/>
         </w:rPr>
-        <w:lastRenderedPageBreak/>
         <w:t>Risk:</w:t>
       </w:r>
       <w:r>
@@ -45306,6 +45413,7 @@
           <w:sz w:val="24"/>
           <w:szCs w:val="24"/>
         </w:rPr>
+        <w:lastRenderedPageBreak/>
         <w:t>Performance</w:t>
       </w:r>
     </w:p>
@@ -45727,7 +45835,6 @@
           <w:noProof w:val="0"/>
           <w:sz w:val="24"/>
         </w:rPr>
-        <w:lastRenderedPageBreak/>
         <w:t xml:space="preserve">The </w:t>
       </w:r>
       <w:r>
@@ -46154,6 +46261,7 @@
           <w:noProof w:val="0"/>
           <w:sz w:val="24"/>
         </w:rPr>
+        <w:lastRenderedPageBreak/>
         <w:tab/>
       </w:r>
       <w:r>
@@ -46672,7 +46780,6 @@
           <w:sz w:val="24"/>
           <w:szCs w:val="24"/>
         </w:rPr>
-        <w:lastRenderedPageBreak/>
         <w:t>Usability:</w:t>
       </w:r>
     </w:p>
@@ -46898,6 +47005,7 @@
           <w:sz w:val="24"/>
           <w:szCs w:val="24"/>
         </w:rPr>
+        <w:lastRenderedPageBreak/>
         <w:t>The Event Creation should be supported by Chrome, Mozilla, and IE.</w:t>
       </w:r>
     </w:p>
@@ -53115,7 +53223,7 @@
       </w:pPr>
     </w:pPrDefault>
   </w:docDefaults>
-  <w:latentStyles w:defLockedState="0" w:defUIPriority="99" w:defSemiHidden="0" w:defUnhideWhenUsed="0" w:defQFormat="0" w:count="377">
+  <w:latentStyles w:defLockedState="0" w:defUIPriority="99" w:defSemiHidden="0" w:defUnhideWhenUsed="0" w:defQFormat="0" w:count="375">
     <w:lsdException w:name="Normal" w:uiPriority="0" w:qFormat="1"/>
     <w:lsdException w:name="heading 1" w:uiPriority="9" w:qFormat="1"/>
     <w:lsdException w:name="heading 2" w:semiHidden="1" w:uiPriority="9" w:unhideWhenUsed="1" w:qFormat="1"/>
@@ -53221,6 +53329,7 @@
     <w:lsdException w:name="HTML Sample" w:semiHidden="1" w:unhideWhenUsed="1"/>
     <w:lsdException w:name="HTML Typewriter" w:semiHidden="1" w:unhideWhenUsed="1"/>
     <w:lsdException w:name="HTML Variable" w:semiHidden="1" w:unhideWhenUsed="1"/>
+    <w:lsdException w:name="Normal Table" w:semiHidden="1" w:unhideWhenUsed="1"/>
     <w:lsdException w:name="annotation subject" w:semiHidden="1" w:unhideWhenUsed="1"/>
     <w:lsdException w:name="No List" w:semiHidden="1" w:unhideWhenUsed="1"/>
     <w:lsdException w:name="Outline List 1" w:semiHidden="1" w:unhideWhenUsed="1"/>
@@ -53266,9 +53375,11 @@
     <w:lsdException w:name="Table Subtle 1" w:semiHidden="1" w:unhideWhenUsed="1"/>
     <w:lsdException w:name="Table Subtle 2" w:semiHidden="1" w:unhideWhenUsed="1"/>
     <w:lsdException w:name="Table Web 1" w:semiHidden="1" w:unhideWhenUsed="1"/>
+    <w:lsdException w:name="Table Web 2" w:semiHidden="1" w:unhideWhenUsed="1"/>
     <w:lsdException w:name="Table Web 3" w:semiHidden="1" w:unhideWhenUsed="1"/>
     <w:lsdException w:name="Balloon Text" w:semiHidden="1" w:unhideWhenUsed="1"/>
     <w:lsdException w:name="Table Grid" w:uiPriority="39"/>
+    <w:lsdException w:name="Table Theme" w:semiHidden="1" w:unhideWhenUsed="1"/>
     <w:lsdException w:name="Placeholder Text" w:semiHidden="1"/>
     <w:lsdException w:name="No Spacing" w:uiPriority="1" w:qFormat="1"/>
     <w:lsdException w:name="Light Shading" w:uiPriority="60"/>
@@ -53488,8 +53599,6 @@
     <w:lsdException w:name="Smart Hyperlink" w:semiHidden="1" w:unhideWhenUsed="1"/>
     <w:lsdException w:name="Hashtag" w:semiHidden="1" w:unhideWhenUsed="1"/>
     <w:lsdException w:name="Unresolved Mention" w:semiHidden="1" w:unhideWhenUsed="1"/>
-    <w:lsdException w:name="Smart Link" w:semiHidden="1" w:unhideWhenUsed="1"/>
-    <w:lsdException w:name="Smart Link Error" w:semiHidden="1" w:unhideWhenUsed="1"/>
   </w:latentStyles>
   <w:style w:type="paragraph" w:default="1" w:styleId="Normal">
     <w:name w:val="Normal"/>

</xml_diff>

<commit_message>
Modified name of set account privacy to edit profile
</commit_message>
<xml_diff>
--- a/specifications/deliv1/Sect. 4 - Requirements Elicitation.docx
+++ b/specifications/deliv1/Sect. 4 - Requirements Elicitation.docx
@@ -8901,7 +8901,6 @@
           <w:noProof w:val="0"/>
           <w:sz w:val="24"/>
         </w:rPr>
-        <w:lastRenderedPageBreak/>
         <w:t>Post-conditions:</w:t>
       </w:r>
       <w:r>
@@ -8936,6 +8935,7 @@
           <w:noProof w:val="0"/>
           <w:sz w:val="24"/>
         </w:rPr>
+        <w:lastRenderedPageBreak/>
         <w:t xml:space="preserve">The system has </w:t>
       </w:r>
       <w:r>
@@ -9351,7 +9351,14 @@
           <w:noProof w:val="0"/>
           <w:sz w:val="24"/>
         </w:rPr>
-        <w:t>SOS7 – Set Private Accounts</w:t>
+        <w:t xml:space="preserve">SOS7 – </w:t>
+      </w:r>
+      <w:r>
+        <w:rPr>
+          <w:noProof w:val="0"/>
+          <w:sz w:val="24"/>
+        </w:rPr>
+        <w:t>Edit Profile</w:t>
       </w:r>
     </w:p>
     <w:p>
@@ -9639,7 +9646,6 @@
           <w:sz w:val="24"/>
           <w:szCs w:val="24"/>
         </w:rPr>
-        <w:lastRenderedPageBreak/>
         <w:t>Performance</w:t>
       </w:r>
     </w:p>
@@ -9663,6 +9669,7 @@
           <w:sz w:val="24"/>
           <w:szCs w:val="24"/>
         </w:rPr>
+        <w:lastRenderedPageBreak/>
         <w:t>Privilege Checks should be done within 2 seconds.</w:t>
       </w:r>
     </w:p>
@@ -9914,7 +9921,15 @@
         <w:pStyle w:val="Heading4"/>
       </w:pPr>
       <w:r>
-        <w:t>Set Private Account</w:t>
+        <w:t>Edit Prof</w:t>
+      </w:r>
+      <w:r>
+        <w:t>i</w:t>
+      </w:r>
+      <w:bookmarkStart w:id="3" w:name="_GoBack"/>
+      <w:bookmarkEnd w:id="3"/>
+      <w:r>
+        <w:t>le</w:t>
       </w:r>
     </w:p>
     <w:p>
@@ -10266,15 +10281,7 @@
           <w:color w:val="000000"/>
           <w:szCs w:val="20"/>
         </w:rPr>
-        <w:t xml:space="preserve">The system shall display the retrieved data in an input form which will allow </w:t>
-      </w:r>
-      <w:r>
-        <w:rPr>
-          <w:rFonts w:ascii="Times" w:eastAsia="Times New Roman" w:hAnsi="Times" w:cs="Times New Roman"/>
-          <w:color w:val="000000"/>
-          <w:szCs w:val="20"/>
-        </w:rPr>
-        <w:t>the user to modify the data in the edit profile form including the private account feature.</w:t>
+        <w:t>The system shall display the retrieved data in an input form which will allow the user to modify the data in the edit profile form including the private account feature.</w:t>
       </w:r>
     </w:p>
     <w:p>
@@ -10518,7 +10525,6 @@
           <w:color w:val="000000"/>
           <w:szCs w:val="20"/>
         </w:rPr>
-        <w:lastRenderedPageBreak/>
         <w:tab/>
       </w:r>
       <w:r>
@@ -10572,6 +10578,7 @@
           <w:color w:val="000000"/>
           <w:szCs w:val="20"/>
         </w:rPr>
+        <w:lastRenderedPageBreak/>
         <w:tab/>
       </w:r>
       <w:r>
@@ -11318,6 +11325,7 @@
           <w:color w:val="000000"/>
           <w:szCs w:val="20"/>
         </w:rPr>
+        <w:lastRenderedPageBreak/>
         <w:t>Owner:</w:t>
       </w:r>
       <w:r>
@@ -11410,18 +11418,7 @@
           <w:color w:val="000000"/>
           <w:szCs w:val="20"/>
         </w:rPr>
-        <w:t>/2</w:t>
-      </w:r>
-      <w:bookmarkStart w:id="3" w:name="_GoBack"/>
-      <w:bookmarkEnd w:id="3"/>
-      <w:r>
-        <w:rPr>
-          <w:rFonts w:ascii="Times" w:eastAsia="Times New Roman" w:hAnsi="Times" w:cs="Times New Roman"/>
-          <w:noProof/>
-          <w:color w:val="000000"/>
-          <w:szCs w:val="20"/>
-        </w:rPr>
-        <w:t xml:space="preserve">019 </w:t>
+        <w:t xml:space="preserve">/2019 </w:t>
       </w:r>
     </w:p>
     <w:p>
@@ -12080,7 +12077,6 @@
           <w:noProof w:val="0"/>
           <w:sz w:val="24"/>
         </w:rPr>
-        <w:lastRenderedPageBreak/>
         <w:t xml:space="preserve">In step D.3, the Member can click on </w:t>
       </w:r>
       <w:r>
@@ -12142,6 +12138,7 @@
           <w:noProof w:val="0"/>
           <w:sz w:val="24"/>
         </w:rPr>
+        <w:lastRenderedPageBreak/>
         <w:t>Extensions:</w:t>
       </w:r>
       <w:r>
@@ -12801,6 +12798,7 @@
           <w:noProof w:val="0"/>
           <w:sz w:val="24"/>
         </w:rPr>
+        <w:lastRenderedPageBreak/>
         <w:t>Date last modified:</w:t>
       </w:r>
       <w:r>
@@ -13554,7 +13552,6 @@
           <w:noProof w:val="0"/>
           <w:sz w:val="24"/>
         </w:rPr>
-        <w:lastRenderedPageBreak/>
         <w:tab/>
         <w:t xml:space="preserve">None. </w:t>
       </w:r>
@@ -13665,6 +13662,7 @@
           <w:noProof w:val="0"/>
           <w:sz w:val="24"/>
         </w:rPr>
+        <w:lastRenderedPageBreak/>
         <w:t>Related Use Cases:</w:t>
       </w:r>
       <w:r>
@@ -14208,8 +14206,17 @@
           <w:noProof w:val="0"/>
           <w:sz w:val="24"/>
         </w:rPr>
-        <w:t xml:space="preserve"> Kian Maroofi</w:t>
-      </w:r>
+        <w:t xml:space="preserve"> Kian </w:t>
+      </w:r>
+      <w:proofErr w:type="spellStart"/>
+      <w:r>
+        <w:rPr>
+          <w:noProof w:val="0"/>
+          <w:sz w:val="24"/>
+        </w:rPr>
+        <w:t>Maroofi</w:t>
+      </w:r>
+      <w:proofErr w:type="spellEnd"/>
     </w:p>
     <w:p>
       <w:pPr>
@@ -14256,7 +14263,6 @@
           <w:noProof w:val="0"/>
           <w:sz w:val="24"/>
         </w:rPr>
-        <w:lastRenderedPageBreak/>
         <w:t>Date last modified:</w:t>
       </w:r>
       <w:r>
@@ -14396,6 +14402,7 @@
           <w:noProof w:val="0"/>
           <w:sz w:val="24"/>
         </w:rPr>
+        <w:lastRenderedPageBreak/>
         <w:t xml:space="preserve">Actor: </w:t>
       </w:r>
       <w:r>
@@ -15113,7 +15120,6 @@
           <w:noProof w:val="0"/>
           <w:sz w:val="24"/>
         </w:rPr>
-        <w:lastRenderedPageBreak/>
         <w:t>In step D.4, if location is not enabled, the system shall present all Events of the Organization.</w:t>
       </w:r>
     </w:p>
@@ -15230,6 +15236,7 @@
           <w:noProof w:val="0"/>
           <w:sz w:val="24"/>
         </w:rPr>
+        <w:lastRenderedPageBreak/>
         <w:tab/>
         <w:t>None.</w:t>
       </w:r>
@@ -15761,7 +15768,6 @@
           <w:sz w:val="24"/>
           <w:szCs w:val="24"/>
         </w:rPr>
-        <w:lastRenderedPageBreak/>
         <w:t>Using Java-based software for back-end.</w:t>
       </w:r>
     </w:p>
@@ -15821,8 +15827,17 @@
           <w:noProof w:val="0"/>
           <w:sz w:val="24"/>
         </w:rPr>
-        <w:t xml:space="preserve"> Kian Maroofi</w:t>
-      </w:r>
+        <w:t xml:space="preserve"> Kian </w:t>
+      </w:r>
+      <w:proofErr w:type="spellStart"/>
+      <w:r>
+        <w:rPr>
+          <w:noProof w:val="0"/>
+          <w:sz w:val="24"/>
+        </w:rPr>
+        <w:t>Maroofi</w:t>
+      </w:r>
+      <w:proofErr w:type="spellEnd"/>
     </w:p>
     <w:p>
       <w:pPr>
@@ -15898,6 +15913,7 @@
         <w:pStyle w:val="Heading4"/>
       </w:pPr>
       <w:r>
+        <w:lastRenderedPageBreak/>
         <w:t>Score System</w:t>
       </w:r>
     </w:p>
@@ -16572,7 +16588,6 @@
           <w:color w:val="000000"/>
           <w:szCs w:val="20"/>
         </w:rPr>
-        <w:lastRenderedPageBreak/>
         <w:t>Related Use Cases:</w:t>
       </w:r>
       <w:r>
@@ -16713,6 +16728,7 @@
           <w:noProof w:val="0"/>
           <w:sz w:val="24"/>
         </w:rPr>
+        <w:lastRenderedPageBreak/>
         <w:t>Criticality:</w:t>
       </w:r>
       <w:r>
@@ -17308,7 +17324,6 @@
           <w:noProof w:val="0"/>
           <w:sz w:val="24"/>
         </w:rPr>
-        <w:lastRenderedPageBreak/>
         <w:t xml:space="preserve">Actor: </w:t>
       </w:r>
       <w:r>
@@ -17547,6 +17562,7 @@
           <w:noProof w:val="0"/>
           <w:sz w:val="24"/>
         </w:rPr>
+        <w:lastRenderedPageBreak/>
         <w:t>The system shall</w:t>
       </w:r>
       <w:r>
@@ -18138,7 +18154,6 @@
           <w:noProof w:val="0"/>
           <w:sz w:val="24"/>
         </w:rPr>
-        <w:lastRenderedPageBreak/>
         <w:t>Decision Support</w:t>
       </w:r>
     </w:p>
@@ -18285,6 +18300,7 @@
           <w:sz w:val="24"/>
           <w:szCs w:val="24"/>
         </w:rPr>
+        <w:lastRenderedPageBreak/>
         <w:t>Usability</w:t>
       </w:r>
     </w:p>
@@ -18597,8 +18613,17 @@
           <w:noProof w:val="0"/>
           <w:sz w:val="24"/>
         </w:rPr>
-        <w:t xml:space="preserve"> Kian Maroofi</w:t>
-      </w:r>
+        <w:t xml:space="preserve"> Kian </w:t>
+      </w:r>
+      <w:proofErr w:type="spellStart"/>
+      <w:r>
+        <w:rPr>
+          <w:noProof w:val="0"/>
+          <w:sz w:val="24"/>
+        </w:rPr>
+        <w:t>Maroofi</w:t>
+      </w:r>
+      <w:proofErr w:type="spellEnd"/>
     </w:p>
     <w:p>
       <w:pPr>
@@ -18836,7 +18861,6 @@
           <w:noProof w:val="0"/>
           <w:sz w:val="24"/>
         </w:rPr>
-        <w:lastRenderedPageBreak/>
         <w:t>Organizer</w:t>
       </w:r>
       <w:r>
@@ -19085,6 +19109,7 @@
           <w:noProof w:val="0"/>
           <w:sz w:val="24"/>
         </w:rPr>
+        <w:lastRenderedPageBreak/>
         <w:t xml:space="preserve">The </w:t>
       </w:r>
       <w:r>
@@ -19668,7 +19693,6 @@
           <w:noProof w:val="0"/>
           <w:sz w:val="24"/>
         </w:rPr>
-        <w:lastRenderedPageBreak/>
         <w:t>Criticality:</w:t>
       </w:r>
       <w:r>
@@ -19846,6 +19870,7 @@
           <w:sz w:val="24"/>
           <w:szCs w:val="24"/>
         </w:rPr>
+        <w:lastRenderedPageBreak/>
         <w:t>On average the user should take 2 minutes to complete the kick request to the system.</w:t>
       </w:r>
     </w:p>
@@ -20407,7 +20432,6 @@
           <w:noProof w:val="0"/>
           <w:sz w:val="24"/>
         </w:rPr>
-        <w:lastRenderedPageBreak/>
         <w:t>Organizer has successfully logged onto the system.</w:t>
       </w:r>
     </w:p>
@@ -20597,6 +20621,7 @@
           <w:noProof w:val="0"/>
           <w:sz w:val="24"/>
         </w:rPr>
+        <w:lastRenderedPageBreak/>
         <w:t>The system shall display a view</w:t>
       </w:r>
       <w:r>
@@ -21337,7 +21362,6 @@
           <w:noProof w:val="0"/>
           <w:sz w:val="24"/>
         </w:rPr>
-        <w:lastRenderedPageBreak/>
         <w:t xml:space="preserve">In step D.2, the list of roles can be sorted alphabetically or by </w:t>
       </w:r>
       <w:r>
@@ -21548,6 +21572,7 @@
           <w:noProof w:val="0"/>
           <w:sz w:val="24"/>
         </w:rPr>
+        <w:lastRenderedPageBreak/>
         <w:t>None.</w:t>
       </w:r>
     </w:p>
@@ -22107,7 +22132,6 @@
           <w:color w:val="000000"/>
           <w:szCs w:val="24"/>
         </w:rPr>
-        <w:lastRenderedPageBreak/>
         <w:t>The implementation shall use JS React for front-end, and Java-based software for back-end.</w:t>
       </w:r>
     </w:p>
@@ -22244,6 +22268,7 @@
         <w:pStyle w:val="Heading4"/>
       </w:pPr>
       <w:r>
+        <w:lastRenderedPageBreak/>
         <w:t>Notifications</w:t>
       </w:r>
     </w:p>
@@ -22867,7 +22892,6 @@
           <w:noProof w:val="0"/>
           <w:sz w:val="24"/>
         </w:rPr>
-        <w:lastRenderedPageBreak/>
         <w:t>None.</w:t>
       </w:r>
     </w:p>
@@ -23011,6 +23035,7 @@
           <w:noProof w:val="0"/>
           <w:sz w:val="24"/>
         </w:rPr>
+        <w:lastRenderedPageBreak/>
         <w:t>Frequency:</w:t>
       </w:r>
       <w:r>
@@ -23518,7 +23543,6 @@
           <w:noProof w:val="0"/>
           <w:sz w:val="24"/>
         </w:rPr>
-        <w:lastRenderedPageBreak/>
         <w:t>Initiation date:</w:t>
       </w:r>
       <w:r>
@@ -23693,6 +23717,7 @@
           <w:noProof w:val="0"/>
           <w:sz w:val="24"/>
         </w:rPr>
+        <w:lastRenderedPageBreak/>
         <w:t>Pre-conditions:</w:t>
       </w:r>
       <w:r>
@@ -24571,7 +24596,6 @@
           <w:noProof w:val="0"/>
           <w:sz w:val="24"/>
         </w:rPr>
-        <w:lastRenderedPageBreak/>
         <w:t xml:space="preserve">The User has gained </w:t>
       </w:r>
       <w:r>
@@ -24750,6 +24774,7 @@
           <w:noProof w:val="0"/>
           <w:sz w:val="24"/>
         </w:rPr>
+        <w:lastRenderedPageBreak/>
         <w:t xml:space="preserve">If the Organizer tries to make a club that already </w:t>
       </w:r>
       <w:r>
@@ -25266,7 +25291,6 @@
           <w:sz w:val="24"/>
           <w:szCs w:val="24"/>
         </w:rPr>
-        <w:lastRenderedPageBreak/>
         <w:t>Supportability</w:t>
       </w:r>
     </w:p>
@@ -25388,6 +25412,7 @@
           <w:noProof w:val="0"/>
           <w:sz w:val="24"/>
         </w:rPr>
+        <w:lastRenderedPageBreak/>
         <w:t>Owner:</w:t>
       </w:r>
       <w:r>
@@ -26009,7 +26034,6 @@
           <w:noProof w:val="0"/>
           <w:sz w:val="24"/>
         </w:rPr>
-        <w:lastRenderedPageBreak/>
         <w:t>The cancellation request is saved in the system.</w:t>
       </w:r>
     </w:p>
@@ -26200,6 +26224,7 @@
           <w:noProof w:val="0"/>
           <w:sz w:val="24"/>
         </w:rPr>
+        <w:lastRenderedPageBreak/>
         <w:t>The validation message is not active.</w:t>
       </w:r>
     </w:p>
@@ -26736,7 +26761,6 @@
           <w:sz w:val="24"/>
           <w:szCs w:val="24"/>
         </w:rPr>
-        <w:lastRenderedPageBreak/>
         <w:t>Implementation</w:t>
       </w:r>
     </w:p>
@@ -26897,6 +26921,7 @@
         <w:pStyle w:val="Heading4"/>
       </w:pPr>
       <w:r>
+        <w:lastRenderedPageBreak/>
         <w:t>Create Task</w:t>
       </w:r>
     </w:p>
@@ -27597,7 +27622,6 @@
           <w:noProof w:val="0"/>
           <w:sz w:val="24"/>
         </w:rPr>
-        <w:lastRenderedPageBreak/>
         <w:t>Post-conditions:</w:t>
       </w:r>
     </w:p>
@@ -27837,6 +27861,7 @@
           <w:noProof w:val="0"/>
           <w:sz w:val="24"/>
         </w:rPr>
+        <w:lastRenderedPageBreak/>
         <w:t>Related Use Cases:</w:t>
       </w:r>
     </w:p>
@@ -28374,7 +28399,6 @@
           <w:sz w:val="24"/>
           <w:szCs w:val="24"/>
         </w:rPr>
-        <w:lastRenderedPageBreak/>
         <w:t>Supportability</w:t>
       </w:r>
     </w:p>
@@ -28514,30 +28538,40 @@
         </w:rPr>
         <w:t xml:space="preserve"> </w:t>
       </w:r>
-      <w:r>
-        <w:rPr>
-          <w:noProof w:val="0"/>
-          <w:sz w:val="24"/>
-        </w:rPr>
-        <w:t>Yovanni Jones</w:t>
-      </w:r>
-    </w:p>
-    <w:p>
-      <w:pPr>
-        <w:pStyle w:val="Body"/>
-        <w:spacing w:line="276" w:lineRule="auto"/>
-        <w:jc w:val="both"/>
-        <w:rPr>
-          <w:noProof w:val="0"/>
-          <w:sz w:val="24"/>
-        </w:rPr>
-      </w:pPr>
-      <w:r>
-        <w:rPr>
-          <w:b/>
-          <w:noProof w:val="0"/>
-          <w:sz w:val="24"/>
-        </w:rPr>
+      <w:proofErr w:type="spellStart"/>
+      <w:r>
+        <w:rPr>
+          <w:noProof w:val="0"/>
+          <w:sz w:val="24"/>
+        </w:rPr>
+        <w:t>Yovanni</w:t>
+      </w:r>
+      <w:proofErr w:type="spellEnd"/>
+      <w:r>
+        <w:rPr>
+          <w:noProof w:val="0"/>
+          <w:sz w:val="24"/>
+        </w:rPr>
+        <w:t xml:space="preserve"> Jones</w:t>
+      </w:r>
+    </w:p>
+    <w:p>
+      <w:pPr>
+        <w:pStyle w:val="Body"/>
+        <w:spacing w:line="276" w:lineRule="auto"/>
+        <w:jc w:val="both"/>
+        <w:rPr>
+          <w:noProof w:val="0"/>
+          <w:sz w:val="24"/>
+        </w:rPr>
+      </w:pPr>
+      <w:r>
+        <w:rPr>
+          <w:b/>
+          <w:noProof w:val="0"/>
+          <w:sz w:val="24"/>
+        </w:rPr>
+        <w:lastRenderedPageBreak/>
         <w:t>Initiation date:</w:t>
       </w:r>
       <w:r>
@@ -29141,7 +29175,6 @@
           <w:noProof w:val="0"/>
           <w:sz w:val="24"/>
         </w:rPr>
-        <w:lastRenderedPageBreak/>
         <w:t xml:space="preserve">In step D.4, if the User has privileges over the chosen Organization, a privileged view providing access to the Event Creation, Task Creation, and other Organization management tabs will be displayed instead. </w:t>
       </w:r>
     </w:p>
@@ -29847,7 +29880,6 @@
           <w:color w:val="000000"/>
           <w:szCs w:val="24"/>
         </w:rPr>
-        <w:lastRenderedPageBreak/>
         <w:t>The implementation shall use JS React for front-end, and Java-based software for back-end.</w:t>
       </w:r>
     </w:p>
@@ -29908,7 +29940,23 @@
           <w:noProof w:val="0"/>
           <w:sz w:val="24"/>
         </w:rPr>
-        <w:t xml:space="preserve"> Yovanni Jones</w:t>
+        <w:t xml:space="preserve"> </w:t>
+      </w:r>
+      <w:proofErr w:type="spellStart"/>
+      <w:r>
+        <w:rPr>
+          <w:noProof w:val="0"/>
+          <w:sz w:val="24"/>
+        </w:rPr>
+        <w:t>Yovanni</w:t>
+      </w:r>
+      <w:proofErr w:type="spellEnd"/>
+      <w:r>
+        <w:rPr>
+          <w:noProof w:val="0"/>
+          <w:sz w:val="24"/>
+        </w:rPr>
+        <w:t xml:space="preserve"> Jones</w:t>
       </w:r>
     </w:p>
     <w:p>
@@ -30049,6 +30097,7 @@
           <w:noProof w:val="0"/>
           <w:sz w:val="24"/>
         </w:rPr>
+        <w:lastRenderedPageBreak/>
         <w:t>Details:</w:t>
       </w:r>
     </w:p>
@@ -30525,7 +30574,6 @@
           <w:noProof w:val="0"/>
           <w:sz w:val="24"/>
         </w:rPr>
-        <w:lastRenderedPageBreak/>
         <w:t>The Organization has been deleted from the system and it will no longer appear on the Organization tab.</w:t>
       </w:r>
     </w:p>
@@ -30822,6 +30870,7 @@
           <w:noProof w:val="0"/>
           <w:sz w:val="24"/>
         </w:rPr>
+        <w:lastRenderedPageBreak/>
         <w:t>None.</w:t>
       </w:r>
     </w:p>
@@ -31232,7 +31281,6 @@
           <w:sz w:val="24"/>
           <w:szCs w:val="24"/>
         </w:rPr>
-        <w:lastRenderedPageBreak/>
         <w:t>Availability</w:t>
       </w:r>
     </w:p>
@@ -31520,7 +31568,23 @@
           <w:noProof w:val="0"/>
           <w:sz w:val="24"/>
         </w:rPr>
-        <w:t xml:space="preserve"> Yovanni Jones</w:t>
+        <w:t xml:space="preserve"> </w:t>
+      </w:r>
+      <w:proofErr w:type="spellStart"/>
+      <w:r>
+        <w:rPr>
+          <w:noProof w:val="0"/>
+          <w:sz w:val="24"/>
+        </w:rPr>
+        <w:t>Yovanni</w:t>
+      </w:r>
+      <w:proofErr w:type="spellEnd"/>
+      <w:r>
+        <w:rPr>
+          <w:noProof w:val="0"/>
+          <w:sz w:val="24"/>
+        </w:rPr>
+        <w:t xml:space="preserve"> Jones</w:t>
       </w:r>
     </w:p>
     <w:p>
@@ -31980,7 +32044,6 @@
           <w:noProof w:val="0"/>
           <w:sz w:val="24"/>
         </w:rPr>
-        <w:lastRenderedPageBreak/>
         <w:t>If a conflicting Event is found, the system shall notify the Organizer of this conflict and present the Organizer with a new form.</w:t>
       </w:r>
     </w:p>
@@ -32294,6 +32357,7 @@
           <w:noProof w:val="0"/>
           <w:sz w:val="24"/>
         </w:rPr>
+        <w:lastRenderedPageBreak/>
         <w:t xml:space="preserve">An event has been published by the Organizer representing the Organization according to the specifications given. </w:t>
       </w:r>
       <w:r>
@@ -32710,7 +32774,6 @@
           <w:color w:val="000000"/>
           <w:szCs w:val="24"/>
         </w:rPr>
-        <w:lastRenderedPageBreak/>
         <w:t>Constraints:</w:t>
       </w:r>
     </w:p>
@@ -32975,6 +33038,7 @@
           <w:color w:val="000000"/>
           <w:szCs w:val="24"/>
         </w:rPr>
+        <w:lastRenderedPageBreak/>
         <w:t xml:space="preserve">The system should be able to handle 50 requests in 1 minute. </w:t>
       </w:r>
     </w:p>
@@ -33121,7 +33185,23 @@
           <w:noProof w:val="0"/>
           <w:sz w:val="24"/>
         </w:rPr>
-        <w:t xml:space="preserve"> Yovanni Jones</w:t>
+        <w:t xml:space="preserve"> </w:t>
+      </w:r>
+      <w:proofErr w:type="spellStart"/>
+      <w:r>
+        <w:rPr>
+          <w:noProof w:val="0"/>
+          <w:sz w:val="24"/>
+        </w:rPr>
+        <w:t>Yovanni</w:t>
+      </w:r>
+      <w:proofErr w:type="spellEnd"/>
+      <w:r>
+        <w:rPr>
+          <w:noProof w:val="0"/>
+          <w:sz w:val="24"/>
+        </w:rPr>
+        <w:t xml:space="preserve"> Jones</w:t>
       </w:r>
     </w:p>
     <w:p>
@@ -33387,7 +33467,6 @@
           <w:noProof w:val="0"/>
           <w:sz w:val="24"/>
         </w:rPr>
-        <w:lastRenderedPageBreak/>
         <w:t>Description:</w:t>
       </w:r>
       <w:r>
@@ -33717,6 +33796,7 @@
           <w:sz w:val="24"/>
           <w:u w:val="single"/>
         </w:rPr>
+        <w:lastRenderedPageBreak/>
         <w:t>Use case ends</w:t>
       </w:r>
       <w:r>
@@ -34148,7 +34228,6 @@
           <w:noProof w:val="0"/>
           <w:sz w:val="24"/>
         </w:rPr>
-        <w:lastRenderedPageBreak/>
         <w:t>Criticality:</w:t>
       </w:r>
       <w:r>
@@ -34356,6 +34435,7 @@
           <w:sz w:val="24"/>
           <w:szCs w:val="24"/>
         </w:rPr>
+        <w:lastRenderedPageBreak/>
         <w:t>Mean time to failure – 5% failures for every 24 hours of operation is acceptable.</w:t>
       </w:r>
     </w:p>
@@ -34668,7 +34748,23 @@
           <w:noProof w:val="0"/>
           <w:sz w:val="24"/>
         </w:rPr>
-        <w:t xml:space="preserve"> Yovanni Jones</w:t>
+        <w:t xml:space="preserve"> </w:t>
+      </w:r>
+      <w:proofErr w:type="spellStart"/>
+      <w:r>
+        <w:rPr>
+          <w:noProof w:val="0"/>
+          <w:sz w:val="24"/>
+        </w:rPr>
+        <w:t>Yovanni</w:t>
+      </w:r>
+      <w:proofErr w:type="spellEnd"/>
+      <w:r>
+        <w:rPr>
+          <w:noProof w:val="0"/>
+          <w:sz w:val="24"/>
+        </w:rPr>
+        <w:t xml:space="preserve"> Jones</w:t>
       </w:r>
     </w:p>
     <w:p>
@@ -34731,7 +34827,6 @@
         <w:pStyle w:val="Heading4"/>
       </w:pPr>
       <w:r>
-        <w:lastRenderedPageBreak/>
         <w:t>Admin: Manual Deletion of Events</w:t>
       </w:r>
     </w:p>
@@ -35060,6 +35155,7 @@
         </w:rPr>
       </w:pPr>
       <w:r>
+        <w:lastRenderedPageBreak/>
         <w:t xml:space="preserve">The Administrator reviews the event with </w:t>
       </w:r>
       <w:r>
@@ -35443,7 +35539,6 @@
           <w:noProof w:val="0"/>
           <w:sz w:val="24"/>
         </w:rPr>
-        <w:lastRenderedPageBreak/>
         <w:t>In step D.</w:t>
       </w:r>
       <w:r>
@@ -35756,6 +35851,7 @@
           <w:noProof w:val="0"/>
           <w:sz w:val="24"/>
         </w:rPr>
+        <w:lastRenderedPageBreak/>
         <w:t>Criticality:</w:t>
       </w:r>
       <w:r>
@@ -36153,7 +36249,6 @@
           <w:sz w:val="24"/>
           <w:szCs w:val="24"/>
         </w:rPr>
-        <w:lastRenderedPageBreak/>
         <w:t>Supportability</w:t>
       </w:r>
     </w:p>
@@ -36283,7 +36378,23 @@
           <w:noProof w:val="0"/>
           <w:sz w:val="24"/>
         </w:rPr>
-        <w:t xml:space="preserve"> Yovanni Jones</w:t>
+        <w:t xml:space="preserve"> </w:t>
+      </w:r>
+      <w:proofErr w:type="spellStart"/>
+      <w:r>
+        <w:rPr>
+          <w:noProof w:val="0"/>
+          <w:sz w:val="24"/>
+        </w:rPr>
+        <w:t>Yovanni</w:t>
+      </w:r>
+      <w:proofErr w:type="spellEnd"/>
+      <w:r>
+        <w:rPr>
+          <w:noProof w:val="0"/>
+          <w:sz w:val="24"/>
+        </w:rPr>
+        <w:t xml:space="preserve"> Jones</w:t>
       </w:r>
     </w:p>
     <w:p>
@@ -36398,6 +36509,7 @@
           <w:noProof w:val="0"/>
           <w:sz w:val="24"/>
         </w:rPr>
+        <w:lastRenderedPageBreak/>
         <w:t>Use Case Level:</w:t>
       </w:r>
       <w:r>
@@ -36967,7 +37079,6 @@
           <w:noProof w:val="0"/>
           <w:sz w:val="24"/>
         </w:rPr>
-        <w:lastRenderedPageBreak/>
         <w:tab/>
         <w:t>None</w:t>
       </w:r>
@@ -37241,6 +37352,7 @@
           <w:sz w:val="24"/>
           <w:szCs w:val="24"/>
         </w:rPr>
+        <w:lastRenderedPageBreak/>
         <w:t>Usability:</w:t>
       </w:r>
     </w:p>
@@ -37647,8 +37759,17 @@
           <w:noProof w:val="0"/>
           <w:sz w:val="24"/>
         </w:rPr>
-        <w:t xml:space="preserve"> Kian Maroofi</w:t>
-      </w:r>
+        <w:t xml:space="preserve"> Kian </w:t>
+      </w:r>
+      <w:proofErr w:type="spellStart"/>
+      <w:r>
+        <w:rPr>
+          <w:noProof w:val="0"/>
+          <w:sz w:val="24"/>
+        </w:rPr>
+        <w:t>Maroofi</w:t>
+      </w:r>
+      <w:proofErr w:type="spellEnd"/>
     </w:p>
     <w:p>
       <w:pPr>
@@ -37933,6 +38054,7 @@
           <w:sz w:val="24"/>
           <w:u w:val="single"/>
         </w:rPr>
+        <w:lastRenderedPageBreak/>
         <w:t>Use case begins</w:t>
       </w:r>
       <w:r>
@@ -38386,7 +38508,6 @@
           <w:noProof w:val="0"/>
           <w:sz w:val="24"/>
         </w:rPr>
-        <w:lastRenderedPageBreak/>
         <w:t>Related Use Cases:</w:t>
       </w:r>
     </w:p>
@@ -38719,6 +38840,7 @@
           <w:sz w:val="24"/>
           <w:szCs w:val="24"/>
         </w:rPr>
+        <w:lastRenderedPageBreak/>
         <w:t>Mean time to failure – 5% failures for every month of operation is acceptable.</w:t>
       </w:r>
     </w:p>
@@ -38959,6 +39081,7 @@
         </w:rPr>
         <w:t xml:space="preserve"> </w:t>
       </w:r>
+      <w:proofErr w:type="spellStart"/>
       <w:r>
         <w:rPr>
           <w:rFonts w:ascii="Times New Roman" w:hAnsi="Times New Roman"/>
@@ -38966,7 +39089,17 @@
           <w:sz w:val="24"/>
           <w:szCs w:val="24"/>
         </w:rPr>
-        <w:t>Teriq Douglas</w:t>
+        <w:t>Teriq</w:t>
+      </w:r>
+      <w:proofErr w:type="spellEnd"/>
+      <w:r>
+        <w:rPr>
+          <w:rFonts w:ascii="Times New Roman" w:hAnsi="Times New Roman"/>
+          <w:noProof w:val="0"/>
+          <w:sz w:val="24"/>
+          <w:szCs w:val="24"/>
+        </w:rPr>
+        <w:t xml:space="preserve"> Douglas</w:t>
       </w:r>
     </w:p>
     <w:p>
@@ -39094,7 +39227,6 @@
           <w:noProof w:val="0"/>
           <w:sz w:val="24"/>
         </w:rPr>
-        <w:lastRenderedPageBreak/>
         <w:t>Use Case Level:</w:t>
       </w:r>
       <w:r>
@@ -39698,6 +39830,7 @@
           <w:noProof w:val="0"/>
           <w:sz w:val="24"/>
         </w:rPr>
+        <w:lastRenderedPageBreak/>
         <w:t>The organizer clicks “</w:t>
       </w:r>
       <w:r>
@@ -40716,6 +40849,7 @@
           <w:sz w:val="24"/>
           <w:szCs w:val="24"/>
         </w:rPr>
+        <w:lastRenderedPageBreak/>
         <w:t>System should be able to handle 100 requests in 1 minute</w:t>
       </w:r>
       <w:r>
@@ -40879,6 +41013,7 @@
         </w:rPr>
         <w:t xml:space="preserve"> </w:t>
       </w:r>
+      <w:proofErr w:type="spellStart"/>
       <w:r>
         <w:rPr>
           <w:rFonts w:ascii="Times New Roman" w:hAnsi="Times New Roman"/>
@@ -40886,7 +41021,17 @@
           <w:sz w:val="24"/>
           <w:szCs w:val="24"/>
         </w:rPr>
-        <w:t>Teriq Douglas</w:t>
+        <w:t>Teriq</w:t>
+      </w:r>
+      <w:proofErr w:type="spellEnd"/>
+      <w:r>
+        <w:rPr>
+          <w:rFonts w:ascii="Times New Roman" w:hAnsi="Times New Roman"/>
+          <w:noProof w:val="0"/>
+          <w:sz w:val="24"/>
+          <w:szCs w:val="24"/>
+        </w:rPr>
+        <w:t xml:space="preserve"> Douglas</w:t>
       </w:r>
     </w:p>
     <w:p>
@@ -41052,7 +41197,6 @@
           <w:noProof w:val="0"/>
           <w:sz w:val="24"/>
         </w:rPr>
-        <w:lastRenderedPageBreak/>
         <w:t xml:space="preserve">Actor: </w:t>
       </w:r>
       <w:r>
@@ -41710,6 +41854,7 @@
           <w:noProof w:val="0"/>
           <w:sz w:val="24"/>
         </w:rPr>
+        <w:lastRenderedPageBreak/>
         <w:t>Relevant requirements:</w:t>
       </w:r>
     </w:p>
@@ -42145,7 +42290,6 @@
           <w:noProof w:val="0"/>
           <w:sz w:val="24"/>
         </w:rPr>
-        <w:lastRenderedPageBreak/>
         <w:t>Decision Support</w:t>
       </w:r>
     </w:p>
@@ -42538,6 +42682,7 @@
           <w:sz w:val="24"/>
           <w:szCs w:val="24"/>
         </w:rPr>
+        <w:lastRenderedPageBreak/>
         <w:t>Supportability</w:t>
       </w:r>
     </w:p>
@@ -42669,6 +42814,7 @@
         </w:rPr>
         <w:t xml:space="preserve"> </w:t>
       </w:r>
+      <w:proofErr w:type="spellStart"/>
       <w:r>
         <w:rPr>
           <w:rFonts w:ascii="Times New Roman" w:hAnsi="Times New Roman"/>
@@ -42676,7 +42822,17 @@
           <w:sz w:val="24"/>
           <w:szCs w:val="24"/>
         </w:rPr>
-        <w:t>Teriq Douglas</w:t>
+        <w:t>Teriq</w:t>
+      </w:r>
+      <w:proofErr w:type="spellEnd"/>
+      <w:r>
+        <w:rPr>
+          <w:rFonts w:ascii="Times New Roman" w:hAnsi="Times New Roman"/>
+          <w:noProof w:val="0"/>
+          <w:sz w:val="24"/>
+          <w:szCs w:val="24"/>
+        </w:rPr>
+        <w:t xml:space="preserve"> Douglas</w:t>
       </w:r>
     </w:p>
     <w:p>
@@ -42875,7 +43031,6 @@
           <w:noProof w:val="0"/>
           <w:sz w:val="24"/>
         </w:rPr>
-        <w:lastRenderedPageBreak/>
         <w:t>Pre-conditions:</w:t>
       </w:r>
       <w:r>
@@ -43454,6 +43609,7 @@
           <w:noProof w:val="0"/>
           <w:sz w:val="24"/>
         </w:rPr>
+        <w:lastRenderedPageBreak/>
         <w:t>Exceptions</w:t>
       </w:r>
       <w:r>
@@ -43844,7 +44000,6 @@
           <w:sz w:val="24"/>
           <w:szCs w:val="24"/>
         </w:rPr>
-        <w:lastRenderedPageBreak/>
         <w:t xml:space="preserve">On average the user should take </w:t>
       </w:r>
       <w:r>
@@ -44191,6 +44346,7 @@
         </w:rPr>
         <w:t xml:space="preserve"> </w:t>
       </w:r>
+      <w:proofErr w:type="spellStart"/>
       <w:r>
         <w:rPr>
           <w:rFonts w:ascii="Times New Roman" w:hAnsi="Times New Roman"/>
@@ -44198,7 +44354,17 @@
           <w:sz w:val="24"/>
           <w:szCs w:val="24"/>
         </w:rPr>
-        <w:t>Teriq Douglas</w:t>
+        <w:t>Teriq</w:t>
+      </w:r>
+      <w:proofErr w:type="spellEnd"/>
+      <w:r>
+        <w:rPr>
+          <w:rFonts w:ascii="Times New Roman" w:hAnsi="Times New Roman"/>
+          <w:noProof w:val="0"/>
+          <w:sz w:val="24"/>
+          <w:szCs w:val="24"/>
+        </w:rPr>
+        <w:t xml:space="preserve"> Douglas</w:t>
       </w:r>
     </w:p>
     <w:p>
@@ -44213,6 +44379,7 @@
         <w:rPr>
           <w:b/>
         </w:rPr>
+        <w:lastRenderedPageBreak/>
         <w:t>Initiation date:</w:t>
       </w:r>
       <w:r>
@@ -44609,7 +44776,6 @@
           <w:sz w:val="24"/>
           <w:u w:val="single"/>
         </w:rPr>
-        <w:lastRenderedPageBreak/>
         <w:t>U</w:t>
       </w:r>
       <w:r>
@@ -45113,6 +45279,7 @@
           <w:noProof w:val="0"/>
           <w:sz w:val="24"/>
         </w:rPr>
+        <w:lastRenderedPageBreak/>
         <w:t>Criticality:</w:t>
       </w:r>
       <w:r>
@@ -45413,7 +45580,6 @@
           <w:sz w:val="24"/>
           <w:szCs w:val="24"/>
         </w:rPr>
-        <w:lastRenderedPageBreak/>
         <w:t>Performance</w:t>
       </w:r>
     </w:p>
@@ -45592,6 +45758,7 @@
         </w:rPr>
         <w:t xml:space="preserve"> </w:t>
       </w:r>
+      <w:proofErr w:type="spellStart"/>
       <w:r>
         <w:rPr>
           <w:rFonts w:ascii="Times New Roman" w:hAnsi="Times New Roman"/>
@@ -45599,7 +45766,17 @@
           <w:sz w:val="24"/>
           <w:szCs w:val="24"/>
         </w:rPr>
-        <w:t>Teriq Douglas</w:t>
+        <w:t>Teriq</w:t>
+      </w:r>
+      <w:proofErr w:type="spellEnd"/>
+      <w:r>
+        <w:rPr>
+          <w:rFonts w:ascii="Times New Roman" w:hAnsi="Times New Roman"/>
+          <w:noProof w:val="0"/>
+          <w:sz w:val="24"/>
+          <w:szCs w:val="24"/>
+        </w:rPr>
+        <w:t xml:space="preserve"> Douglas</w:t>
       </w:r>
     </w:p>
     <w:p>
@@ -45803,6 +45980,7 @@
           <w:noProof w:val="0"/>
           <w:sz w:val="24"/>
         </w:rPr>
+        <w:lastRenderedPageBreak/>
         <w:t>Pre-conditions:</w:t>
       </w:r>
       <w:r>
@@ -46261,7 +46439,6 @@
           <w:noProof w:val="0"/>
           <w:sz w:val="24"/>
         </w:rPr>
-        <w:lastRenderedPageBreak/>
         <w:tab/>
       </w:r>
       <w:r>
@@ -46757,6 +46934,7 @@
           <w:sz w:val="24"/>
           <w:szCs w:val="24"/>
         </w:rPr>
+        <w:lastRenderedPageBreak/>
         <w:t>Constraints:</w:t>
       </w:r>
     </w:p>
@@ -47005,7 +47183,6 @@
           <w:sz w:val="24"/>
           <w:szCs w:val="24"/>
         </w:rPr>
-        <w:lastRenderedPageBreak/>
         <w:t>The Event Creation should be supported by Chrome, Mozilla, and IE.</w:t>
       </w:r>
     </w:p>
@@ -47114,6 +47291,7 @@
         </w:rPr>
         <w:t xml:space="preserve"> </w:t>
       </w:r>
+      <w:proofErr w:type="spellStart"/>
       <w:r>
         <w:rPr>
           <w:rFonts w:ascii="Times New Roman" w:hAnsi="Times New Roman"/>
@@ -47121,7 +47299,17 @@
           <w:sz w:val="24"/>
           <w:szCs w:val="24"/>
         </w:rPr>
-        <w:t>Teriq Douglas</w:t>
+        <w:t>Teriq</w:t>
+      </w:r>
+      <w:proofErr w:type="spellEnd"/>
+      <w:r>
+        <w:rPr>
+          <w:rFonts w:ascii="Times New Roman" w:hAnsi="Times New Roman"/>
+          <w:noProof w:val="0"/>
+          <w:sz w:val="24"/>
+          <w:szCs w:val="24"/>
+        </w:rPr>
+        <w:t xml:space="preserve"> Douglas</w:t>
       </w:r>
     </w:p>
     <w:p>
@@ -53223,7 +53411,7 @@
       </w:pPr>
     </w:pPrDefault>
   </w:docDefaults>
-  <w:latentStyles w:defLockedState="0" w:defUIPriority="99" w:defSemiHidden="0" w:defUnhideWhenUsed="0" w:defQFormat="0" w:count="375">
+  <w:latentStyles w:defLockedState="0" w:defUIPriority="99" w:defSemiHidden="0" w:defUnhideWhenUsed="0" w:defQFormat="0" w:count="377">
     <w:lsdException w:name="Normal" w:uiPriority="0" w:qFormat="1"/>
     <w:lsdException w:name="heading 1" w:uiPriority="9" w:qFormat="1"/>
     <w:lsdException w:name="heading 2" w:semiHidden="1" w:uiPriority="9" w:unhideWhenUsed="1" w:qFormat="1"/>
@@ -53329,7 +53517,6 @@
     <w:lsdException w:name="HTML Sample" w:semiHidden="1" w:unhideWhenUsed="1"/>
     <w:lsdException w:name="HTML Typewriter" w:semiHidden="1" w:unhideWhenUsed="1"/>
     <w:lsdException w:name="HTML Variable" w:semiHidden="1" w:unhideWhenUsed="1"/>
-    <w:lsdException w:name="Normal Table" w:semiHidden="1" w:unhideWhenUsed="1"/>
     <w:lsdException w:name="annotation subject" w:semiHidden="1" w:unhideWhenUsed="1"/>
     <w:lsdException w:name="No List" w:semiHidden="1" w:unhideWhenUsed="1"/>
     <w:lsdException w:name="Outline List 1" w:semiHidden="1" w:unhideWhenUsed="1"/>
@@ -53375,11 +53562,9 @@
     <w:lsdException w:name="Table Subtle 1" w:semiHidden="1" w:unhideWhenUsed="1"/>
     <w:lsdException w:name="Table Subtle 2" w:semiHidden="1" w:unhideWhenUsed="1"/>
     <w:lsdException w:name="Table Web 1" w:semiHidden="1" w:unhideWhenUsed="1"/>
-    <w:lsdException w:name="Table Web 2" w:semiHidden="1" w:unhideWhenUsed="1"/>
     <w:lsdException w:name="Table Web 3" w:semiHidden="1" w:unhideWhenUsed="1"/>
     <w:lsdException w:name="Balloon Text" w:semiHidden="1" w:unhideWhenUsed="1"/>
     <w:lsdException w:name="Table Grid" w:uiPriority="39"/>
-    <w:lsdException w:name="Table Theme" w:semiHidden="1" w:unhideWhenUsed="1"/>
     <w:lsdException w:name="Placeholder Text" w:semiHidden="1"/>
     <w:lsdException w:name="No Spacing" w:uiPriority="1" w:qFormat="1"/>
     <w:lsdException w:name="Light Shading" w:uiPriority="60"/>
@@ -53599,6 +53784,8 @@
     <w:lsdException w:name="Smart Hyperlink" w:semiHidden="1" w:unhideWhenUsed="1"/>
     <w:lsdException w:name="Hashtag" w:semiHidden="1" w:unhideWhenUsed="1"/>
     <w:lsdException w:name="Unresolved Mention" w:semiHidden="1" w:unhideWhenUsed="1"/>
+    <w:lsdException w:name="Smart Link" w:semiHidden="1" w:unhideWhenUsed="1"/>
+    <w:lsdException w:name="Smart Link Error" w:semiHidden="1" w:unhideWhenUsed="1"/>
   </w:latentStyles>
   <w:style w:type="paragraph" w:default="1" w:styleId="Normal">
     <w:name w:val="Normal"/>

</xml_diff>

<commit_message>
Almost done with all the scenarios. Fixed some details in edit profile.
</commit_message>
<xml_diff>
--- a/specifications/deliv1/Sect. 4 - Requirements Elicitation.docx
+++ b/specifications/deliv1/Sect. 4 - Requirements Elicitation.docx
@@ -9926,8 +9926,6 @@
       <w:r>
         <w:t>i</w:t>
       </w:r>
-      <w:bookmarkStart w:id="3" w:name="_GoBack"/>
-      <w:bookmarkEnd w:id="3"/>
       <w:r>
         <w:t>le</w:t>
       </w:r>
@@ -10247,7 +10245,23 @@
           <w:color w:val="000000"/>
           <w:szCs w:val="20"/>
         </w:rPr>
-        <w:t>The system then will retrieve current user data by contacting the data storage and send</w:t>
+        <w:t xml:space="preserve">The </w:t>
+      </w:r>
+      <w:r>
+        <w:rPr>
+          <w:rFonts w:ascii="Times" w:eastAsia="Times New Roman" w:hAnsi="Times" w:cs="Times New Roman"/>
+          <w:color w:val="000000"/>
+          <w:szCs w:val="20"/>
+        </w:rPr>
+        <w:t>system</w:t>
+      </w:r>
+      <w:r>
+        <w:rPr>
+          <w:rFonts w:ascii="Times" w:eastAsia="Times New Roman" w:hAnsi="Times" w:cs="Times New Roman"/>
+          <w:color w:val="000000"/>
+          <w:szCs w:val="20"/>
+        </w:rPr>
+        <w:t xml:space="preserve"> then will retrieve current user data by contacting the data storage and send</w:t>
       </w:r>
       <w:r>
         <w:rPr>
@@ -10281,13 +10295,37 @@
           <w:color w:val="000000"/>
           <w:szCs w:val="20"/>
         </w:rPr>
-        <w:t>The system shall display the retrieved data in an input form which will allow the user to modify the data in the edit profile form including the private account feature.</w:t>
-      </w:r>
-    </w:p>
-    <w:p>
-      <w:pPr>
-        <w:numPr>
-          <w:ilvl w:val="1"/>
+        <w:t xml:space="preserve">The </w:t>
+      </w:r>
+      <w:r>
+        <w:rPr>
+          <w:rFonts w:ascii="Times" w:eastAsia="Times New Roman" w:hAnsi="Times" w:cs="Times New Roman"/>
+          <w:color w:val="000000"/>
+          <w:szCs w:val="20"/>
+        </w:rPr>
+        <w:t xml:space="preserve">page </w:t>
+      </w:r>
+      <w:r>
+        <w:rPr>
+          <w:rFonts w:ascii="Times" w:eastAsia="Times New Roman" w:hAnsi="Times" w:cs="Times New Roman"/>
+          <w:color w:val="000000"/>
+          <w:szCs w:val="20"/>
+        </w:rPr>
+        <w:t>shall display the retrieved data in an input form which will allow the user to modify the data in the edit profile form</w:t>
+      </w:r>
+      <w:r>
+        <w:rPr>
+          <w:rFonts w:ascii="Times" w:eastAsia="Times New Roman" w:hAnsi="Times" w:cs="Times New Roman"/>
+          <w:color w:val="000000"/>
+          <w:szCs w:val="20"/>
+        </w:rPr>
+        <w:t>:</w:t>
+      </w:r>
+    </w:p>
+    <w:p>
+      <w:pPr>
+        <w:numPr>
+          <w:ilvl w:val="2"/>
           <w:numId w:val="3"/>
         </w:numPr>
         <w:tabs>
@@ -10307,15 +10345,111 @@
           <w:color w:val="000000"/>
           <w:szCs w:val="20"/>
         </w:rPr>
-        <w:t>The us</w:t>
-      </w:r>
-      <w:r>
+        <w:t>Email</w:t>
+      </w:r>
+    </w:p>
+    <w:p>
+      <w:pPr>
+        <w:numPr>
+          <w:ilvl w:val="2"/>
+          <w:numId w:val="3"/>
+        </w:numPr>
+        <w:tabs>
+          <w:tab w:val="left" w:pos="532"/>
+        </w:tabs>
+        <w:spacing w:after="100" w:line="240" w:lineRule="auto"/>
+        <w:jc w:val="both"/>
         <w:rPr>
           <w:rFonts w:ascii="Times" w:eastAsia="Times New Roman" w:hAnsi="Times" w:cs="Times New Roman"/>
           <w:color w:val="000000"/>
           <w:szCs w:val="20"/>
         </w:rPr>
-        <w:t>er input the modified data and clicks on the submit button.</w:t>
+      </w:pPr>
+      <w:r>
+        <w:rPr>
+          <w:rFonts w:ascii="Times" w:eastAsia="Times New Roman" w:hAnsi="Times" w:cs="Times New Roman"/>
+          <w:color w:val="000000"/>
+          <w:szCs w:val="20"/>
+        </w:rPr>
+        <w:t>Phone number</w:t>
+      </w:r>
+    </w:p>
+    <w:p>
+      <w:pPr>
+        <w:numPr>
+          <w:ilvl w:val="2"/>
+          <w:numId w:val="3"/>
+        </w:numPr>
+        <w:tabs>
+          <w:tab w:val="left" w:pos="532"/>
+        </w:tabs>
+        <w:spacing w:after="100" w:line="240" w:lineRule="auto"/>
+        <w:jc w:val="both"/>
+        <w:rPr>
+          <w:rFonts w:ascii="Times" w:eastAsia="Times New Roman" w:hAnsi="Times" w:cs="Times New Roman"/>
+          <w:color w:val="000000"/>
+          <w:szCs w:val="20"/>
+        </w:rPr>
+      </w:pPr>
+      <w:r>
+        <w:rPr>
+          <w:rFonts w:ascii="Times" w:eastAsia="Times New Roman" w:hAnsi="Times" w:cs="Times New Roman"/>
+          <w:color w:val="000000"/>
+          <w:szCs w:val="20"/>
+        </w:rPr>
+        <w:t>Privacy</w:t>
+      </w:r>
+    </w:p>
+    <w:p>
+      <w:pPr>
+        <w:numPr>
+          <w:ilvl w:val="1"/>
+          <w:numId w:val="3"/>
+        </w:numPr>
+        <w:tabs>
+          <w:tab w:val="left" w:pos="532"/>
+        </w:tabs>
+        <w:spacing w:after="100" w:line="240" w:lineRule="auto"/>
+        <w:jc w:val="both"/>
+        <w:rPr>
+          <w:rFonts w:ascii="Times" w:eastAsia="Times New Roman" w:hAnsi="Times" w:cs="Times New Roman"/>
+          <w:color w:val="000000"/>
+          <w:szCs w:val="20"/>
+        </w:rPr>
+      </w:pPr>
+      <w:r>
+        <w:rPr>
+          <w:rFonts w:ascii="Times" w:eastAsia="Times New Roman" w:hAnsi="Times" w:cs="Times New Roman"/>
+          <w:color w:val="000000"/>
+          <w:szCs w:val="20"/>
+        </w:rPr>
+        <w:t>The us</w:t>
+      </w:r>
+      <w:r>
+        <w:rPr>
+          <w:rFonts w:ascii="Times" w:eastAsia="Times New Roman" w:hAnsi="Times" w:cs="Times New Roman"/>
+          <w:color w:val="000000"/>
+          <w:szCs w:val="20"/>
+        </w:rPr>
+        <w:t>er input</w:t>
+      </w:r>
+      <w:r>
+        <w:rPr>
+          <w:rFonts w:ascii="Times" w:eastAsia="Times New Roman" w:hAnsi="Times" w:cs="Times New Roman"/>
+          <w:color w:val="000000"/>
+          <w:szCs w:val="20"/>
+        </w:rPr>
+        <w:t>s</w:t>
+      </w:r>
+      <w:bookmarkStart w:id="3" w:name="_GoBack"/>
+      <w:bookmarkEnd w:id="3"/>
+      <w:r>
+        <w:rPr>
+          <w:rFonts w:ascii="Times" w:eastAsia="Times New Roman" w:hAnsi="Times" w:cs="Times New Roman"/>
+          <w:color w:val="000000"/>
+          <w:szCs w:val="20"/>
+        </w:rPr>
+        <w:t xml:space="preserve"> the modified data and clicks on the submit button.</w:t>
       </w:r>
       <w:r>
         <w:rPr>
@@ -10492,6 +10626,7 @@
           <w:color w:val="000000"/>
           <w:szCs w:val="20"/>
         </w:rPr>
+        <w:lastRenderedPageBreak/>
         <w:t>Post-conditions:</w:t>
       </w:r>
       <w:r>
@@ -10578,7 +10713,6 @@
           <w:color w:val="000000"/>
           <w:szCs w:val="20"/>
         </w:rPr>
-        <w:lastRenderedPageBreak/>
         <w:tab/>
       </w:r>
       <w:r>
@@ -11268,6 +11402,7 @@
           <w:color w:val="000000"/>
           <w:szCs w:val="24"/>
         </w:rPr>
+        <w:lastRenderedPageBreak/>
         <w:t>Using Java-based software for back-end.</w:t>
       </w:r>
     </w:p>
@@ -11325,7 +11460,6 @@
           <w:color w:val="000000"/>
           <w:szCs w:val="20"/>
         </w:rPr>
-        <w:lastRenderedPageBreak/>
         <w:t>Owner:</w:t>
       </w:r>
       <w:r>
@@ -12077,6 +12211,7 @@
           <w:noProof w:val="0"/>
           <w:sz w:val="24"/>
         </w:rPr>
+        <w:lastRenderedPageBreak/>
         <w:t xml:space="preserve">In step D.3, the Member can click on </w:t>
       </w:r>
       <w:r>
@@ -12138,7 +12273,6 @@
           <w:noProof w:val="0"/>
           <w:sz w:val="24"/>
         </w:rPr>
-        <w:lastRenderedPageBreak/>
         <w:t>Extensions:</w:t>
       </w:r>
       <w:r>
@@ -12798,7 +12932,6 @@
           <w:noProof w:val="0"/>
           <w:sz w:val="24"/>
         </w:rPr>
-        <w:lastRenderedPageBreak/>
         <w:t>Date last modified:</w:t>
       </w:r>
       <w:r>
@@ -13572,6 +13705,7 @@
           <w:noProof w:val="0"/>
           <w:sz w:val="24"/>
         </w:rPr>
+        <w:lastRenderedPageBreak/>
         <w:t>Exceptions:</w:t>
       </w:r>
       <w:r>
@@ -13662,7 +13796,6 @@
           <w:noProof w:val="0"/>
           <w:sz w:val="24"/>
         </w:rPr>
-        <w:lastRenderedPageBreak/>
         <w:t>Related Use Cases:</w:t>
       </w:r>
       <w:r>
@@ -14206,17 +14339,8 @@
           <w:noProof w:val="0"/>
           <w:sz w:val="24"/>
         </w:rPr>
-        <w:t xml:space="preserve"> Kian </w:t>
-      </w:r>
-      <w:proofErr w:type="spellStart"/>
-      <w:r>
-        <w:rPr>
-          <w:noProof w:val="0"/>
-          <w:sz w:val="24"/>
-        </w:rPr>
-        <w:t>Maroofi</w:t>
-      </w:r>
-      <w:proofErr w:type="spellEnd"/>
+        <w:t xml:space="preserve"> Kian Maroofi</w:t>
+      </w:r>
     </w:p>
     <w:p>
       <w:pPr>
@@ -14292,6 +14416,7 @@
         <w:pStyle w:val="Heading4"/>
       </w:pPr>
       <w:r>
+        <w:lastRenderedPageBreak/>
         <w:t>Access</w:t>
       </w:r>
       <w:r>
@@ -14402,7 +14527,6 @@
           <w:noProof w:val="0"/>
           <w:sz w:val="24"/>
         </w:rPr>
-        <w:lastRenderedPageBreak/>
         <w:t xml:space="preserve">Actor: </w:t>
       </w:r>
       <w:r>
@@ -15147,6 +15271,7 @@
           <w:noProof w:val="0"/>
           <w:sz w:val="24"/>
         </w:rPr>
+        <w:lastRenderedPageBreak/>
         <w:t xml:space="preserve">In step D.5, if location is not enabled, the system shall center on a system-wide default position. </w:t>
       </w:r>
     </w:p>
@@ -15236,7 +15361,6 @@
           <w:noProof w:val="0"/>
           <w:sz w:val="24"/>
         </w:rPr>
-        <w:lastRenderedPageBreak/>
         <w:tab/>
         <w:t>None.</w:t>
       </w:r>
@@ -15801,6 +15925,7 @@
           <w:noProof w:val="0"/>
           <w:sz w:val="24"/>
         </w:rPr>
+        <w:lastRenderedPageBreak/>
         <w:t xml:space="preserve">Modification History </w:t>
       </w:r>
     </w:p>
@@ -15827,17 +15952,8 @@
           <w:noProof w:val="0"/>
           <w:sz w:val="24"/>
         </w:rPr>
-        <w:t xml:space="preserve"> Kian </w:t>
-      </w:r>
-      <w:proofErr w:type="spellStart"/>
-      <w:r>
-        <w:rPr>
-          <w:noProof w:val="0"/>
-          <w:sz w:val="24"/>
-        </w:rPr>
-        <w:t>Maroofi</w:t>
-      </w:r>
-      <w:proofErr w:type="spellEnd"/>
+        <w:t xml:space="preserve"> Kian Maroofi</w:t>
+      </w:r>
     </w:p>
     <w:p>
       <w:pPr>
@@ -15913,7 +16029,6 @@
         <w:pStyle w:val="Heading4"/>
       </w:pPr>
       <w:r>
-        <w:lastRenderedPageBreak/>
         <w:t>Score System</w:t>
       </w:r>
     </w:p>
@@ -16728,7 +16843,6 @@
           <w:noProof w:val="0"/>
           <w:sz w:val="24"/>
         </w:rPr>
-        <w:lastRenderedPageBreak/>
         <w:t>Criticality:</w:t>
       </w:r>
       <w:r>
@@ -17415,6 +17529,7 @@
           <w:noProof w:val="0"/>
           <w:sz w:val="24"/>
         </w:rPr>
+        <w:lastRenderedPageBreak/>
         <w:t>Description:</w:t>
       </w:r>
       <w:r>
@@ -17562,7 +17677,6 @@
           <w:noProof w:val="0"/>
           <w:sz w:val="24"/>
         </w:rPr>
-        <w:lastRenderedPageBreak/>
         <w:t>The system shall</w:t>
       </w:r>
       <w:r>
@@ -18228,6 +18342,7 @@
           <w:noProof w:val="0"/>
           <w:sz w:val="24"/>
         </w:rPr>
+        <w:lastRenderedPageBreak/>
         <w:t>Risk:</w:t>
       </w:r>
       <w:r>
@@ -18300,7 +18415,6 @@
           <w:sz w:val="24"/>
           <w:szCs w:val="24"/>
         </w:rPr>
-        <w:lastRenderedPageBreak/>
         <w:t>Usability</w:t>
       </w:r>
     </w:p>
@@ -18613,17 +18727,8 @@
           <w:noProof w:val="0"/>
           <w:sz w:val="24"/>
         </w:rPr>
-        <w:t xml:space="preserve"> Kian </w:t>
-      </w:r>
-      <w:proofErr w:type="spellStart"/>
-      <w:r>
-        <w:rPr>
-          <w:noProof w:val="0"/>
-          <w:sz w:val="24"/>
-        </w:rPr>
-        <w:t>Maroofi</w:t>
-      </w:r>
-      <w:proofErr w:type="spellEnd"/>
+        <w:t xml:space="preserve"> Kian Maroofi</w:t>
+      </w:r>
     </w:p>
     <w:p>
       <w:pPr>
@@ -18948,6 +19053,7 @@
           <w:noProof w:val="0"/>
           <w:sz w:val="24"/>
         </w:rPr>
+        <w:lastRenderedPageBreak/>
         <w:t>Description:</w:t>
       </w:r>
       <w:r>
@@ -19109,7 +19215,6 @@
           <w:noProof w:val="0"/>
           <w:sz w:val="24"/>
         </w:rPr>
-        <w:lastRenderedPageBreak/>
         <w:t xml:space="preserve">The </w:t>
       </w:r>
       <w:r>
@@ -19785,6 +19890,7 @@
           <w:sz w:val="24"/>
           <w:szCs w:val="24"/>
         </w:rPr>
+        <w:lastRenderedPageBreak/>
         <w:t>Constraints:</w:t>
       </w:r>
     </w:p>
@@ -19870,7 +19976,6 @@
           <w:sz w:val="24"/>
           <w:szCs w:val="24"/>
         </w:rPr>
-        <w:lastRenderedPageBreak/>
         <w:t>On average the user should take 2 minutes to complete the kick request to the system.</w:t>
       </w:r>
     </w:p>
@@ -20558,6 +20663,7 @@
           <w:sz w:val="24"/>
           <w:u w:val="single"/>
         </w:rPr>
+        <w:lastRenderedPageBreak/>
         <w:t>Use case begins</w:t>
       </w:r>
       <w:r>
@@ -20621,7 +20727,6 @@
           <w:noProof w:val="0"/>
           <w:sz w:val="24"/>
         </w:rPr>
-        <w:lastRenderedPageBreak/>
         <w:t>The system shall display a view</w:t>
       </w:r>
       <w:r>
@@ -21529,6 +21634,7 @@
           <w:noProof w:val="0"/>
           <w:sz w:val="24"/>
         </w:rPr>
+        <w:lastRenderedPageBreak/>
         <w:t>The club administrator attempts to make a role that already exists.</w:t>
       </w:r>
     </w:p>
@@ -21572,7 +21678,6 @@
           <w:noProof w:val="0"/>
           <w:sz w:val="24"/>
         </w:rPr>
-        <w:lastRenderedPageBreak/>
         <w:t>None.</w:t>
       </w:r>
     </w:p>
@@ -22239,6 +22344,7 @@
           <w:noProof w:val="0"/>
           <w:sz w:val="24"/>
         </w:rPr>
+        <w:lastRenderedPageBreak/>
         <w:t>Date last modified:</w:t>
       </w:r>
       <w:r>
@@ -22268,7 +22374,6 @@
         <w:pStyle w:val="Heading4"/>
       </w:pPr>
       <w:r>
-        <w:lastRenderedPageBreak/>
         <w:t>Notifications</w:t>
       </w:r>
     </w:p>
@@ -23016,6 +23121,7 @@
           <w:noProof w:val="0"/>
           <w:sz w:val="24"/>
         </w:rPr>
+        <w:lastRenderedPageBreak/>
         <w:t>Decision Support</w:t>
       </w:r>
     </w:p>
@@ -23035,7 +23141,6 @@
           <w:noProof w:val="0"/>
           <w:sz w:val="24"/>
         </w:rPr>
-        <w:lastRenderedPageBreak/>
         <w:t>Frequency:</w:t>
       </w:r>
       <w:r>
@@ -23684,6 +23789,7 @@
           <w:noProof w:val="0"/>
           <w:sz w:val="24"/>
         </w:rPr>
+        <w:lastRenderedPageBreak/>
         <w:t xml:space="preserve">Actor: </w:t>
       </w:r>
       <w:r>
@@ -23717,7 +23823,6 @@
           <w:noProof w:val="0"/>
           <w:sz w:val="24"/>
         </w:rPr>
-        <w:lastRenderedPageBreak/>
         <w:t>Pre-conditions:</w:t>
       </w:r>
       <w:r>
@@ -24742,6 +24847,7 @@
           <w:noProof w:val="0"/>
           <w:sz w:val="24"/>
         </w:rPr>
+        <w:lastRenderedPageBreak/>
         <w:t>Exceptions</w:t>
       </w:r>
       <w:r>
@@ -24774,7 +24880,6 @@
           <w:noProof w:val="0"/>
           <w:sz w:val="24"/>
         </w:rPr>
-        <w:lastRenderedPageBreak/>
         <w:t xml:space="preserve">If the Organizer tries to make a club that already </w:t>
       </w:r>
       <w:r>
@@ -25393,6 +25498,7 @@
           <w:noProof w:val="0"/>
           <w:sz w:val="24"/>
         </w:rPr>
+        <w:lastRenderedPageBreak/>
         <w:t>Modification History</w:t>
       </w:r>
     </w:p>
@@ -25412,7 +25518,6 @@
           <w:noProof w:val="0"/>
           <w:sz w:val="24"/>
         </w:rPr>
-        <w:lastRenderedPageBreak/>
         <w:t>Owner:</w:t>
       </w:r>
       <w:r>
@@ -26200,6 +26305,7 @@
           <w:noProof w:val="0"/>
           <w:sz w:val="24"/>
         </w:rPr>
+        <w:lastRenderedPageBreak/>
         <w:t>The Event Description view is not active.</w:t>
       </w:r>
     </w:p>
@@ -26224,7 +26330,6 @@
           <w:noProof w:val="0"/>
           <w:sz w:val="24"/>
         </w:rPr>
-        <w:lastRenderedPageBreak/>
         <w:t>The validation message is not active.</w:t>
       </w:r>
     </w:p>
@@ -26892,6 +26997,7 @@
           <w:noProof w:val="0"/>
           <w:sz w:val="24"/>
         </w:rPr>
+        <w:lastRenderedPageBreak/>
         <w:t>Date last modified:</w:t>
       </w:r>
       <w:r>
@@ -26921,7 +27027,6 @@
         <w:pStyle w:val="Heading4"/>
       </w:pPr>
       <w:r>
-        <w:lastRenderedPageBreak/>
         <w:t>Create Task</w:t>
       </w:r>
     </w:p>
@@ -27822,6 +27927,7 @@
           <w:noProof w:val="0"/>
           <w:sz w:val="24"/>
         </w:rPr>
+        <w:lastRenderedPageBreak/>
         <w:t xml:space="preserve">Concurrent Use Cases: </w:t>
       </w:r>
     </w:p>
@@ -27861,7 +27967,6 @@
           <w:noProof w:val="0"/>
           <w:sz w:val="24"/>
         </w:rPr>
-        <w:lastRenderedPageBreak/>
         <w:t>Related Use Cases:</w:t>
       </w:r>
     </w:p>
@@ -28510,6 +28615,7 @@
           <w:noProof w:val="0"/>
           <w:sz w:val="24"/>
         </w:rPr>
+        <w:lastRenderedPageBreak/>
         <w:t>Modification History</w:t>
       </w:r>
     </w:p>
@@ -28538,40 +28644,30 @@
         </w:rPr>
         <w:t xml:space="preserve"> </w:t>
       </w:r>
-      <w:proofErr w:type="spellStart"/>
-      <w:r>
-        <w:rPr>
-          <w:noProof w:val="0"/>
-          <w:sz w:val="24"/>
-        </w:rPr>
-        <w:t>Yovanni</w:t>
-      </w:r>
-      <w:proofErr w:type="spellEnd"/>
-      <w:r>
-        <w:rPr>
-          <w:noProof w:val="0"/>
-          <w:sz w:val="24"/>
-        </w:rPr>
-        <w:t xml:space="preserve"> Jones</w:t>
-      </w:r>
-    </w:p>
-    <w:p>
-      <w:pPr>
-        <w:pStyle w:val="Body"/>
-        <w:spacing w:line="276" w:lineRule="auto"/>
-        <w:jc w:val="both"/>
-        <w:rPr>
-          <w:noProof w:val="0"/>
-          <w:sz w:val="24"/>
-        </w:rPr>
-      </w:pPr>
-      <w:r>
-        <w:rPr>
-          <w:b/>
-          <w:noProof w:val="0"/>
-          <w:sz w:val="24"/>
-        </w:rPr>
-        <w:lastRenderedPageBreak/>
+      <w:r>
+        <w:rPr>
+          <w:noProof w:val="0"/>
+          <w:sz w:val="24"/>
+        </w:rPr>
+        <w:t>Yovanni Jones</w:t>
+      </w:r>
+    </w:p>
+    <w:p>
+      <w:pPr>
+        <w:pStyle w:val="Body"/>
+        <w:spacing w:line="276" w:lineRule="auto"/>
+        <w:jc w:val="both"/>
+        <w:rPr>
+          <w:noProof w:val="0"/>
+          <w:sz w:val="24"/>
+        </w:rPr>
+      </w:pPr>
+      <w:r>
+        <w:rPr>
+          <w:b/>
+          <w:noProof w:val="0"/>
+          <w:sz w:val="24"/>
+        </w:rPr>
         <w:t>Initiation date:</w:t>
       </w:r>
       <w:r>
@@ -29310,6 +29406,7 @@
           <w:noProof w:val="0"/>
           <w:sz w:val="24"/>
         </w:rPr>
+        <w:lastRenderedPageBreak/>
         <w:t xml:space="preserve"> None.</w:t>
       </w:r>
     </w:p>
@@ -29940,23 +30037,7 @@
           <w:noProof w:val="0"/>
           <w:sz w:val="24"/>
         </w:rPr>
-        <w:t xml:space="preserve"> </w:t>
-      </w:r>
-      <w:proofErr w:type="spellStart"/>
-      <w:r>
-        <w:rPr>
-          <w:noProof w:val="0"/>
-          <w:sz w:val="24"/>
-        </w:rPr>
-        <w:t>Yovanni</w:t>
-      </w:r>
-      <w:proofErr w:type="spellEnd"/>
-      <w:r>
-        <w:rPr>
-          <w:noProof w:val="0"/>
-          <w:sz w:val="24"/>
-        </w:rPr>
-        <w:t xml:space="preserve"> Jones</w:t>
+        <w:t xml:space="preserve"> Yovanni Jones</w:t>
       </w:r>
     </w:p>
     <w:p>
@@ -30019,6 +30100,7 @@
         <w:pStyle w:val="Heading4"/>
       </w:pPr>
       <w:r>
+        <w:lastRenderedPageBreak/>
         <w:t>Remove Organization</w:t>
       </w:r>
     </w:p>
@@ -30097,7 +30179,6 @@
           <w:noProof w:val="0"/>
           <w:sz w:val="24"/>
         </w:rPr>
-        <w:lastRenderedPageBreak/>
         <w:t>Details:</w:t>
       </w:r>
     </w:p>
@@ -30806,6 +30887,7 @@
           <w:noProof w:val="0"/>
           <w:sz w:val="24"/>
         </w:rPr>
+        <w:lastRenderedPageBreak/>
         <w:t>The Organizer is missing the required permissions for deletion (is not the owner).</w:t>
       </w:r>
     </w:p>
@@ -30870,7 +30952,6 @@
           <w:noProof w:val="0"/>
           <w:sz w:val="24"/>
         </w:rPr>
-        <w:lastRenderedPageBreak/>
         <w:t>None.</w:t>
       </w:r>
     </w:p>
@@ -31485,6 +31566,7 @@
           <w:sz w:val="24"/>
           <w:szCs w:val="24"/>
         </w:rPr>
+        <w:lastRenderedPageBreak/>
         <w:t>Implementation</w:t>
       </w:r>
     </w:p>
@@ -31568,23 +31650,7 @@
           <w:noProof w:val="0"/>
           <w:sz w:val="24"/>
         </w:rPr>
-        <w:t xml:space="preserve"> </w:t>
-      </w:r>
-      <w:proofErr w:type="spellStart"/>
-      <w:r>
-        <w:rPr>
-          <w:noProof w:val="0"/>
-          <w:sz w:val="24"/>
-        </w:rPr>
-        <w:t>Yovanni</w:t>
-      </w:r>
-      <w:proofErr w:type="spellEnd"/>
-      <w:r>
-        <w:rPr>
-          <w:noProof w:val="0"/>
-          <w:sz w:val="24"/>
-        </w:rPr>
-        <w:t xml:space="preserve"> Jones</w:t>
+        <w:t xml:space="preserve"> Yovanni Jones</w:t>
       </w:r>
     </w:p>
     <w:p>
@@ -32268,6 +32334,7 @@
           <w:noProof w:val="0"/>
           <w:sz w:val="24"/>
         </w:rPr>
+        <w:lastRenderedPageBreak/>
         <w:tab/>
       </w:r>
       <w:r>
@@ -32357,7 +32424,6 @@
           <w:noProof w:val="0"/>
           <w:sz w:val="24"/>
         </w:rPr>
-        <w:lastRenderedPageBreak/>
         <w:t xml:space="preserve">An event has been published by the Organizer representing the Organization according to the specifications given. </w:t>
       </w:r>
       <w:r>
@@ -32972,6 +33038,7 @@
           <w:color w:val="000000"/>
           <w:szCs w:val="24"/>
         </w:rPr>
+        <w:lastRenderedPageBreak/>
         <w:t xml:space="preserve">Downtime for Maintenance – 1 hour in a 2 weeks period. </w:t>
       </w:r>
     </w:p>
@@ -33038,7 +33105,6 @@
           <w:color w:val="000000"/>
           <w:szCs w:val="24"/>
         </w:rPr>
-        <w:lastRenderedPageBreak/>
         <w:t xml:space="preserve">The system should be able to handle 50 requests in 1 minute. </w:t>
       </w:r>
     </w:p>
@@ -33185,23 +33251,7 @@
           <w:noProof w:val="0"/>
           <w:sz w:val="24"/>
         </w:rPr>
-        <w:t xml:space="preserve"> </w:t>
-      </w:r>
-      <w:proofErr w:type="spellStart"/>
-      <w:r>
-        <w:rPr>
-          <w:noProof w:val="0"/>
-          <w:sz w:val="24"/>
-        </w:rPr>
-        <w:t>Yovanni</w:t>
-      </w:r>
-      <w:proofErr w:type="spellEnd"/>
-      <w:r>
-        <w:rPr>
-          <w:noProof w:val="0"/>
-          <w:sz w:val="24"/>
-        </w:rPr>
-        <w:t xml:space="preserve"> Jones</w:t>
+        <w:t xml:space="preserve"> Yovanni Jones</w:t>
       </w:r>
     </w:p>
     <w:p>
@@ -33730,6 +33780,7 @@
           <w:noProof w:val="0"/>
           <w:sz w:val="24"/>
         </w:rPr>
+        <w:lastRenderedPageBreak/>
         <w:t xml:space="preserve">The User shall complete the registration by selecting the </w:t>
       </w:r>
       <w:r>
@@ -33796,7 +33847,6 @@
           <w:sz w:val="24"/>
           <w:u w:val="single"/>
         </w:rPr>
-        <w:lastRenderedPageBreak/>
         <w:t>Use case ends</w:t>
       </w:r>
       <w:r>
@@ -34389,6 +34439,7 @@
           <w:sz w:val="24"/>
           <w:szCs w:val="24"/>
         </w:rPr>
+        <w:lastRenderedPageBreak/>
         <w:t>On average the user should less than 5 minutes to complete the notification request to the system.</w:t>
       </w:r>
     </w:p>
@@ -34435,7 +34486,6 @@
           <w:sz w:val="24"/>
           <w:szCs w:val="24"/>
         </w:rPr>
-        <w:lastRenderedPageBreak/>
         <w:t>Mean time to failure – 5% failures for every 24 hours of operation is acceptable.</w:t>
       </w:r>
     </w:p>
@@ -34748,23 +34798,7 @@
           <w:noProof w:val="0"/>
           <w:sz w:val="24"/>
         </w:rPr>
-        <w:t xml:space="preserve"> </w:t>
-      </w:r>
-      <w:proofErr w:type="spellStart"/>
-      <w:r>
-        <w:rPr>
-          <w:noProof w:val="0"/>
-          <w:sz w:val="24"/>
-        </w:rPr>
-        <w:t>Yovanni</w:t>
-      </w:r>
-      <w:proofErr w:type="spellEnd"/>
-      <w:r>
-        <w:rPr>
-          <w:noProof w:val="0"/>
-          <w:sz w:val="24"/>
-        </w:rPr>
-        <w:t xml:space="preserve"> Jones</w:t>
+        <w:t xml:space="preserve"> Yovanni Jones</w:t>
       </w:r>
     </w:p>
     <w:p>
@@ -35124,6 +35158,7 @@
           <w:sz w:val="24"/>
           <w:u w:val="single"/>
         </w:rPr>
+        <w:lastRenderedPageBreak/>
         <w:t>Use case begins</w:t>
       </w:r>
       <w:r>
@@ -35155,7 +35190,6 @@
         </w:rPr>
       </w:pPr>
       <w:r>
-        <w:lastRenderedPageBreak/>
         <w:t xml:space="preserve">The Administrator reviews the event with </w:t>
       </w:r>
       <w:r>
@@ -35764,6 +35798,7 @@
           <w:noProof w:val="0"/>
           <w:sz w:val="24"/>
         </w:rPr>
+        <w:lastRenderedPageBreak/>
         <w:t>Decision Support</w:t>
       </w:r>
     </w:p>
@@ -35851,7 +35886,6 @@
           <w:noProof w:val="0"/>
           <w:sz w:val="24"/>
         </w:rPr>
-        <w:lastRenderedPageBreak/>
         <w:t>Criticality:</w:t>
       </w:r>
       <w:r>
@@ -36378,23 +36412,7 @@
           <w:noProof w:val="0"/>
           <w:sz w:val="24"/>
         </w:rPr>
-        <w:t xml:space="preserve"> </w:t>
-      </w:r>
-      <w:proofErr w:type="spellStart"/>
-      <w:r>
-        <w:rPr>
-          <w:noProof w:val="0"/>
-          <w:sz w:val="24"/>
-        </w:rPr>
-        <w:t>Yovanni</w:t>
-      </w:r>
-      <w:proofErr w:type="spellEnd"/>
-      <w:r>
-        <w:rPr>
-          <w:noProof w:val="0"/>
-          <w:sz w:val="24"/>
-        </w:rPr>
-        <w:t xml:space="preserve"> Jones</w:t>
+        <w:t xml:space="preserve"> Yovanni Jones</w:t>
       </w:r>
     </w:p>
     <w:p>
@@ -36457,6 +36475,7 @@
         <w:pStyle w:val="Heading4"/>
       </w:pPr>
       <w:r>
+        <w:lastRenderedPageBreak/>
         <w:t>Admin: Extended Privileges</w:t>
       </w:r>
     </w:p>
@@ -36509,7 +36528,6 @@
           <w:noProof w:val="0"/>
           <w:sz w:val="24"/>
         </w:rPr>
-        <w:lastRenderedPageBreak/>
         <w:t>Use Case Level:</w:t>
       </w:r>
       <w:r>
@@ -37285,6 +37303,7 @@
           <w:color w:val="000000"/>
           <w:szCs w:val="20"/>
         </w:rPr>
+        <w:lastRenderedPageBreak/>
         <w:t>Risk:</w:t>
       </w:r>
       <w:r>
@@ -37352,7 +37371,6 @@
           <w:sz w:val="24"/>
           <w:szCs w:val="24"/>
         </w:rPr>
-        <w:lastRenderedPageBreak/>
         <w:t>Usability:</w:t>
       </w:r>
     </w:p>
@@ -37759,17 +37777,8 @@
           <w:noProof w:val="0"/>
           <w:sz w:val="24"/>
         </w:rPr>
-        <w:t xml:space="preserve"> Kian </w:t>
-      </w:r>
-      <w:proofErr w:type="spellStart"/>
-      <w:r>
-        <w:rPr>
-          <w:noProof w:val="0"/>
-          <w:sz w:val="24"/>
-        </w:rPr>
-        <w:t>Maroofi</w:t>
-      </w:r>
-      <w:proofErr w:type="spellEnd"/>
+        <w:t xml:space="preserve"> Kian Maroofi</w:t>
+      </w:r>
     </w:p>
     <w:p>
       <w:pPr>
@@ -37961,6 +37970,7 @@
           <w:noProof w:val="0"/>
           <w:sz w:val="24"/>
         </w:rPr>
+        <w:lastRenderedPageBreak/>
         <w:t>Pre-conditions:</w:t>
       </w:r>
       <w:r>
@@ -38054,7 +38064,6 @@
           <w:sz w:val="24"/>
           <w:u w:val="single"/>
         </w:rPr>
-        <w:lastRenderedPageBreak/>
         <w:t>Use case begins</w:t>
       </w:r>
       <w:r>
@@ -38754,6 +38763,7 @@
           <w:sz w:val="24"/>
           <w:szCs w:val="24"/>
         </w:rPr>
+        <w:lastRenderedPageBreak/>
         <w:t>No previous training time</w:t>
       </w:r>
       <w:r>
@@ -38840,7 +38850,6 @@
           <w:sz w:val="24"/>
           <w:szCs w:val="24"/>
         </w:rPr>
-        <w:lastRenderedPageBreak/>
         <w:t>Mean time to failure – 5% failures for every month of operation is acceptable.</w:t>
       </w:r>
     </w:p>
@@ -39081,7 +39090,6 @@
         </w:rPr>
         <w:t xml:space="preserve"> </w:t>
       </w:r>
-      <w:proofErr w:type="spellStart"/>
       <w:r>
         <w:rPr>
           <w:rFonts w:ascii="Times New Roman" w:hAnsi="Times New Roman"/>
@@ -39089,17 +39097,7 @@
           <w:sz w:val="24"/>
           <w:szCs w:val="24"/>
         </w:rPr>
-        <w:t>Teriq</w:t>
-      </w:r>
-      <w:proofErr w:type="spellEnd"/>
-      <w:r>
-        <w:rPr>
-          <w:rFonts w:ascii="Times New Roman" w:hAnsi="Times New Roman"/>
-          <w:noProof w:val="0"/>
-          <w:sz w:val="24"/>
-          <w:szCs w:val="24"/>
-        </w:rPr>
-        <w:t xml:space="preserve"> Douglas</w:t>
+        <w:t>Teriq Douglas</w:t>
       </w:r>
     </w:p>
     <w:p>
@@ -39701,6 +39699,7 @@
           <w:noProof w:val="0"/>
           <w:sz w:val="24"/>
         </w:rPr>
+        <w:lastRenderedPageBreak/>
         <w:t xml:space="preserve">The system </w:t>
       </w:r>
       <w:r>
@@ -39830,7 +39829,6 @@
           <w:noProof w:val="0"/>
           <w:sz w:val="24"/>
         </w:rPr>
-        <w:lastRenderedPageBreak/>
         <w:t>The organizer clicks “</w:t>
       </w:r>
       <w:r>
@@ -40747,6 +40745,7 @@
           <w:sz w:val="24"/>
           <w:szCs w:val="24"/>
         </w:rPr>
+        <w:lastRenderedPageBreak/>
         <w:t xml:space="preserve">Mean time to failure – </w:t>
       </w:r>
       <w:r>
@@ -40849,7 +40848,6 @@
           <w:sz w:val="24"/>
           <w:szCs w:val="24"/>
         </w:rPr>
-        <w:lastRenderedPageBreak/>
         <w:t>System should be able to handle 100 requests in 1 minute</w:t>
       </w:r>
       <w:r>
@@ -41013,7 +41011,6 @@
         </w:rPr>
         <w:t xml:space="preserve"> </w:t>
       </w:r>
-      <w:proofErr w:type="spellStart"/>
       <w:r>
         <w:rPr>
           <w:rFonts w:ascii="Times New Roman" w:hAnsi="Times New Roman"/>
@@ -41021,17 +41018,7 @@
           <w:sz w:val="24"/>
           <w:szCs w:val="24"/>
         </w:rPr>
-        <w:t>Teriq</w:t>
-      </w:r>
-      <w:proofErr w:type="spellEnd"/>
-      <w:r>
-        <w:rPr>
-          <w:rFonts w:ascii="Times New Roman" w:hAnsi="Times New Roman"/>
-          <w:noProof w:val="0"/>
-          <w:sz w:val="24"/>
-          <w:szCs w:val="24"/>
-        </w:rPr>
-        <w:t xml:space="preserve"> Douglas</w:t>
+        <w:t>Teriq Douglas</w:t>
       </w:r>
     </w:p>
     <w:p>
@@ -41694,6 +41681,7 @@
           <w:noProof w:val="0"/>
           <w:sz w:val="24"/>
         </w:rPr>
+        <w:lastRenderedPageBreak/>
         <w:t xml:space="preserve">The </w:t>
       </w:r>
       <w:r>
@@ -41854,7 +41842,6 @@
           <w:noProof w:val="0"/>
           <w:sz w:val="24"/>
         </w:rPr>
-        <w:lastRenderedPageBreak/>
         <w:t>Relevant requirements:</w:t>
       </w:r>
     </w:p>
@@ -42635,6 +42622,7 @@
           <w:sz w:val="24"/>
           <w:szCs w:val="24"/>
         </w:rPr>
+        <w:lastRenderedPageBreak/>
         <w:t>Performance</w:t>
       </w:r>
     </w:p>
@@ -42682,7 +42670,6 @@
           <w:sz w:val="24"/>
           <w:szCs w:val="24"/>
         </w:rPr>
-        <w:lastRenderedPageBreak/>
         <w:t>Supportability</w:t>
       </w:r>
     </w:p>
@@ -42814,7 +42801,6 @@
         </w:rPr>
         <w:t xml:space="preserve"> </w:t>
       </w:r>
-      <w:proofErr w:type="spellStart"/>
       <w:r>
         <w:rPr>
           <w:rFonts w:ascii="Times New Roman" w:hAnsi="Times New Roman"/>
@@ -42822,17 +42808,7 @@
           <w:sz w:val="24"/>
           <w:szCs w:val="24"/>
         </w:rPr>
-        <w:t>Teriq</w:t>
-      </w:r>
-      <w:proofErr w:type="spellEnd"/>
-      <w:r>
-        <w:rPr>
-          <w:rFonts w:ascii="Times New Roman" w:hAnsi="Times New Roman"/>
-          <w:noProof w:val="0"/>
-          <w:sz w:val="24"/>
-          <w:szCs w:val="24"/>
-        </w:rPr>
-        <w:t xml:space="preserve"> Douglas</w:t>
+        <w:t>Teriq Douglas</w:t>
       </w:r>
     </w:p>
     <w:p>
@@ -43500,6 +43476,7 @@
           <w:noProof w:val="0"/>
           <w:sz w:val="24"/>
         </w:rPr>
+        <w:lastRenderedPageBreak/>
         <w:t xml:space="preserve">Alternative Courses of </w:t>
       </w:r>
       <w:r>
@@ -43609,7 +43586,6 @@
           <w:noProof w:val="0"/>
           <w:sz w:val="24"/>
         </w:rPr>
-        <w:lastRenderedPageBreak/>
         <w:t>Exceptions</w:t>
       </w:r>
       <w:r>
@@ -44318,6 +44294,7 @@
           <w:noProof w:val="0"/>
           <w:sz w:val="24"/>
         </w:rPr>
+        <w:lastRenderedPageBreak/>
         <w:t>Modification History</w:t>
       </w:r>
     </w:p>
@@ -44346,7 +44323,6 @@
         </w:rPr>
         <w:t xml:space="preserve"> </w:t>
       </w:r>
-      <w:proofErr w:type="spellStart"/>
       <w:r>
         <w:rPr>
           <w:rFonts w:ascii="Times New Roman" w:hAnsi="Times New Roman"/>
@@ -44354,17 +44330,7 @@
           <w:sz w:val="24"/>
           <w:szCs w:val="24"/>
         </w:rPr>
-        <w:t>Teriq</w:t>
-      </w:r>
-      <w:proofErr w:type="spellEnd"/>
-      <w:r>
-        <w:rPr>
-          <w:rFonts w:ascii="Times New Roman" w:hAnsi="Times New Roman"/>
-          <w:noProof w:val="0"/>
-          <w:sz w:val="24"/>
-          <w:szCs w:val="24"/>
-        </w:rPr>
-        <w:t xml:space="preserve"> Douglas</w:t>
+        <w:t>Teriq Douglas</w:t>
       </w:r>
     </w:p>
     <w:p>
@@ -44379,7 +44345,6 @@
         <w:rPr>
           <w:b/>
         </w:rPr>
-        <w:lastRenderedPageBreak/>
         <w:t>Initiation date:</w:t>
       </w:r>
       <w:r>
@@ -45221,6 +45186,7 @@
           <w:noProof w:val="0"/>
           <w:sz w:val="24"/>
         </w:rPr>
+        <w:lastRenderedPageBreak/>
         <w:t>Decision Support</w:t>
       </w:r>
     </w:p>
@@ -45279,7 +45245,6 @@
           <w:noProof w:val="0"/>
           <w:sz w:val="24"/>
         </w:rPr>
-        <w:lastRenderedPageBreak/>
         <w:t>Criticality:</w:t>
       </w:r>
       <w:r>
@@ -45758,7 +45723,6 @@
         </w:rPr>
         <w:t xml:space="preserve"> </w:t>
       </w:r>
-      <w:proofErr w:type="spellStart"/>
       <w:r>
         <w:rPr>
           <w:rFonts w:ascii="Times New Roman" w:hAnsi="Times New Roman"/>
@@ -45766,17 +45730,7 @@
           <w:sz w:val="24"/>
           <w:szCs w:val="24"/>
         </w:rPr>
-        <w:t>Teriq</w:t>
-      </w:r>
-      <w:proofErr w:type="spellEnd"/>
-      <w:r>
-        <w:rPr>
-          <w:rFonts w:ascii="Times New Roman" w:hAnsi="Times New Roman"/>
-          <w:noProof w:val="0"/>
-          <w:sz w:val="24"/>
-          <w:szCs w:val="24"/>
-        </w:rPr>
-        <w:t xml:space="preserve"> Douglas</w:t>
+        <w:t>Teriq Douglas</w:t>
       </w:r>
     </w:p>
     <w:p>
@@ -45921,6 +45875,7 @@
           <w:noProof w:val="0"/>
           <w:sz w:val="24"/>
         </w:rPr>
+        <w:lastRenderedPageBreak/>
         <w:t>Details:</w:t>
       </w:r>
     </w:p>
@@ -45980,7 +45935,6 @@
           <w:noProof w:val="0"/>
           <w:sz w:val="24"/>
         </w:rPr>
-        <w:lastRenderedPageBreak/>
         <w:t>Pre-conditions:</w:t>
       </w:r>
       <w:r>
@@ -46883,6 +46837,7 @@
           <w:noProof w:val="0"/>
           <w:sz w:val="24"/>
         </w:rPr>
+        <w:lastRenderedPageBreak/>
         <w:t>Risk:</w:t>
       </w:r>
       <w:r>
@@ -46934,7 +46889,6 @@
           <w:sz w:val="24"/>
           <w:szCs w:val="24"/>
         </w:rPr>
-        <w:lastRenderedPageBreak/>
         <w:t>Constraints:</w:t>
       </w:r>
     </w:p>
@@ -47291,7 +47245,6 @@
         </w:rPr>
         <w:t xml:space="preserve"> </w:t>
       </w:r>
-      <w:proofErr w:type="spellStart"/>
       <w:r>
         <w:rPr>
           <w:rFonts w:ascii="Times New Roman" w:hAnsi="Times New Roman"/>
@@ -47299,17 +47252,7 @@
           <w:sz w:val="24"/>
           <w:szCs w:val="24"/>
         </w:rPr>
-        <w:t>Teriq</w:t>
-      </w:r>
-      <w:proofErr w:type="spellEnd"/>
-      <w:r>
-        <w:rPr>
-          <w:rFonts w:ascii="Times New Roman" w:hAnsi="Times New Roman"/>
-          <w:noProof w:val="0"/>
-          <w:sz w:val="24"/>
-          <w:szCs w:val="24"/>
-        </w:rPr>
-        <w:t xml:space="preserve"> Douglas</w:t>
+        <w:t>Teriq Douglas</w:t>
       </w:r>
     </w:p>
     <w:p>
@@ -47398,6 +47341,7 @@
         <w:pStyle w:val="Heading3"/>
       </w:pPr>
       <w:r>
+        <w:lastRenderedPageBreak/>
         <w:t xml:space="preserve">Full Use Case Diagram </w:t>
       </w:r>
     </w:p>
@@ -53517,6 +53461,7 @@
     <w:lsdException w:name="HTML Sample" w:semiHidden="1" w:unhideWhenUsed="1"/>
     <w:lsdException w:name="HTML Typewriter" w:semiHidden="1" w:unhideWhenUsed="1"/>
     <w:lsdException w:name="HTML Variable" w:semiHidden="1" w:unhideWhenUsed="1"/>
+    <w:lsdException w:name="Normal Table" w:semiHidden="1" w:unhideWhenUsed="1"/>
     <w:lsdException w:name="annotation subject" w:semiHidden="1" w:unhideWhenUsed="1"/>
     <w:lsdException w:name="No List" w:semiHidden="1" w:unhideWhenUsed="1"/>
     <w:lsdException w:name="Outline List 1" w:semiHidden="1" w:unhideWhenUsed="1"/>
@@ -53562,9 +53507,11 @@
     <w:lsdException w:name="Table Subtle 1" w:semiHidden="1" w:unhideWhenUsed="1"/>
     <w:lsdException w:name="Table Subtle 2" w:semiHidden="1" w:unhideWhenUsed="1"/>
     <w:lsdException w:name="Table Web 1" w:semiHidden="1" w:unhideWhenUsed="1"/>
+    <w:lsdException w:name="Table Web 2" w:semiHidden="1" w:unhideWhenUsed="1"/>
     <w:lsdException w:name="Table Web 3" w:semiHidden="1" w:unhideWhenUsed="1"/>
     <w:lsdException w:name="Balloon Text" w:semiHidden="1" w:unhideWhenUsed="1"/>
     <w:lsdException w:name="Table Grid" w:uiPriority="39"/>
+    <w:lsdException w:name="Table Theme" w:semiHidden="1" w:unhideWhenUsed="1"/>
     <w:lsdException w:name="Placeholder Text" w:semiHidden="1"/>
     <w:lsdException w:name="No Spacing" w:uiPriority="1" w:qFormat="1"/>
     <w:lsdException w:name="Light Shading" w:uiPriority="60"/>

</xml_diff>

<commit_message>
Finished Scenarios for Section 5.
</commit_message>
<xml_diff>
--- a/specifications/deliv1/Sect. 4 - Requirements Elicitation.docx
+++ b/specifications/deliv1/Sect. 4 - Requirements Elicitation.docx
@@ -10441,8 +10441,6 @@
         </w:rPr>
         <w:t>s</w:t>
       </w:r>
-      <w:bookmarkStart w:id="3" w:name="_GoBack"/>
-      <w:bookmarkEnd w:id="3"/>
       <w:r>
         <w:rPr>
           <w:rFonts w:ascii="Times" w:eastAsia="Times New Roman" w:hAnsi="Times" w:cs="Times New Roman"/>
@@ -14339,8 +14337,17 @@
           <w:noProof w:val="0"/>
           <w:sz w:val="24"/>
         </w:rPr>
-        <w:t xml:space="preserve"> Kian Maroofi</w:t>
-      </w:r>
+        <w:t xml:space="preserve"> Kian </w:t>
+      </w:r>
+      <w:proofErr w:type="spellStart"/>
+      <w:r>
+        <w:rPr>
+          <w:noProof w:val="0"/>
+          <w:sz w:val="24"/>
+        </w:rPr>
+        <w:t>Maroofi</w:t>
+      </w:r>
+      <w:proofErr w:type="spellEnd"/>
     </w:p>
     <w:p>
       <w:pPr>
@@ -15952,8 +15959,17 @@
           <w:noProof w:val="0"/>
           <w:sz w:val="24"/>
         </w:rPr>
-        <w:t xml:space="preserve"> Kian Maroofi</w:t>
-      </w:r>
+        <w:t xml:space="preserve"> Kian </w:t>
+      </w:r>
+      <w:proofErr w:type="spellStart"/>
+      <w:r>
+        <w:rPr>
+          <w:noProof w:val="0"/>
+          <w:sz w:val="24"/>
+        </w:rPr>
+        <w:t>Maroofi</w:t>
+      </w:r>
+      <w:proofErr w:type="spellEnd"/>
     </w:p>
     <w:p>
       <w:pPr>
@@ -18727,8 +18743,17 @@
           <w:noProof w:val="0"/>
           <w:sz w:val="24"/>
         </w:rPr>
-        <w:t xml:space="preserve"> Kian Maroofi</w:t>
-      </w:r>
+        <w:t xml:space="preserve"> Kian </w:t>
+      </w:r>
+      <w:proofErr w:type="spellStart"/>
+      <w:r>
+        <w:rPr>
+          <w:noProof w:val="0"/>
+          <w:sz w:val="24"/>
+        </w:rPr>
+        <w:t>Maroofi</w:t>
+      </w:r>
+      <w:proofErr w:type="spellEnd"/>
     </w:p>
     <w:p>
       <w:pPr>
@@ -27577,7 +27602,23 @@
           <w:noProof w:val="0"/>
           <w:sz w:val="24"/>
         </w:rPr>
-        <w:t>The system shall notify the Organizer that the</w:t>
+        <w:t xml:space="preserve">The </w:t>
+      </w:r>
+      <w:r>
+        <w:rPr>
+          <w:noProof w:val="0"/>
+          <w:sz w:val="24"/>
+        </w:rPr>
+        <w:t>page</w:t>
+      </w:r>
+      <w:bookmarkStart w:id="3" w:name="_GoBack"/>
+      <w:bookmarkEnd w:id="3"/>
+      <w:r>
+        <w:rPr>
+          <w:noProof w:val="0"/>
+          <w:sz w:val="24"/>
+        </w:rPr>
+        <w:t xml:space="preserve"> shall notify the Organizer that the</w:t>
       </w:r>
       <w:r>
         <w:rPr>
@@ -28644,12 +28685,21 @@
         </w:rPr>
         <w:t xml:space="preserve"> </w:t>
       </w:r>
-      <w:r>
-        <w:rPr>
-          <w:noProof w:val="0"/>
-          <w:sz w:val="24"/>
-        </w:rPr>
-        <w:t>Yovanni Jones</w:t>
+      <w:proofErr w:type="spellStart"/>
+      <w:r>
+        <w:rPr>
+          <w:noProof w:val="0"/>
+          <w:sz w:val="24"/>
+        </w:rPr>
+        <w:t>Yovanni</w:t>
+      </w:r>
+      <w:proofErr w:type="spellEnd"/>
+      <w:r>
+        <w:rPr>
+          <w:noProof w:val="0"/>
+          <w:sz w:val="24"/>
+        </w:rPr>
+        <w:t xml:space="preserve"> Jones</w:t>
       </w:r>
     </w:p>
     <w:p>
@@ -30037,7 +30087,23 @@
           <w:noProof w:val="0"/>
           <w:sz w:val="24"/>
         </w:rPr>
-        <w:t xml:space="preserve"> Yovanni Jones</w:t>
+        <w:t xml:space="preserve"> </w:t>
+      </w:r>
+      <w:proofErr w:type="spellStart"/>
+      <w:r>
+        <w:rPr>
+          <w:noProof w:val="0"/>
+          <w:sz w:val="24"/>
+        </w:rPr>
+        <w:t>Yovanni</w:t>
+      </w:r>
+      <w:proofErr w:type="spellEnd"/>
+      <w:r>
+        <w:rPr>
+          <w:noProof w:val="0"/>
+          <w:sz w:val="24"/>
+        </w:rPr>
+        <w:t xml:space="preserve"> Jones</w:t>
       </w:r>
     </w:p>
     <w:p>
@@ -31650,7 +31716,23 @@
           <w:noProof w:val="0"/>
           <w:sz w:val="24"/>
         </w:rPr>
-        <w:t xml:space="preserve"> Yovanni Jones</w:t>
+        <w:t xml:space="preserve"> </w:t>
+      </w:r>
+      <w:proofErr w:type="spellStart"/>
+      <w:r>
+        <w:rPr>
+          <w:noProof w:val="0"/>
+          <w:sz w:val="24"/>
+        </w:rPr>
+        <w:t>Yovanni</w:t>
+      </w:r>
+      <w:proofErr w:type="spellEnd"/>
+      <w:r>
+        <w:rPr>
+          <w:noProof w:val="0"/>
+          <w:sz w:val="24"/>
+        </w:rPr>
+        <w:t xml:space="preserve"> Jones</w:t>
       </w:r>
     </w:p>
     <w:p>
@@ -33251,7 +33333,23 @@
           <w:noProof w:val="0"/>
           <w:sz w:val="24"/>
         </w:rPr>
-        <w:t xml:space="preserve"> Yovanni Jones</w:t>
+        <w:t xml:space="preserve"> </w:t>
+      </w:r>
+      <w:proofErr w:type="spellStart"/>
+      <w:r>
+        <w:rPr>
+          <w:noProof w:val="0"/>
+          <w:sz w:val="24"/>
+        </w:rPr>
+        <w:t>Yovanni</w:t>
+      </w:r>
+      <w:proofErr w:type="spellEnd"/>
+      <w:r>
+        <w:rPr>
+          <w:noProof w:val="0"/>
+          <w:sz w:val="24"/>
+        </w:rPr>
+        <w:t xml:space="preserve"> Jones</w:t>
       </w:r>
     </w:p>
     <w:p>
@@ -34798,7 +34896,23 @@
           <w:noProof w:val="0"/>
           <w:sz w:val="24"/>
         </w:rPr>
-        <w:t xml:space="preserve"> Yovanni Jones</w:t>
+        <w:t xml:space="preserve"> </w:t>
+      </w:r>
+      <w:proofErr w:type="spellStart"/>
+      <w:r>
+        <w:rPr>
+          <w:noProof w:val="0"/>
+          <w:sz w:val="24"/>
+        </w:rPr>
+        <w:t>Yovanni</w:t>
+      </w:r>
+      <w:proofErr w:type="spellEnd"/>
+      <w:r>
+        <w:rPr>
+          <w:noProof w:val="0"/>
+          <w:sz w:val="24"/>
+        </w:rPr>
+        <w:t xml:space="preserve"> Jones</w:t>
       </w:r>
     </w:p>
     <w:p>
@@ -36412,7 +36526,23 @@
           <w:noProof w:val="0"/>
           <w:sz w:val="24"/>
         </w:rPr>
-        <w:t xml:space="preserve"> Yovanni Jones</w:t>
+        <w:t xml:space="preserve"> </w:t>
+      </w:r>
+      <w:proofErr w:type="spellStart"/>
+      <w:r>
+        <w:rPr>
+          <w:noProof w:val="0"/>
+          <w:sz w:val="24"/>
+        </w:rPr>
+        <w:t>Yovanni</w:t>
+      </w:r>
+      <w:proofErr w:type="spellEnd"/>
+      <w:r>
+        <w:rPr>
+          <w:noProof w:val="0"/>
+          <w:sz w:val="24"/>
+        </w:rPr>
+        <w:t xml:space="preserve"> Jones</w:t>
       </w:r>
     </w:p>
     <w:p>
@@ -37777,8 +37907,17 @@
           <w:noProof w:val="0"/>
           <w:sz w:val="24"/>
         </w:rPr>
-        <w:t xml:space="preserve"> Kian Maroofi</w:t>
-      </w:r>
+        <w:t xml:space="preserve"> Kian </w:t>
+      </w:r>
+      <w:proofErr w:type="spellStart"/>
+      <w:r>
+        <w:rPr>
+          <w:noProof w:val="0"/>
+          <w:sz w:val="24"/>
+        </w:rPr>
+        <w:t>Maroofi</w:t>
+      </w:r>
+      <w:proofErr w:type="spellEnd"/>
     </w:p>
     <w:p>
       <w:pPr>
@@ -39090,6 +39229,7 @@
         </w:rPr>
         <w:t xml:space="preserve"> </w:t>
       </w:r>
+      <w:proofErr w:type="spellStart"/>
       <w:r>
         <w:rPr>
           <w:rFonts w:ascii="Times New Roman" w:hAnsi="Times New Roman"/>
@@ -39097,7 +39237,17 @@
           <w:sz w:val="24"/>
           <w:szCs w:val="24"/>
         </w:rPr>
-        <w:t>Teriq Douglas</w:t>
+        <w:t>Teriq</w:t>
+      </w:r>
+      <w:proofErr w:type="spellEnd"/>
+      <w:r>
+        <w:rPr>
+          <w:rFonts w:ascii="Times New Roman" w:hAnsi="Times New Roman"/>
+          <w:noProof w:val="0"/>
+          <w:sz w:val="24"/>
+          <w:szCs w:val="24"/>
+        </w:rPr>
+        <w:t xml:space="preserve"> Douglas</w:t>
       </w:r>
     </w:p>
     <w:p>
@@ -41011,6 +41161,7 @@
         </w:rPr>
         <w:t xml:space="preserve"> </w:t>
       </w:r>
+      <w:proofErr w:type="spellStart"/>
       <w:r>
         <w:rPr>
           <w:rFonts w:ascii="Times New Roman" w:hAnsi="Times New Roman"/>
@@ -41018,7 +41169,17 @@
           <w:sz w:val="24"/>
           <w:szCs w:val="24"/>
         </w:rPr>
-        <w:t>Teriq Douglas</w:t>
+        <w:t>Teriq</w:t>
+      </w:r>
+      <w:proofErr w:type="spellEnd"/>
+      <w:r>
+        <w:rPr>
+          <w:rFonts w:ascii="Times New Roman" w:hAnsi="Times New Roman"/>
+          <w:noProof w:val="0"/>
+          <w:sz w:val="24"/>
+          <w:szCs w:val="24"/>
+        </w:rPr>
+        <w:t xml:space="preserve"> Douglas</w:t>
       </w:r>
     </w:p>
     <w:p>
@@ -42801,6 +42962,7 @@
         </w:rPr>
         <w:t xml:space="preserve"> </w:t>
       </w:r>
+      <w:proofErr w:type="spellStart"/>
       <w:r>
         <w:rPr>
           <w:rFonts w:ascii="Times New Roman" w:hAnsi="Times New Roman"/>
@@ -42808,7 +42970,17 @@
           <w:sz w:val="24"/>
           <w:szCs w:val="24"/>
         </w:rPr>
-        <w:t>Teriq Douglas</w:t>
+        <w:t>Teriq</w:t>
+      </w:r>
+      <w:proofErr w:type="spellEnd"/>
+      <w:r>
+        <w:rPr>
+          <w:rFonts w:ascii="Times New Roman" w:hAnsi="Times New Roman"/>
+          <w:noProof w:val="0"/>
+          <w:sz w:val="24"/>
+          <w:szCs w:val="24"/>
+        </w:rPr>
+        <w:t xml:space="preserve"> Douglas</w:t>
       </w:r>
     </w:p>
     <w:p>
@@ -44323,6 +44495,7 @@
         </w:rPr>
         <w:t xml:space="preserve"> </w:t>
       </w:r>
+      <w:proofErr w:type="spellStart"/>
       <w:r>
         <w:rPr>
           <w:rFonts w:ascii="Times New Roman" w:hAnsi="Times New Roman"/>
@@ -44330,7 +44503,17 @@
           <w:sz w:val="24"/>
           <w:szCs w:val="24"/>
         </w:rPr>
-        <w:t>Teriq Douglas</w:t>
+        <w:t>Teriq</w:t>
+      </w:r>
+      <w:proofErr w:type="spellEnd"/>
+      <w:r>
+        <w:rPr>
+          <w:rFonts w:ascii="Times New Roman" w:hAnsi="Times New Roman"/>
+          <w:noProof w:val="0"/>
+          <w:sz w:val="24"/>
+          <w:szCs w:val="24"/>
+        </w:rPr>
+        <w:t xml:space="preserve"> Douglas</w:t>
       </w:r>
     </w:p>
     <w:p>
@@ -45723,6 +45906,7 @@
         </w:rPr>
         <w:t xml:space="preserve"> </w:t>
       </w:r>
+      <w:proofErr w:type="spellStart"/>
       <w:r>
         <w:rPr>
           <w:rFonts w:ascii="Times New Roman" w:hAnsi="Times New Roman"/>
@@ -45730,7 +45914,17 @@
           <w:sz w:val="24"/>
           <w:szCs w:val="24"/>
         </w:rPr>
-        <w:t>Teriq Douglas</w:t>
+        <w:t>Teriq</w:t>
+      </w:r>
+      <w:proofErr w:type="spellEnd"/>
+      <w:r>
+        <w:rPr>
+          <w:rFonts w:ascii="Times New Roman" w:hAnsi="Times New Roman"/>
+          <w:noProof w:val="0"/>
+          <w:sz w:val="24"/>
+          <w:szCs w:val="24"/>
+        </w:rPr>
+        <w:t xml:space="preserve"> Douglas</w:t>
       </w:r>
     </w:p>
     <w:p>
@@ -47245,6 +47439,7 @@
         </w:rPr>
         <w:t xml:space="preserve"> </w:t>
       </w:r>
+      <w:proofErr w:type="spellStart"/>
       <w:r>
         <w:rPr>
           <w:rFonts w:ascii="Times New Roman" w:hAnsi="Times New Roman"/>
@@ -47252,7 +47447,17 @@
           <w:sz w:val="24"/>
           <w:szCs w:val="24"/>
         </w:rPr>
-        <w:t>Teriq Douglas</w:t>
+        <w:t>Teriq</w:t>
+      </w:r>
+      <w:proofErr w:type="spellEnd"/>
+      <w:r>
+        <w:rPr>
+          <w:rFonts w:ascii="Times New Roman" w:hAnsi="Times New Roman"/>
+          <w:noProof w:val="0"/>
+          <w:sz w:val="24"/>
+          <w:szCs w:val="24"/>
+        </w:rPr>
+        <w:t xml:space="preserve"> Douglas</w:t>
       </w:r>
     </w:p>
     <w:p>

</xml_diff>

<commit_message>
Adding the changes to the SOS star uml and adding some changes I made to Requirements elicitation.
</commit_message>
<xml_diff>
--- a/specifications/deliv1/Sect. 4 - Requirements Elicitation.docx
+++ b/specifications/deliv1/Sect. 4 - Requirements Elicitation.docx
@@ -14390,17 +14390,8 @@
           <w:noProof w:val="0"/>
           <w:sz w:val="24"/>
         </w:rPr>
-        <w:t xml:space="preserve"> Kian </w:t>
-      </w:r>
-      <w:proofErr w:type="spellStart"/>
-      <w:r>
-        <w:rPr>
-          <w:noProof w:val="0"/>
-          <w:sz w:val="24"/>
-        </w:rPr>
-        <w:t>Maroofi</w:t>
-      </w:r>
-      <w:proofErr w:type="spellEnd"/>
+        <w:t xml:space="preserve"> Kian Maroofi</w:t>
+      </w:r>
     </w:p>
     <w:p>
       <w:pPr>
@@ -16012,17 +16003,8 @@
           <w:noProof w:val="0"/>
           <w:sz w:val="24"/>
         </w:rPr>
-        <w:t xml:space="preserve"> Kian </w:t>
-      </w:r>
-      <w:proofErr w:type="spellStart"/>
-      <w:r>
-        <w:rPr>
-          <w:noProof w:val="0"/>
-          <w:sz w:val="24"/>
-        </w:rPr>
-        <w:t>Maroofi</w:t>
-      </w:r>
-      <w:proofErr w:type="spellEnd"/>
+        <w:t xml:space="preserve"> Kian Maroofi</w:t>
+      </w:r>
     </w:p>
     <w:p>
       <w:pPr>
@@ -18797,17 +18779,8 @@
           <w:noProof w:val="0"/>
           <w:sz w:val="24"/>
         </w:rPr>
-        <w:t xml:space="preserve"> Kian </w:t>
-      </w:r>
-      <w:proofErr w:type="spellStart"/>
-      <w:r>
-        <w:rPr>
-          <w:noProof w:val="0"/>
-          <w:sz w:val="24"/>
-        </w:rPr>
-        <w:t>Maroofi</w:t>
-      </w:r>
-      <w:proofErr w:type="spellEnd"/>
+        <w:t xml:space="preserve"> Kian Maroofi</w:t>
+      </w:r>
     </w:p>
     <w:p>
       <w:pPr>
@@ -24882,7 +24855,25 @@
           <w:sz w:val="24"/>
         </w:rPr>
         <w:lastRenderedPageBreak/>
-        <w:t>In step D.5 if any of the fields are left blank the system will provide the user with a message to fill in all the fields.</w:t>
+        <w:t>In step D.5 if any of the fields are left</w:t>
+      </w:r>
+      <w:r>
+        <w:rPr>
+          <w:iCs/>
+          <w:noProof w:val="0"/>
+          <w:sz w:val="24"/>
+        </w:rPr>
+        <w:t xml:space="preserve"> blank the page</w:t>
+      </w:r>
+      <w:bookmarkStart w:id="3" w:name="_GoBack"/>
+      <w:bookmarkEnd w:id="3"/>
+      <w:r>
+        <w:rPr>
+          <w:iCs/>
+          <w:noProof w:val="0"/>
+          <w:sz w:val="24"/>
+        </w:rPr>
+        <w:t xml:space="preserve"> will provide the user with a message to fill in all the fields.</w:t>
       </w:r>
     </w:p>
     <w:p>
@@ -28736,21 +28727,12 @@
         </w:rPr>
         <w:t xml:space="preserve"> </w:t>
       </w:r>
-      <w:proofErr w:type="spellStart"/>
-      <w:r>
-        <w:rPr>
-          <w:noProof w:val="0"/>
-          <w:sz w:val="24"/>
-        </w:rPr>
-        <w:t>Yovanni</w:t>
-      </w:r>
-      <w:proofErr w:type="spellEnd"/>
-      <w:r>
-        <w:rPr>
-          <w:noProof w:val="0"/>
-          <w:sz w:val="24"/>
-        </w:rPr>
-        <w:t xml:space="preserve"> Jones</w:t>
+      <w:r>
+        <w:rPr>
+          <w:noProof w:val="0"/>
+          <w:sz w:val="24"/>
+        </w:rPr>
+        <w:t>Yovanni Jones</w:t>
       </w:r>
     </w:p>
     <w:p>
@@ -30139,23 +30121,7 @@
           <w:noProof w:val="0"/>
           <w:sz w:val="24"/>
         </w:rPr>
-        <w:t xml:space="preserve"> </w:t>
-      </w:r>
-      <w:proofErr w:type="spellStart"/>
-      <w:r>
-        <w:rPr>
-          <w:noProof w:val="0"/>
-          <w:sz w:val="24"/>
-        </w:rPr>
-        <w:t>Yovanni</w:t>
-      </w:r>
-      <w:proofErr w:type="spellEnd"/>
-      <w:r>
-        <w:rPr>
-          <w:noProof w:val="0"/>
-          <w:sz w:val="24"/>
-        </w:rPr>
-        <w:t xml:space="preserve"> Jones</w:t>
+        <w:t xml:space="preserve"> Yovanni Jones</w:t>
       </w:r>
     </w:p>
     <w:p>
@@ -31767,23 +31733,7 @@
           <w:noProof w:val="0"/>
           <w:sz w:val="24"/>
         </w:rPr>
-        <w:t xml:space="preserve"> </w:t>
-      </w:r>
-      <w:proofErr w:type="spellStart"/>
-      <w:r>
-        <w:rPr>
-          <w:noProof w:val="0"/>
-          <w:sz w:val="24"/>
-        </w:rPr>
-        <w:t>Yovanni</w:t>
-      </w:r>
-      <w:proofErr w:type="spellEnd"/>
-      <w:r>
-        <w:rPr>
-          <w:noProof w:val="0"/>
-          <w:sz w:val="24"/>
-        </w:rPr>
-        <w:t xml:space="preserve"> Jones</w:t>
+        <w:t xml:space="preserve"> Yovanni Jones</w:t>
       </w:r>
     </w:p>
     <w:p>
@@ -33384,23 +33334,7 @@
           <w:noProof w:val="0"/>
           <w:sz w:val="24"/>
         </w:rPr>
-        <w:t xml:space="preserve"> </w:t>
-      </w:r>
-      <w:proofErr w:type="spellStart"/>
-      <w:r>
-        <w:rPr>
-          <w:noProof w:val="0"/>
-          <w:sz w:val="24"/>
-        </w:rPr>
-        <w:t>Yovanni</w:t>
-      </w:r>
-      <w:proofErr w:type="spellEnd"/>
-      <w:r>
-        <w:rPr>
-          <w:noProof w:val="0"/>
-          <w:sz w:val="24"/>
-        </w:rPr>
-        <w:t xml:space="preserve"> Jones</w:t>
+        <w:t xml:space="preserve"> Yovanni Jones</w:t>
       </w:r>
     </w:p>
     <w:p>
@@ -34947,23 +34881,7 @@
           <w:noProof w:val="0"/>
           <w:sz w:val="24"/>
         </w:rPr>
-        <w:t xml:space="preserve"> </w:t>
-      </w:r>
-      <w:proofErr w:type="spellStart"/>
-      <w:r>
-        <w:rPr>
-          <w:noProof w:val="0"/>
-          <w:sz w:val="24"/>
-        </w:rPr>
-        <w:t>Yovanni</w:t>
-      </w:r>
-      <w:proofErr w:type="spellEnd"/>
-      <w:r>
-        <w:rPr>
-          <w:noProof w:val="0"/>
-          <w:sz w:val="24"/>
-        </w:rPr>
-        <w:t xml:space="preserve"> Jones</w:t>
+        <w:t xml:space="preserve"> Yovanni Jones</w:t>
       </w:r>
     </w:p>
     <w:p>
@@ -36578,23 +36496,7 @@
           <w:noProof w:val="0"/>
           <w:sz w:val="24"/>
         </w:rPr>
-        <w:t xml:space="preserve"> </w:t>
-      </w:r>
-      <w:proofErr w:type="spellStart"/>
-      <w:r>
-        <w:rPr>
-          <w:noProof w:val="0"/>
-          <w:sz w:val="24"/>
-        </w:rPr>
-        <w:t>Yovanni</w:t>
-      </w:r>
-      <w:proofErr w:type="spellEnd"/>
-      <w:r>
-        <w:rPr>
-          <w:noProof w:val="0"/>
-          <w:sz w:val="24"/>
-        </w:rPr>
-        <w:t xml:space="preserve"> Jones</w:t>
+        <w:t xml:space="preserve"> Yovanni Jones</w:t>
       </w:r>
     </w:p>
     <w:p>
@@ -37958,17 +37860,8 @@
           <w:noProof w:val="0"/>
           <w:sz w:val="24"/>
         </w:rPr>
-        <w:t xml:space="preserve"> Kian </w:t>
-      </w:r>
-      <w:proofErr w:type="spellStart"/>
-      <w:r>
-        <w:rPr>
-          <w:noProof w:val="0"/>
-          <w:sz w:val="24"/>
-        </w:rPr>
-        <w:t>Maroofi</w:t>
-      </w:r>
-      <w:proofErr w:type="spellEnd"/>
+        <w:t xml:space="preserve"> Kian Maroofi</w:t>
+      </w:r>
     </w:p>
     <w:p>
       <w:pPr>
@@ -39279,7 +39172,6 @@
         </w:rPr>
         <w:t xml:space="preserve"> </w:t>
       </w:r>
-      <w:proofErr w:type="spellStart"/>
       <w:r>
         <w:rPr>
           <w:rFonts w:ascii="Times New Roman" w:hAnsi="Times New Roman"/>
@@ -39287,17 +39179,7 @@
           <w:sz w:val="24"/>
           <w:szCs w:val="24"/>
         </w:rPr>
-        <w:t>Teriq</w:t>
-      </w:r>
-      <w:proofErr w:type="spellEnd"/>
-      <w:r>
-        <w:rPr>
-          <w:rFonts w:ascii="Times New Roman" w:hAnsi="Times New Roman"/>
-          <w:noProof w:val="0"/>
-          <w:sz w:val="24"/>
-          <w:szCs w:val="24"/>
-        </w:rPr>
-        <w:t xml:space="preserve"> Douglas</w:t>
+        <w:t>Teriq Douglas</w:t>
       </w:r>
     </w:p>
     <w:p>
@@ -41211,7 +41093,6 @@
         </w:rPr>
         <w:t xml:space="preserve"> </w:t>
       </w:r>
-      <w:proofErr w:type="spellStart"/>
       <w:r>
         <w:rPr>
           <w:rFonts w:ascii="Times New Roman" w:hAnsi="Times New Roman"/>
@@ -41219,17 +41100,7 @@
           <w:sz w:val="24"/>
           <w:szCs w:val="24"/>
         </w:rPr>
-        <w:t>Teriq</w:t>
-      </w:r>
-      <w:proofErr w:type="spellEnd"/>
-      <w:r>
-        <w:rPr>
-          <w:rFonts w:ascii="Times New Roman" w:hAnsi="Times New Roman"/>
-          <w:noProof w:val="0"/>
-          <w:sz w:val="24"/>
-          <w:szCs w:val="24"/>
-        </w:rPr>
-        <w:t xml:space="preserve"> Douglas</w:t>
+        <w:t>Teriq Douglas</w:t>
       </w:r>
     </w:p>
     <w:p>
@@ -43012,7 +42883,6 @@
         </w:rPr>
         <w:t xml:space="preserve"> </w:t>
       </w:r>
-      <w:proofErr w:type="spellStart"/>
       <w:r>
         <w:rPr>
           <w:rFonts w:ascii="Times New Roman" w:hAnsi="Times New Roman"/>
@@ -43020,17 +42890,7 @@
           <w:sz w:val="24"/>
           <w:szCs w:val="24"/>
         </w:rPr>
-        <w:t>Teriq</w:t>
-      </w:r>
-      <w:proofErr w:type="spellEnd"/>
-      <w:r>
-        <w:rPr>
-          <w:rFonts w:ascii="Times New Roman" w:hAnsi="Times New Roman"/>
-          <w:noProof w:val="0"/>
-          <w:sz w:val="24"/>
-          <w:szCs w:val="24"/>
-        </w:rPr>
-        <w:t xml:space="preserve"> Douglas</w:t>
+        <w:t>Teriq Douglas</w:t>
       </w:r>
     </w:p>
     <w:p>
@@ -44545,7 +44405,6 @@
         </w:rPr>
         <w:t xml:space="preserve"> </w:t>
       </w:r>
-      <w:proofErr w:type="spellStart"/>
       <w:r>
         <w:rPr>
           <w:rFonts w:ascii="Times New Roman" w:hAnsi="Times New Roman"/>
@@ -44553,17 +44412,7 @@
           <w:sz w:val="24"/>
           <w:szCs w:val="24"/>
         </w:rPr>
-        <w:t>Teriq</w:t>
-      </w:r>
-      <w:proofErr w:type="spellEnd"/>
-      <w:r>
-        <w:rPr>
-          <w:rFonts w:ascii="Times New Roman" w:hAnsi="Times New Roman"/>
-          <w:noProof w:val="0"/>
-          <w:sz w:val="24"/>
-          <w:szCs w:val="24"/>
-        </w:rPr>
-        <w:t xml:space="preserve"> Douglas</w:t>
+        <w:t>Teriq Douglas</w:t>
       </w:r>
     </w:p>
     <w:p>
@@ -45956,7 +45805,6 @@
         </w:rPr>
         <w:t xml:space="preserve"> </w:t>
       </w:r>
-      <w:proofErr w:type="spellStart"/>
       <w:r>
         <w:rPr>
           <w:rFonts w:ascii="Times New Roman" w:hAnsi="Times New Roman"/>
@@ -45964,17 +45812,7 @@
           <w:sz w:val="24"/>
           <w:szCs w:val="24"/>
         </w:rPr>
-        <w:t>Teriq</w:t>
-      </w:r>
-      <w:proofErr w:type="spellEnd"/>
-      <w:r>
-        <w:rPr>
-          <w:rFonts w:ascii="Times New Roman" w:hAnsi="Times New Roman"/>
-          <w:noProof w:val="0"/>
-          <w:sz w:val="24"/>
-          <w:szCs w:val="24"/>
-        </w:rPr>
-        <w:t xml:space="preserve"> Douglas</w:t>
+        <w:t>Teriq Douglas</w:t>
       </w:r>
     </w:p>
     <w:p>
@@ -47489,7 +47327,6 @@
         </w:rPr>
         <w:t xml:space="preserve"> </w:t>
       </w:r>
-      <w:proofErr w:type="spellStart"/>
       <w:r>
         <w:rPr>
           <w:rFonts w:ascii="Times New Roman" w:hAnsi="Times New Roman"/>
@@ -47497,17 +47334,7 @@
           <w:sz w:val="24"/>
           <w:szCs w:val="24"/>
         </w:rPr>
-        <w:t>Teriq</w:t>
-      </w:r>
-      <w:proofErr w:type="spellEnd"/>
-      <w:r>
-        <w:rPr>
-          <w:rFonts w:ascii="Times New Roman" w:hAnsi="Times New Roman"/>
-          <w:noProof w:val="0"/>
-          <w:sz w:val="24"/>
-          <w:szCs w:val="24"/>
-        </w:rPr>
-        <w:t xml:space="preserve"> Douglas</w:t>
+        <w:t>Teriq Douglas</w:t>
       </w:r>
     </w:p>
     <w:p>
@@ -48708,27 +48535,7 @@
           <w:sz w:val="24"/>
           <w:szCs w:val="24"/>
         </w:rPr>
-        <w:t xml:space="preserve">10 seconds to type </w:t>
-      </w:r>
-      <w:proofErr w:type="spellStart"/>
-      <w:r>
-        <w:rPr>
-          <w:rFonts w:ascii="Times New Roman" w:hAnsi="Times New Roman"/>
-          <w:noProof w:val="0"/>
-          <w:sz w:val="24"/>
-          <w:szCs w:val="24"/>
-        </w:rPr>
-        <w:t>their</w:t>
-      </w:r>
-      <w:proofErr w:type="spellEnd"/>
-      <w:r>
-        <w:rPr>
-          <w:rFonts w:ascii="Times New Roman" w:hAnsi="Times New Roman"/>
-          <w:noProof w:val="0"/>
-          <w:sz w:val="24"/>
-          <w:szCs w:val="24"/>
-        </w:rPr>
-        <w:t xml:space="preserve"> information</w:t>
+        <w:t>10 seconds to type their information</w:t>
       </w:r>
       <w:r>
         <w:rPr>
@@ -49076,10 +48883,7 @@
         <w:pStyle w:val="Heading4"/>
       </w:pPr>
       <w:r>
-        <w:t>Log</w:t>
-      </w:r>
-      <w:r>
-        <w:t xml:space="preserve"> Out</w:t>
+        <w:t>Log Out</w:t>
       </w:r>
     </w:p>
     <w:p>
@@ -49112,14 +48916,7 @@
           <w:noProof w:val="0"/>
           <w:sz w:val="24"/>
         </w:rPr>
-        <w:t>3</w:t>
-      </w:r>
-      <w:r>
-        <w:rPr>
-          <w:noProof w:val="0"/>
-          <w:sz w:val="24"/>
-        </w:rPr>
-        <w:t>2</w:t>
+        <w:t>32</w:t>
       </w:r>
     </w:p>
     <w:p>
@@ -50684,6 +50481,9 @@
         <w:jc w:val="center"/>
       </w:pPr>
       <w:r>
+        <w:rPr>
+          <w:noProof/>
+        </w:rPr>
         <w:drawing>
           <wp:inline distT="0" distB="0" distL="0" distR="0" wp14:anchorId="651AA9B9" wp14:editId="0B5A3873">
             <wp:extent cx="5943600" cy="4754880"/>
@@ -50739,8 +50539,6 @@
       <w:pPr>
         <w:spacing w:line="276" w:lineRule="auto"/>
       </w:pPr>
-      <w:bookmarkStart w:id="3" w:name="_GoBack"/>
-      <w:bookmarkEnd w:id="3"/>
     </w:p>
     <w:sectPr>
       <w:pgSz w:w="12240" w:h="15840"/>
@@ -57380,7 +57178,7 @@
       </w:pPr>
     </w:pPrDefault>
   </w:docDefaults>
-  <w:latentStyles w:defLockedState="0" w:defUIPriority="99" w:defSemiHidden="0" w:defUnhideWhenUsed="0" w:defQFormat="0" w:count="377">
+  <w:latentStyles w:defLockedState="0" w:defUIPriority="99" w:defSemiHidden="0" w:defUnhideWhenUsed="0" w:defQFormat="0" w:count="375">
     <w:lsdException w:name="Normal" w:uiPriority="0" w:qFormat="1"/>
     <w:lsdException w:name="heading 1" w:uiPriority="9" w:qFormat="1"/>
     <w:lsdException w:name="heading 2" w:semiHidden="1" w:uiPriority="9" w:unhideWhenUsed="1" w:qFormat="1"/>
@@ -57756,8 +57554,6 @@
     <w:lsdException w:name="Smart Hyperlink" w:semiHidden="1" w:unhideWhenUsed="1"/>
     <w:lsdException w:name="Hashtag" w:semiHidden="1" w:unhideWhenUsed="1"/>
     <w:lsdException w:name="Unresolved Mention" w:semiHidden="1" w:unhideWhenUsed="1"/>
-    <w:lsdException w:name="Smart Link" w:semiHidden="1" w:unhideWhenUsed="1"/>
-    <w:lsdException w:name="Smart Link Error" w:semiHidden="1" w:unhideWhenUsed="1"/>
   </w:latentStyles>
   <w:style w:type="paragraph" w:default="1" w:styleId="Normal">
     <w:name w:val="Normal"/>
@@ -58003,6 +57799,7 @@
   <w:style w:type="character" w:default="1" w:styleId="DefaultParagraphFont">
     <w:name w:val="Default Paragraph Font"/>
     <w:uiPriority w:val="1"/>
+    <w:semiHidden/>
     <w:unhideWhenUsed/>
   </w:style>
   <w:style w:type="table" w:default="1" w:styleId="TableNormal">

</xml_diff>

<commit_message>
Changed some stuff on the section 4 of the RE. Added more information to the ppt.
</commit_message>
<xml_diff>
--- a/specifications/deliv1/Sect. 4 - Requirements Elicitation.docx
+++ b/specifications/deliv1/Sect. 4 - Requirements Elicitation.docx
@@ -10423,25 +10423,7 @@
           <w:color w:val="000000"/>
           <w:szCs w:val="20"/>
         </w:rPr>
-        <w:t xml:space="preserve">Date </w:t>
-      </w:r>
-      <w:proofErr w:type="gramStart"/>
-      <w:r>
-        <w:rPr>
-          <w:rFonts w:ascii="Times" w:eastAsia="Times New Roman" w:hAnsi="Times" w:cs="Times New Roman"/>
-          <w:color w:val="000000"/>
-          <w:szCs w:val="20"/>
-        </w:rPr>
-        <w:t>Of</w:t>
-      </w:r>
-      <w:proofErr w:type="gramEnd"/>
-      <w:r>
-        <w:rPr>
-          <w:rFonts w:ascii="Times" w:eastAsia="Times New Roman" w:hAnsi="Times" w:cs="Times New Roman"/>
-          <w:color w:val="000000"/>
-          <w:szCs w:val="20"/>
-        </w:rPr>
-        <w:t xml:space="preserve"> Birth</w:t>
+        <w:t>Date Of Birth</w:t>
       </w:r>
     </w:p>
     <w:p>
@@ -10553,8 +10535,6 @@
         </w:rPr>
         <w:t>The user inputs their password and clicks confirm.</w:t>
       </w:r>
-      <w:bookmarkStart w:id="3" w:name="_GoBack"/>
-      <w:bookmarkEnd w:id="3"/>
     </w:p>
     <w:p>
       <w:pPr>
@@ -14436,17 +14416,8 @@
           <w:noProof w:val="0"/>
           <w:sz w:val="24"/>
         </w:rPr>
-        <w:t xml:space="preserve"> Kian </w:t>
-      </w:r>
-      <w:proofErr w:type="spellStart"/>
-      <w:r>
-        <w:rPr>
-          <w:noProof w:val="0"/>
-          <w:sz w:val="24"/>
-        </w:rPr>
-        <w:t>Maroofi</w:t>
-      </w:r>
-      <w:proofErr w:type="spellEnd"/>
+        <w:t xml:space="preserve"> Kian Maroofi</w:t>
+      </w:r>
     </w:p>
     <w:p>
       <w:pPr>
@@ -16058,17 +16029,8 @@
           <w:noProof w:val="0"/>
           <w:sz w:val="24"/>
         </w:rPr>
-        <w:t xml:space="preserve"> Kian </w:t>
-      </w:r>
-      <w:proofErr w:type="spellStart"/>
-      <w:r>
-        <w:rPr>
-          <w:noProof w:val="0"/>
-          <w:sz w:val="24"/>
-        </w:rPr>
-        <w:t>Maroofi</w:t>
-      </w:r>
-      <w:proofErr w:type="spellEnd"/>
+        <w:t xml:space="preserve"> Kian Maroofi</w:t>
+      </w:r>
     </w:p>
     <w:p>
       <w:pPr>
@@ -18843,17 +18805,8 @@
           <w:noProof w:val="0"/>
           <w:sz w:val="24"/>
         </w:rPr>
-        <w:t xml:space="preserve"> Kian </w:t>
-      </w:r>
-      <w:proofErr w:type="spellStart"/>
-      <w:r>
-        <w:rPr>
-          <w:noProof w:val="0"/>
-          <w:sz w:val="24"/>
-        </w:rPr>
-        <w:t>Maroofi</w:t>
-      </w:r>
-      <w:proofErr w:type="spellEnd"/>
+        <w:t xml:space="preserve"> Kian Maroofi</w:t>
+      </w:r>
     </w:p>
     <w:p>
       <w:pPr>
@@ -24117,14 +24070,14 @@
           <w:noProof w:val="0"/>
           <w:sz w:val="24"/>
         </w:rPr>
-        <w:t>C</w:t>
-      </w:r>
-      <w:r>
-        <w:rPr>
-          <w:noProof w:val="0"/>
-          <w:sz w:val="24"/>
-        </w:rPr>
-        <w:t>lubs tab</w:t>
+        <w:t>Organization</w:t>
+      </w:r>
+      <w:r>
+        <w:rPr>
+          <w:noProof w:val="0"/>
+          <w:sz w:val="24"/>
+        </w:rPr>
+        <w:t xml:space="preserve"> tab</w:t>
       </w:r>
       <w:r>
         <w:rPr>
@@ -24206,30 +24159,7 @@
           <w:noProof w:val="0"/>
           <w:sz w:val="24"/>
         </w:rPr>
-        <w:t xml:space="preserve"> </w:t>
-      </w:r>
-      <w:proofErr w:type="spellStart"/>
-      <w:r>
-        <w:rPr>
-          <w:noProof w:val="0"/>
-          <w:sz w:val="24"/>
-        </w:rPr>
-        <w:t>shal</w:t>
-      </w:r>
-      <w:proofErr w:type="spellEnd"/>
-      <w:r>
-        <w:rPr>
-          <w:noProof w:val="0"/>
-          <w:sz w:val="24"/>
-        </w:rPr>
-        <w:t xml:space="preserve"> </w:t>
-      </w:r>
-      <w:r>
-        <w:rPr>
-          <w:noProof w:val="0"/>
-          <w:sz w:val="24"/>
-        </w:rPr>
-        <w:t xml:space="preserve">l provide the </w:t>
+        <w:t xml:space="preserve"> shall provide the </w:t>
       </w:r>
       <w:r>
         <w:rPr>
@@ -24243,7 +24173,21 @@
           <w:noProof w:val="0"/>
           <w:sz w:val="24"/>
         </w:rPr>
-        <w:t>with a set of cards that represent the clubs that they are a part of and a Create Club option.</w:t>
+        <w:t xml:space="preserve">with a set of cards that represent the clubs that they are a part of and a Create </w:t>
+      </w:r>
+      <w:r>
+        <w:rPr>
+          <w:noProof w:val="0"/>
+          <w:sz w:val="24"/>
+        </w:rPr>
+        <w:t>Organization</w:t>
+      </w:r>
+      <w:r>
+        <w:rPr>
+          <w:noProof w:val="0"/>
+          <w:sz w:val="24"/>
+        </w:rPr>
+        <w:t xml:space="preserve"> option.</w:t>
       </w:r>
     </w:p>
     <w:p>
@@ -24283,7 +24227,21 @@
           <w:noProof w:val="0"/>
           <w:sz w:val="24"/>
         </w:rPr>
-        <w:t>will click on the Create Club option.</w:t>
+        <w:t xml:space="preserve">will click on the Create </w:t>
+      </w:r>
+      <w:r>
+        <w:rPr>
+          <w:noProof w:val="0"/>
+          <w:sz w:val="24"/>
+        </w:rPr>
+        <w:t>Organization</w:t>
+      </w:r>
+      <w:r>
+        <w:rPr>
+          <w:noProof w:val="0"/>
+          <w:sz w:val="24"/>
+        </w:rPr>
+        <w:t xml:space="preserve"> option.</w:t>
       </w:r>
     </w:p>
     <w:p>
@@ -24563,7 +24521,21 @@
           <w:noProof w:val="0"/>
           <w:sz w:val="24"/>
         </w:rPr>
-        <w:t xml:space="preserve"> by showing a notification in the Club page</w:t>
+        <w:t xml:space="preserve"> by showing a notification in the </w:t>
+      </w:r>
+      <w:r>
+        <w:rPr>
+          <w:noProof w:val="0"/>
+          <w:sz w:val="24"/>
+        </w:rPr>
+        <w:t>Organization</w:t>
+      </w:r>
+      <w:r>
+        <w:rPr>
+          <w:noProof w:val="0"/>
+          <w:sz w:val="24"/>
+        </w:rPr>
+        <w:t xml:space="preserve"> page</w:t>
       </w:r>
       <w:r>
         <w:rPr>
@@ -24785,7 +24757,25 @@
           <w:noProof w:val="0"/>
           <w:sz w:val="24"/>
         </w:rPr>
-        <w:t>The request to create a club is stored in the system.</w:t>
+        <w:t xml:space="preserve">The request to create a </w:t>
+      </w:r>
+      <w:r>
+        <w:rPr>
+          <w:iCs/>
+          <w:noProof w:val="0"/>
+          <w:sz w:val="24"/>
+        </w:rPr>
+        <w:t>organization</w:t>
+      </w:r>
+      <w:bookmarkStart w:id="3" w:name="_GoBack"/>
+      <w:bookmarkEnd w:id="3"/>
+      <w:r>
+        <w:rPr>
+          <w:iCs/>
+          <w:noProof w:val="0"/>
+          <w:sz w:val="24"/>
+        </w:rPr>
+        <w:t xml:space="preserve"> is stored in the system.</w:t>
       </w:r>
     </w:p>
     <w:p>
@@ -24859,7 +24849,23 @@
           <w:noProof w:val="0"/>
           <w:sz w:val="24"/>
         </w:rPr>
-        <w:t>wner status with respect to the created club.</w:t>
+        <w:t xml:space="preserve">wner status with respect to the created </w:t>
+      </w:r>
+      <w:r>
+        <w:rPr>
+          <w:iCs/>
+          <w:noProof w:val="0"/>
+          <w:sz w:val="24"/>
+        </w:rPr>
+        <w:t>organization</w:t>
+      </w:r>
+      <w:r>
+        <w:rPr>
+          <w:iCs/>
+          <w:noProof w:val="0"/>
+          <w:sz w:val="24"/>
+        </w:rPr>
+        <w:t>.</w:t>
       </w:r>
     </w:p>
     <w:p>
@@ -24920,7 +24926,23 @@
           <w:noProof w:val="0"/>
           <w:sz w:val="24"/>
         </w:rPr>
-        <w:t>In step D.4 the user has the option to cancel the creation of their club.</w:t>
+        <w:t xml:space="preserve">In step D.4 the user has the option to cancel the creation of their </w:t>
+      </w:r>
+      <w:r>
+        <w:rPr>
+          <w:iCs/>
+          <w:noProof w:val="0"/>
+          <w:sz w:val="24"/>
+        </w:rPr>
+        <w:t>organization</w:t>
+      </w:r>
+      <w:r>
+        <w:rPr>
+          <w:iCs/>
+          <w:noProof w:val="0"/>
+          <w:sz w:val="24"/>
+        </w:rPr>
+        <w:t>.</w:t>
       </w:r>
     </w:p>
     <w:p>
@@ -28799,21 +28821,12 @@
         </w:rPr>
         <w:t xml:space="preserve"> </w:t>
       </w:r>
-      <w:proofErr w:type="spellStart"/>
-      <w:r>
-        <w:rPr>
-          <w:noProof w:val="0"/>
-          <w:sz w:val="24"/>
-        </w:rPr>
-        <w:t>Yovanni</w:t>
-      </w:r>
-      <w:proofErr w:type="spellEnd"/>
-      <w:r>
-        <w:rPr>
-          <w:noProof w:val="0"/>
-          <w:sz w:val="24"/>
-        </w:rPr>
-        <w:t xml:space="preserve"> Jones</w:t>
+      <w:r>
+        <w:rPr>
+          <w:noProof w:val="0"/>
+          <w:sz w:val="24"/>
+        </w:rPr>
+        <w:t>Yovanni Jones</w:t>
       </w:r>
     </w:p>
     <w:p>
@@ -30202,23 +30215,7 @@
           <w:noProof w:val="0"/>
           <w:sz w:val="24"/>
         </w:rPr>
-        <w:t xml:space="preserve"> </w:t>
-      </w:r>
-      <w:proofErr w:type="spellStart"/>
-      <w:r>
-        <w:rPr>
-          <w:noProof w:val="0"/>
-          <w:sz w:val="24"/>
-        </w:rPr>
-        <w:t>Yovanni</w:t>
-      </w:r>
-      <w:proofErr w:type="spellEnd"/>
-      <w:r>
-        <w:rPr>
-          <w:noProof w:val="0"/>
-          <w:sz w:val="24"/>
-        </w:rPr>
-        <w:t xml:space="preserve"> Jones</w:t>
+        <w:t xml:space="preserve"> Yovanni Jones</w:t>
       </w:r>
     </w:p>
     <w:p>
@@ -31830,23 +31827,7 @@
           <w:noProof w:val="0"/>
           <w:sz w:val="24"/>
         </w:rPr>
-        <w:t xml:space="preserve"> </w:t>
-      </w:r>
-      <w:proofErr w:type="spellStart"/>
-      <w:r>
-        <w:rPr>
-          <w:noProof w:val="0"/>
-          <w:sz w:val="24"/>
-        </w:rPr>
-        <w:t>Yovanni</w:t>
-      </w:r>
-      <w:proofErr w:type="spellEnd"/>
-      <w:r>
-        <w:rPr>
-          <w:noProof w:val="0"/>
-          <w:sz w:val="24"/>
-        </w:rPr>
-        <w:t xml:space="preserve"> Jones</w:t>
+        <w:t xml:space="preserve"> Yovanni Jones</w:t>
       </w:r>
     </w:p>
     <w:p>
@@ -33447,23 +33428,7 @@
           <w:noProof w:val="0"/>
           <w:sz w:val="24"/>
         </w:rPr>
-        <w:t xml:space="preserve"> </w:t>
-      </w:r>
-      <w:proofErr w:type="spellStart"/>
-      <w:r>
-        <w:rPr>
-          <w:noProof w:val="0"/>
-          <w:sz w:val="24"/>
-        </w:rPr>
-        <w:t>Yovanni</w:t>
-      </w:r>
-      <w:proofErr w:type="spellEnd"/>
-      <w:r>
-        <w:rPr>
-          <w:noProof w:val="0"/>
-          <w:sz w:val="24"/>
-        </w:rPr>
-        <w:t xml:space="preserve"> Jones</w:t>
+        <w:t xml:space="preserve"> Yovanni Jones</w:t>
       </w:r>
     </w:p>
     <w:p>
@@ -35010,23 +34975,7 @@
           <w:noProof w:val="0"/>
           <w:sz w:val="24"/>
         </w:rPr>
-        <w:t xml:space="preserve"> </w:t>
-      </w:r>
-      <w:proofErr w:type="spellStart"/>
-      <w:r>
-        <w:rPr>
-          <w:noProof w:val="0"/>
-          <w:sz w:val="24"/>
-        </w:rPr>
-        <w:t>Yovanni</w:t>
-      </w:r>
-      <w:proofErr w:type="spellEnd"/>
-      <w:r>
-        <w:rPr>
-          <w:noProof w:val="0"/>
-          <w:sz w:val="24"/>
-        </w:rPr>
-        <w:t xml:space="preserve"> Jones</w:t>
+        <w:t xml:space="preserve"> Yovanni Jones</w:t>
       </w:r>
     </w:p>
     <w:p>
@@ -36641,23 +36590,7 @@
           <w:noProof w:val="0"/>
           <w:sz w:val="24"/>
         </w:rPr>
-        <w:t xml:space="preserve"> </w:t>
-      </w:r>
-      <w:proofErr w:type="spellStart"/>
-      <w:r>
-        <w:rPr>
-          <w:noProof w:val="0"/>
-          <w:sz w:val="24"/>
-        </w:rPr>
-        <w:t>Yovanni</w:t>
-      </w:r>
-      <w:proofErr w:type="spellEnd"/>
-      <w:r>
-        <w:rPr>
-          <w:noProof w:val="0"/>
-          <w:sz w:val="24"/>
-        </w:rPr>
-        <w:t xml:space="preserve"> Jones</w:t>
+        <w:t xml:space="preserve"> Yovanni Jones</w:t>
       </w:r>
     </w:p>
     <w:p>
@@ -38021,17 +37954,8 @@
           <w:noProof w:val="0"/>
           <w:sz w:val="24"/>
         </w:rPr>
-        <w:t xml:space="preserve"> Kian </w:t>
-      </w:r>
-      <w:proofErr w:type="spellStart"/>
-      <w:r>
-        <w:rPr>
-          <w:noProof w:val="0"/>
-          <w:sz w:val="24"/>
-        </w:rPr>
-        <w:t>Maroofi</w:t>
-      </w:r>
-      <w:proofErr w:type="spellEnd"/>
+        <w:t xml:space="preserve"> Kian Maroofi</w:t>
+      </w:r>
     </w:p>
     <w:p>
       <w:pPr>
@@ -39342,7 +39266,6 @@
         </w:rPr>
         <w:t xml:space="preserve"> </w:t>
       </w:r>
-      <w:proofErr w:type="spellStart"/>
       <w:r>
         <w:rPr>
           <w:rFonts w:ascii="Times New Roman" w:hAnsi="Times New Roman"/>
@@ -39350,17 +39273,7 @@
           <w:sz w:val="24"/>
           <w:szCs w:val="24"/>
         </w:rPr>
-        <w:t>Teriq</w:t>
-      </w:r>
-      <w:proofErr w:type="spellEnd"/>
-      <w:r>
-        <w:rPr>
-          <w:rFonts w:ascii="Times New Roman" w:hAnsi="Times New Roman"/>
-          <w:noProof w:val="0"/>
-          <w:sz w:val="24"/>
-          <w:szCs w:val="24"/>
-        </w:rPr>
-        <w:t xml:space="preserve"> Douglas</w:t>
+        <w:t>Teriq Douglas</w:t>
       </w:r>
     </w:p>
     <w:p>
@@ -41274,7 +41187,6 @@
         </w:rPr>
         <w:t xml:space="preserve"> </w:t>
       </w:r>
-      <w:proofErr w:type="spellStart"/>
       <w:r>
         <w:rPr>
           <w:rFonts w:ascii="Times New Roman" w:hAnsi="Times New Roman"/>
@@ -41282,17 +41194,7 @@
           <w:sz w:val="24"/>
           <w:szCs w:val="24"/>
         </w:rPr>
-        <w:t>Teriq</w:t>
-      </w:r>
-      <w:proofErr w:type="spellEnd"/>
-      <w:r>
-        <w:rPr>
-          <w:rFonts w:ascii="Times New Roman" w:hAnsi="Times New Roman"/>
-          <w:noProof w:val="0"/>
-          <w:sz w:val="24"/>
-          <w:szCs w:val="24"/>
-        </w:rPr>
-        <w:t xml:space="preserve"> Douglas</w:t>
+        <w:t>Teriq Douglas</w:t>
       </w:r>
     </w:p>
     <w:p>
@@ -43075,7 +42977,6 @@
         </w:rPr>
         <w:t xml:space="preserve"> </w:t>
       </w:r>
-      <w:proofErr w:type="spellStart"/>
       <w:r>
         <w:rPr>
           <w:rFonts w:ascii="Times New Roman" w:hAnsi="Times New Roman"/>
@@ -43083,17 +42984,7 @@
           <w:sz w:val="24"/>
           <w:szCs w:val="24"/>
         </w:rPr>
-        <w:t>Teriq</w:t>
-      </w:r>
-      <w:proofErr w:type="spellEnd"/>
-      <w:r>
-        <w:rPr>
-          <w:rFonts w:ascii="Times New Roman" w:hAnsi="Times New Roman"/>
-          <w:noProof w:val="0"/>
-          <w:sz w:val="24"/>
-          <w:szCs w:val="24"/>
-        </w:rPr>
-        <w:t xml:space="preserve"> Douglas</w:t>
+        <w:t>Teriq Douglas</w:t>
       </w:r>
     </w:p>
     <w:p>
@@ -44608,7 +44499,6 @@
         </w:rPr>
         <w:t xml:space="preserve"> </w:t>
       </w:r>
-      <w:proofErr w:type="spellStart"/>
       <w:r>
         <w:rPr>
           <w:rFonts w:ascii="Times New Roman" w:hAnsi="Times New Roman"/>
@@ -44616,17 +44506,7 @@
           <w:sz w:val="24"/>
           <w:szCs w:val="24"/>
         </w:rPr>
-        <w:t>Teriq</w:t>
-      </w:r>
-      <w:proofErr w:type="spellEnd"/>
-      <w:r>
-        <w:rPr>
-          <w:rFonts w:ascii="Times New Roman" w:hAnsi="Times New Roman"/>
-          <w:noProof w:val="0"/>
-          <w:sz w:val="24"/>
-          <w:szCs w:val="24"/>
-        </w:rPr>
-        <w:t xml:space="preserve"> Douglas</w:t>
+        <w:t>Teriq Douglas</w:t>
       </w:r>
     </w:p>
     <w:p>
@@ -46019,7 +45899,6 @@
         </w:rPr>
         <w:t xml:space="preserve"> </w:t>
       </w:r>
-      <w:proofErr w:type="spellStart"/>
       <w:r>
         <w:rPr>
           <w:rFonts w:ascii="Times New Roman" w:hAnsi="Times New Roman"/>
@@ -46027,17 +45906,7 @@
           <w:sz w:val="24"/>
           <w:szCs w:val="24"/>
         </w:rPr>
-        <w:t>Teriq</w:t>
-      </w:r>
-      <w:proofErr w:type="spellEnd"/>
-      <w:r>
-        <w:rPr>
-          <w:rFonts w:ascii="Times New Roman" w:hAnsi="Times New Roman"/>
-          <w:noProof w:val="0"/>
-          <w:sz w:val="24"/>
-          <w:szCs w:val="24"/>
-        </w:rPr>
-        <w:t xml:space="preserve"> Douglas</w:t>
+        <w:t>Teriq Douglas</w:t>
       </w:r>
     </w:p>
     <w:p>
@@ -47552,7 +47421,6 @@
         </w:rPr>
         <w:t xml:space="preserve"> </w:t>
       </w:r>
-      <w:proofErr w:type="spellStart"/>
       <w:r>
         <w:rPr>
           <w:rFonts w:ascii="Times New Roman" w:hAnsi="Times New Roman"/>
@@ -47560,17 +47428,7 @@
           <w:sz w:val="24"/>
           <w:szCs w:val="24"/>
         </w:rPr>
-        <w:t>Teriq</w:t>
-      </w:r>
-      <w:proofErr w:type="spellEnd"/>
-      <w:r>
-        <w:rPr>
-          <w:rFonts w:ascii="Times New Roman" w:hAnsi="Times New Roman"/>
-          <w:noProof w:val="0"/>
-          <w:sz w:val="24"/>
-          <w:szCs w:val="24"/>
-        </w:rPr>
-        <w:t xml:space="preserve"> Douglas</w:t>
+        <w:t>Teriq Douglas</w:t>
       </w:r>
     </w:p>
     <w:p>
@@ -50664,21 +50522,35 @@
       <w:r>
         <w:t xml:space="preserve">The Use Case diagram describing the whole system is shown in </w:t>
       </w:r>
-      <w:fldSimple w:instr=" REF _Ref20609872 ">
-        <w:r>
-          <w:rPr>
-            <w:i/>
-          </w:rPr>
-          <w:t xml:space="preserve">Figure </w:t>
-        </w:r>
-        <w:r>
-          <w:rPr>
-            <w:i/>
-            <w:noProof/>
-          </w:rPr>
-          <w:t>1</w:t>
-        </w:r>
-      </w:fldSimple>
+      <w:r>
+        <w:fldChar w:fldCharType="begin"/>
+      </w:r>
+      <w:r>
+        <w:instrText xml:space="preserve"> REF _Ref20609872 </w:instrText>
+      </w:r>
+      <w:r>
+        <w:fldChar w:fldCharType="separate"/>
+      </w:r>
+      <w:r>
+        <w:rPr>
+          <w:i/>
+        </w:rPr>
+        <w:t xml:space="preserve">Figure </w:t>
+      </w:r>
+      <w:r>
+        <w:rPr>
+          <w:i/>
+          <w:noProof/>
+        </w:rPr>
+        <w:t>1</w:t>
+      </w:r>
+      <w:r>
+        <w:rPr>
+          <w:i/>
+          <w:noProof/>
+        </w:rPr>
+        <w:fldChar w:fldCharType="end"/>
+      </w:r>
       <w:r>
         <w:t>.</w:t>
       </w:r>
@@ -50743,8 +50615,8 @@
           <w:sz w:val="24"/>
         </w:rPr>
       </w:pPr>
-      <w:bookmarkStart w:id="4" w:name="_Ref20609853"/>
-      <w:bookmarkStart w:id="5" w:name="_Ref20609872"/>
+      <w:bookmarkStart w:id="4" w:name="_Ref20609872"/>
+      <w:bookmarkStart w:id="5" w:name="_Ref20609853"/>
       <w:r>
         <w:rPr>
           <w:i w:val="0"/>
@@ -50794,7 +50666,7 @@
         </w:rPr>
         <w:fldChar w:fldCharType="end"/>
       </w:r>
-      <w:bookmarkEnd w:id="5"/>
+      <w:bookmarkEnd w:id="4"/>
       <w:r>
         <w:rPr>
           <w:i w:val="0"/>
@@ -50803,7 +50675,7 @@
         </w:rPr>
         <w:t>: Use Case diagram for the whole system.</w:t>
       </w:r>
-      <w:bookmarkEnd w:id="4"/>
+      <w:bookmarkEnd w:id="5"/>
     </w:p>
     <w:p>
       <w:pPr>
@@ -50948,21 +50820,35 @@
       <w:r>
         <w:t xml:space="preserve">The Use Case diagram describing this subset is shown in </w:t>
       </w:r>
-      <w:fldSimple w:instr=" REF _Ref20609876 ">
-        <w:r>
-          <w:rPr>
-            <w:i/>
-          </w:rPr>
-          <w:t xml:space="preserve">Figure </w:t>
-        </w:r>
-        <w:r>
-          <w:rPr>
-            <w:i/>
-            <w:noProof/>
-          </w:rPr>
-          <w:t>2</w:t>
-        </w:r>
-      </w:fldSimple>
+      <w:r>
+        <w:fldChar w:fldCharType="begin"/>
+      </w:r>
+      <w:r>
+        <w:instrText xml:space="preserve"> REF _Ref20609876 </w:instrText>
+      </w:r>
+      <w:r>
+        <w:fldChar w:fldCharType="separate"/>
+      </w:r>
+      <w:r>
+        <w:rPr>
+          <w:i/>
+        </w:rPr>
+        <w:t xml:space="preserve">Figure </w:t>
+      </w:r>
+      <w:r>
+        <w:rPr>
+          <w:i/>
+          <w:noProof/>
+        </w:rPr>
+        <w:t>2</w:t>
+      </w:r>
+      <w:r>
+        <w:rPr>
+          <w:i/>
+          <w:noProof/>
+        </w:rPr>
+        <w:fldChar w:fldCharType="end"/>
+      </w:r>
       <w:r>
         <w:t>.</w:t>
       </w:r>
@@ -57951,7 +57837,7 @@
       </w:pPr>
     </w:pPrDefault>
   </w:docDefaults>
-  <w:latentStyles w:defLockedState="0" w:defUIPriority="99" w:defSemiHidden="0" w:defUnhideWhenUsed="0" w:defQFormat="0" w:count="375">
+  <w:latentStyles w:defLockedState="0" w:defUIPriority="99" w:defSemiHidden="0" w:defUnhideWhenUsed="0" w:defQFormat="0" w:count="377">
     <w:lsdException w:name="Normal" w:uiPriority="0" w:qFormat="1"/>
     <w:lsdException w:name="heading 1" w:uiPriority="9" w:qFormat="1"/>
     <w:lsdException w:name="heading 2" w:semiHidden="1" w:uiPriority="9" w:unhideWhenUsed="1" w:qFormat="1"/>
@@ -58057,7 +57943,6 @@
     <w:lsdException w:name="HTML Sample" w:semiHidden="1" w:unhideWhenUsed="1"/>
     <w:lsdException w:name="HTML Typewriter" w:semiHidden="1" w:unhideWhenUsed="1"/>
     <w:lsdException w:name="HTML Variable" w:semiHidden="1" w:unhideWhenUsed="1"/>
-    <w:lsdException w:name="Normal Table" w:semiHidden="1" w:unhideWhenUsed="1"/>
     <w:lsdException w:name="annotation subject" w:semiHidden="1" w:unhideWhenUsed="1"/>
     <w:lsdException w:name="No List" w:semiHidden="1" w:unhideWhenUsed="1"/>
     <w:lsdException w:name="Outline List 1" w:semiHidden="1" w:unhideWhenUsed="1"/>
@@ -58103,11 +57988,9 @@
     <w:lsdException w:name="Table Subtle 1" w:semiHidden="1" w:unhideWhenUsed="1"/>
     <w:lsdException w:name="Table Subtle 2" w:semiHidden="1" w:unhideWhenUsed="1"/>
     <w:lsdException w:name="Table Web 1" w:semiHidden="1" w:unhideWhenUsed="1"/>
-    <w:lsdException w:name="Table Web 2" w:semiHidden="1" w:unhideWhenUsed="1"/>
     <w:lsdException w:name="Table Web 3" w:semiHidden="1" w:unhideWhenUsed="1"/>
     <w:lsdException w:name="Balloon Text" w:semiHidden="1" w:unhideWhenUsed="1"/>
     <w:lsdException w:name="Table Grid" w:uiPriority="39"/>
-    <w:lsdException w:name="Table Theme" w:semiHidden="1" w:unhideWhenUsed="1"/>
     <w:lsdException w:name="Placeholder Text" w:semiHidden="1"/>
     <w:lsdException w:name="No Spacing" w:uiPriority="1" w:qFormat="1"/>
     <w:lsdException w:name="Light Shading" w:uiPriority="60"/>
@@ -58327,6 +58210,8 @@
     <w:lsdException w:name="Smart Hyperlink" w:semiHidden="1" w:unhideWhenUsed="1"/>
     <w:lsdException w:name="Hashtag" w:semiHidden="1" w:unhideWhenUsed="1"/>
     <w:lsdException w:name="Unresolved Mention" w:semiHidden="1" w:unhideWhenUsed="1"/>
+    <w:lsdException w:name="Smart Link" w:semiHidden="1" w:unhideWhenUsed="1"/>
+    <w:lsdException w:name="Smart Link Error" w:semiHidden="1" w:unhideWhenUsed="1"/>
   </w:latentStyles>
   <w:style w:type="paragraph" w:default="1" w:styleId="Normal">
     <w:name w:val="Normal"/>
@@ -59147,7 +59032,7 @@
 </file>
 
 <file path=customXml/itemProps1.xml><?xml version="1.0" encoding="utf-8"?>
-<ds:datastoreItem xmlns:ds="http://schemas.openxmlformats.org/officeDocument/2006/customXml" ds:itemID="{854ED196-4E35-4AEE-A561-F0A3CFC318C1}">
+<ds:datastoreItem xmlns:ds="http://schemas.openxmlformats.org/officeDocument/2006/customXml" ds:itemID="{E6B80F91-3BA4-42C2-A70F-774C85114E13}">
   <ds:schemaRefs>
     <ds:schemaRef ds:uri="http://schemas.openxmlformats.org/officeDocument/2006/bibliography"/>
   </ds:schemaRefs>

</xml_diff>